<commit_message>
bonjour je suis nicolas sarkozy, audible
</commit_message>
<xml_diff>
--- a/res/IHM.docx
+++ b/res/IHM.docx
@@ -1076,7 +1076,7 @@
         <w:rPr>
           <w:noProof/>
         </w:rPr>
-        <w:t>4</w:t>
+        <w:t>3</w:t>
       </w:r>
       <w:r>
         <w:rPr>
@@ -1157,7 +1157,7 @@
         <w:rPr>
           <w:noProof/>
         </w:rPr>
-        <w:t>4</w:t>
+        <w:t>3</w:t>
       </w:r>
       <w:r>
         <w:rPr>
@@ -1238,7 +1238,7 @@
         <w:rPr>
           <w:noProof/>
         </w:rPr>
-        <w:t>4</w:t>
+        <w:t>3</w:t>
       </w:r>
       <w:r>
         <w:rPr>
@@ -1319,7 +1319,7 @@
         <w:rPr>
           <w:noProof/>
         </w:rPr>
-        <w:t>4</w:t>
+        <w:t>3</w:t>
       </w:r>
       <w:r>
         <w:rPr>
@@ -1400,7 +1400,7 @@
         <w:rPr>
           <w:noProof/>
         </w:rPr>
-        <w:t>5</w:t>
+        <w:t>4</w:t>
       </w:r>
       <w:r>
         <w:rPr>
@@ -1481,7 +1481,7 @@
         <w:rPr>
           <w:noProof/>
         </w:rPr>
-        <w:t>5</w:t>
+        <w:t>4</w:t>
       </w:r>
       <w:r>
         <w:rPr>
@@ -1562,7 +1562,7 @@
         <w:rPr>
           <w:noProof/>
         </w:rPr>
-        <w:t>5</w:t>
+        <w:t>4</w:t>
       </w:r>
       <w:r>
         <w:rPr>
@@ -1886,7 +1886,7 @@
         <w:rPr>
           <w:noProof/>
         </w:rPr>
-        <w:t>5</w:t>
+        <w:t>6</w:t>
       </w:r>
       <w:r>
         <w:rPr>
@@ -1967,7 +1967,7 @@
         <w:rPr>
           <w:noProof/>
         </w:rPr>
-        <w:t>5</w:t>
+        <w:t>6</w:t>
       </w:r>
       <w:r>
         <w:rPr>
@@ -2048,7 +2048,7 @@
         <w:rPr>
           <w:noProof/>
         </w:rPr>
-        <w:t>5</w:t>
+        <w:t>6</w:t>
       </w:r>
       <w:r>
         <w:rPr>
@@ -2129,7 +2129,7 @@
         <w:rPr>
           <w:noProof/>
         </w:rPr>
-        <w:t>5</w:t>
+        <w:t>7</w:t>
       </w:r>
       <w:r>
         <w:rPr>
@@ -2210,7 +2210,7 @@
         <w:rPr>
           <w:noProof/>
         </w:rPr>
-        <w:t>5</w:t>
+        <w:t>7</w:t>
       </w:r>
       <w:r>
         <w:rPr>
@@ -2291,7 +2291,7 @@
         <w:rPr>
           <w:noProof/>
         </w:rPr>
-        <w:t>5</w:t>
+        <w:t>8</w:t>
       </w:r>
       <w:r>
         <w:rPr>
@@ -2372,7 +2372,7 @@
         <w:rPr>
           <w:noProof/>
         </w:rPr>
-        <w:t>5</w:t>
+        <w:t>8</w:t>
       </w:r>
       <w:r>
         <w:rPr>
@@ -2453,7 +2453,7 @@
         <w:rPr>
           <w:noProof/>
         </w:rPr>
-        <w:t>5</w:t>
+        <w:t>8</w:t>
       </w:r>
       <w:r>
         <w:rPr>
@@ -2534,7 +2534,7 @@
         <w:rPr>
           <w:noProof/>
         </w:rPr>
-        <w:t>5</w:t>
+        <w:t>8</w:t>
       </w:r>
       <w:r>
         <w:rPr>
@@ -2615,7 +2615,7 @@
         <w:rPr>
           <w:noProof/>
         </w:rPr>
-        <w:t>5</w:t>
+        <w:t>8</w:t>
       </w:r>
       <w:r>
         <w:rPr>
@@ -2696,7 +2696,7 @@
         <w:rPr>
           <w:noProof/>
         </w:rPr>
-        <w:t>6</w:t>
+        <w:t>9</w:t>
       </w:r>
       <w:r>
         <w:rPr>
@@ -2777,7 +2777,7 @@
         <w:rPr>
           <w:noProof/>
         </w:rPr>
-        <w:t>6</w:t>
+        <w:t>9</w:t>
       </w:r>
       <w:r>
         <w:rPr>
@@ -2858,7 +2858,7 @@
         <w:rPr>
           <w:noProof/>
         </w:rPr>
-        <w:t>6</w:t>
+        <w:t>9</w:t>
       </w:r>
       <w:r>
         <w:rPr>
@@ -2939,7 +2939,7 @@
         <w:rPr>
           <w:noProof/>
         </w:rPr>
-        <w:t>6</w:t>
+        <w:t>9</w:t>
       </w:r>
       <w:r>
         <w:rPr>
@@ -3020,7 +3020,7 @@
         <w:rPr>
           <w:noProof/>
         </w:rPr>
-        <w:t>7</w:t>
+        <w:t>10</w:t>
       </w:r>
       <w:r>
         <w:rPr>
@@ -3190,6 +3190,39 @@
     </w:p>
     <w:p>
       <w:pPr>
+        <w:spacing w:after="200"/>
+        <w:rPr>
+          <w:rFonts w:ascii="Consolas" w:hAnsi="Consolas"/>
+        </w:rPr>
+      </w:pPr>
+    </w:p>
+    <w:p>
+      <w:pPr>
+        <w:spacing w:after="200"/>
+        <w:rPr>
+          <w:rFonts w:ascii="Consolas" w:hAnsi="Consolas"/>
+        </w:rPr>
+      </w:pPr>
+      <w:r>
+        <w:rPr>
+          <w:rFonts w:ascii="Consolas" w:hAnsi="Consolas"/>
+        </w:rPr>
+        <w:br w:type="page"/>
+      </w:r>
+    </w:p>
+    <w:p>
+      <w:pPr>
+        <w:spacing w:after="200"/>
+        <w:rPr>
+          <w:rFonts w:ascii="Consolas" w:eastAsiaTheme="majorEastAsia" w:hAnsi="Consolas" w:cstheme="majorBidi"/>
+          <w:b w:val="0"/>
+          <w:sz w:val="36"/>
+          <w:szCs w:val="26"/>
+        </w:rPr>
+      </w:pPr>
+    </w:p>
+    <w:p>
+      <w:pPr>
         <w:pStyle w:val="Titre1"/>
         <w:rPr>
           <w:rFonts w:ascii="Consolas" w:hAnsi="Consolas"/>
@@ -3238,6 +3271,104 @@
     </w:p>
     <w:p>
       <w:pPr>
+        <w:pStyle w:val="Contenu"/>
+        <w:ind w:firstLine="720"/>
+      </w:pPr>
+      <w:r>
+        <w:t>Nous avons tout mis en œuvre pour conseiller, orienter, informer, instruire et guider les utilisateurs de notre application.</w:t>
+      </w:r>
+    </w:p>
+    <w:p>
+      <w:pPr>
+        <w:pStyle w:val="Contenu"/>
+        <w:ind w:firstLine="720"/>
+        <w:rPr>
+          <w:vertAlign w:val="subscript"/>
+        </w:rPr>
+      </w:pPr>
+      <w:r>
+        <w:t>Nous avons fait un gros travail sur l’incitation. Tout au long de l’utilisation de notre application, l’utilisateur a un moyen de visualiser où il en est, ce qui lui est possible de faire, et a à sa disposition des outils d’aide accessibles. Nous incitons également l’utilisateur lors de l’entrée de donnée,</w:t>
+      </w:r>
+      <w:r>
+        <w:t xml:space="preserve"> </w:t>
+      </w:r>
+      <w:r>
+        <w:t>à l’aide de guide sur les valeurs acceptées</w:t>
+      </w:r>
+      <w:r>
+        <w:t xml:space="preserve"> et des labels qui explique ce qu’il doit entrer</w:t>
+      </w:r>
+      <w:r>
+        <w:t xml:space="preserve"> (par prévention à la protection contre les erreurs).</w:t>
+      </w:r>
+    </w:p>
+    <w:p>
+      <w:pPr>
+        <w:pStyle w:val="Contenu"/>
+        <w:ind w:firstLine="720"/>
+      </w:pPr>
+      <w:r>
+        <w:t xml:space="preserve">Nous pensons également que les contrôles et les menus ont été correctement groupés de façon à les distinguer des uns des autres, et que l’utilisateur peut facilement identifier la classe des items. Leur localisation est pensée pour regrouper les éléments similaires et éloigner les éléments non compatibles sémantiquement parlant, </w:t>
+      </w:r>
+      <w:r>
+        <w:t>et l’encadrement et la séparation des menus avec des MenuSeparators.</w:t>
+      </w:r>
+      <w:r>
+        <w:t xml:space="preserve"> Nous mettons en plus de ça des distinctions visuelles pour que l’utilisateur face bien </w:t>
+      </w:r>
+      <w:r>
+        <w:t>la différence</w:t>
+      </w:r>
+      <w:r>
+        <w:t xml:space="preserve"> entre les éléments.</w:t>
+      </w:r>
+    </w:p>
+    <w:p>
+      <w:pPr>
+        <w:pStyle w:val="Contenu"/>
+        <w:ind w:firstLine="720"/>
+      </w:pPr>
+      <w:r>
+        <w:t xml:space="preserve">Le feedback immédiat à l’utilisateur n’est par contre pas respecté pour toutes les fonctionnalités implémentées : par exemple, pour le drag’n’drop utilisé pour forcer ou interdire l’affectation de deux élèves, l’utilisateur n’aura de feedback que lorsqu’il lancera l’affectation, ce qui pourrait le faire douter </w:t>
+      </w:r>
+      <w:r>
+        <w:t>quant à la</w:t>
+      </w:r>
+      <w:r>
+        <w:t xml:space="preserve"> réussite de son action. Il faudrait qu’il soit plus rapide.</w:t>
+      </w:r>
+      <w:r>
+        <w:t xml:space="preserve"> Nous pensons également que notre interface manque de retour sur les indications du tutorat, comme le nombre de</w:t>
+      </w:r>
+      <w:r>
+        <w:t xml:space="preserve"> d’étudiants total et le nombre d’étudiants en attente.</w:t>
+      </w:r>
+    </w:p>
+    <w:p>
+      <w:pPr>
+        <w:pStyle w:val="Contenu"/>
+        <w:ind w:firstLine="720"/>
+      </w:pPr>
+      <w:r>
+        <w:t>En revanche, nous pensons avoir été limpide en ce qui concerne la lisibilité de notre interface : les éléments sont lisibles,</w:t>
+      </w:r>
+      <w:r>
+        <w:t xml:space="preserve"> </w:t>
+      </w:r>
+      <w:r>
+        <w:t xml:space="preserve">assez espacés pour permettre une lecture facile pour tous les utilisateurs, </w:t>
+      </w:r>
+      <w:r>
+        <w:t>et nous respectons les codes sémantiques classiques pour ne pas déstabiliser l’utilisateur : titres centrés, police lisible, etc…</w:t>
+      </w:r>
+    </w:p>
+    <w:p>
+      <w:pPr>
+        <w:pStyle w:val="Contenu"/>
+      </w:pPr>
+    </w:p>
+    <w:p>
+      <w:pPr>
         <w:pStyle w:val="Titre3"/>
         <w:rPr>
           <w:rFonts w:ascii="Consolas" w:hAnsi="Consolas"/>
@@ -3248,12 +3379,74 @@
         <w:rPr>
           <w:rFonts w:ascii="Consolas" w:hAnsi="Consolas"/>
         </w:rPr>
+        <w:lastRenderedPageBreak/>
         <w:t>Charge de travail</w:t>
       </w:r>
       <w:bookmarkEnd w:id="12"/>
     </w:p>
     <w:p>
       <w:pPr>
+        <w:pStyle w:val="Contenu"/>
+        <w:ind w:firstLine="720"/>
+      </w:pPr>
+      <w:r>
+        <w:t>Notre interface est conçue dans le but de réduire</w:t>
+      </w:r>
+      <w:r>
+        <w:t xml:space="preserve"> les temps d’interactions et la charge de travail de l’utilisateur, dans le but de pouvoir réaliser la tâche principale efficacement. </w:t>
+      </w:r>
+    </w:p>
+    <w:p>
+      <w:pPr>
+        <w:pStyle w:val="Contenu"/>
+        <w:ind w:firstLine="720"/>
+      </w:pPr>
+      <w:r>
+        <w:t xml:space="preserve">Les capacités de la mémoire à court terme étant limitées, nous avons privilégié la </w:t>
+      </w:r>
+      <w:r>
+        <w:t>brièveté</w:t>
+      </w:r>
+      <w:r>
+        <w:t xml:space="preserve"> des informations affichées. Tous nos items sont très succincts, constitués d’un mot, </w:t>
+      </w:r>
+      <w:r>
+        <w:t xml:space="preserve">voir de zéro lorsqu’une icône nous paraissait être assez parlante pour remplacer une explication. </w:t>
+      </w:r>
+      <w:r>
+        <w:t xml:space="preserve"> </w:t>
+      </w:r>
+      <w:r>
+        <w:t xml:space="preserve">Dans les cas où des informations longues doivent être affichées, une version abrégée est toujours disponible pour réduire le temps de lecture. Nous avons également </w:t>
+      </w:r>
+      <w:r>
+        <w:t>minimisé</w:t>
+      </w:r>
+      <w:r>
+        <w:t xml:space="preserve"> le nombre d’action </w:t>
+      </w:r>
+      <w:r>
+        <w:t>nécessaire pour effectuer une tâche.</w:t>
+      </w:r>
+      <w:r>
+        <w:t xml:space="preserve"> Quel que soit le but de l’utilisateur, nous avons fait en sorte que cela ne requiert pas de passer par de nombreux menus ou de devoir entrer plusieurs fois les mêmes informations. </w:t>
+      </w:r>
+    </w:p>
+    <w:p>
+      <w:pPr>
+        <w:pStyle w:val="Contenu"/>
+        <w:ind w:firstLine="720"/>
+      </w:pPr>
+      <w:r>
+        <w:t xml:space="preserve">De plus, nous avons réduit la densité des informations de notre interface. L’utilisateur n’aura dans son champ de vision que les informations nécessaires à la tâche en cours, et nous avons fait en sorte qu’il n’ait pas </w:t>
+      </w:r>
+      <w:r>
+        <w:t>à mémoriser des informations en trop grande quantité.</w:t>
+      </w:r>
+    </w:p>
+    <w:p/>
+    <w:p>
+      <w:pPr>
         <w:pStyle w:val="Titre3"/>
         <w:rPr>
           <w:rFonts w:ascii="Consolas" w:hAnsi="Consolas"/>
@@ -3270,6 +3463,12 @@
     </w:p>
     <w:p>
       <w:pPr>
+        <w:pStyle w:val="Contenu"/>
+      </w:pPr>
+    </w:p>
+    <w:p/>
+    <w:p>
+      <w:pPr>
         <w:pStyle w:val="Titre3"/>
         <w:rPr>
           <w:rFonts w:ascii="Consolas" w:hAnsi="Consolas"/>
@@ -3286,6 +3485,84 @@
     </w:p>
     <w:p>
       <w:pPr>
+        <w:pStyle w:val="Contenu"/>
+        <w:ind w:firstLine="720"/>
+      </w:pPr>
+      <w:r>
+        <w:t>Nous avons conçu notre interface pour qu’elle soit adaptée au contexte, aux besoins et aux préférences des utilisateurs.</w:t>
+      </w:r>
+    </w:p>
+    <w:p>
+      <w:pPr>
+        <w:pStyle w:val="Contenu"/>
+        <w:ind w:firstLine="720"/>
+      </w:pPr>
+      <w:r>
+        <w:t xml:space="preserve">La flexibilité est un point qui nous paraissait important </w:t>
+      </w:r>
+      <w:r>
+        <w:t xml:space="preserve">et que nous avons respecté tout au long de la conception de notre application. Elle permet à l’utilisateur de réaliser une même tâche de plusieurs manières différentes pour lui donner le choix de la manière qu’il ou elle préfère. </w:t>
+      </w:r>
+      <w:r>
+        <w:rPr>
+          <w:b/>
+          <w:bCs/>
+        </w:rPr>
+        <w:t>De plus, l’ordre des actions n’est pas prédéfini</w:t>
+      </w:r>
+      <w:r>
+        <w:rPr>
+          <w:b/>
+          <w:bCs/>
+        </w:rPr>
+        <w:t>, et celles-ci</w:t>
+      </w:r>
+      <w:r>
+        <w:rPr>
+          <w:b/>
+          <w:bCs/>
+        </w:rPr>
+        <w:t xml:space="preserve"> peuvent être effectuées dans </w:t>
+      </w:r>
+      <w:r>
+        <w:rPr>
+          <w:b/>
+          <w:bCs/>
+        </w:rPr>
+        <w:t>n’importe quel ordre.</w:t>
+      </w:r>
+      <w:r>
+        <w:t xml:space="preserve"> </w:t>
+      </w:r>
+      <w:r>
+        <w:t>L’utilisateur peut également désactiver temporairement les affichages qui ne lui sont pas utiles sur le moment.</w:t>
+      </w:r>
+    </w:p>
+    <w:p>
+      <w:pPr>
+        <w:pStyle w:val="Contenu"/>
+        <w:ind w:firstLine="720"/>
+      </w:pPr>
+      <w:r>
+        <w:t xml:space="preserve">Notre application prend également en compte l’expérience varié des utilisateurs. Notre interface est conçue pour être utilisable par tous, quel que soit le niveau technologique. Nous avons, en plus de ça, implémenté des fonctionnalités qui permettent aux utilisateurs les plus expérimentés d’avoir </w:t>
+      </w:r>
+      <w:r>
+        <w:lastRenderedPageBreak/>
+        <w:t xml:space="preserve">une utilisation </w:t>
+      </w:r>
+      <w:r>
+        <w:t xml:space="preserve">plus rapide et efficace </w:t>
+      </w:r>
+      <w:r>
+        <w:t>de l’application</w:t>
+      </w:r>
+      <w:r>
+        <w:t>, comme par exemple des raccourcis claviers. Nous avons également pris en compte l’évolution du niveau d’un utilisateur novice : au fur et à mesure qu’il devient plus à l’aise avec l’interface, il sera guidé vers une manière plus rapide d’exécuter ses tâches du quotidien.</w:t>
+      </w:r>
+    </w:p>
+    <w:p/>
+    <w:p>
+      <w:pPr>
         <w:pStyle w:val="Titre3"/>
         <w:rPr>
           <w:rFonts w:ascii="Consolas" w:hAnsi="Consolas"/>
@@ -3302,6 +3579,64 @@
     </w:p>
     <w:p>
       <w:pPr>
+        <w:pStyle w:val="Contenu"/>
+        <w:ind w:firstLine="720"/>
+      </w:pPr>
+      <w:r>
+        <w:t xml:space="preserve">Nous avons </w:t>
+      </w:r>
+      <w:r>
+        <w:t>implémenté</w:t>
+      </w:r>
+      <w:r>
+        <w:t xml:space="preserve"> plusieurs fonctionnalités permettant de réduire ou d’éviter les erreurs, ou de les corriger le cas échéant.</w:t>
+      </w:r>
+    </w:p>
+    <w:p>
+      <w:pPr>
+        <w:pStyle w:val="Contenu"/>
+        <w:ind w:firstLine="720"/>
+      </w:pPr>
+      <w:r>
+        <w:t xml:space="preserve">Tout d’abord, nous avons pris des mesures pour nous protéger des erreurs. Par exemple, les boutons qui ne devraient pas être utilisé sont grisés et inutilisables. De plus, </w:t>
+      </w:r>
+      <w:r>
+        <w:t>nous avons plusieurs fenêtres d’erreurs ou de signalement qui avertit l’utilisateur s’il s’apprête à effectuer une action qui pourrait compromettre le bon fonctionnement de l’application. Nos affichages sont protégés pour éviter à l’utilisateur de les modifier et nous avons pris en compte les éventuelles erreurs qu’il pourrait commettre involontairement ou non.</w:t>
+      </w:r>
+    </w:p>
+    <w:p>
+      <w:pPr>
+        <w:pStyle w:val="Contenu"/>
+        <w:ind w:firstLine="720"/>
+      </w:pPr>
+      <w:r>
+        <w:t xml:space="preserve">Les fenêtres d’erreurs que nous avons </w:t>
+      </w:r>
+      <w:r>
+        <w:t>créées</w:t>
+      </w:r>
+      <w:r>
+        <w:t xml:space="preserve"> donnent des informations claires et pertinentes sur la nature de l’erreur, </w:t>
+      </w:r>
+      <w:r>
+        <w:t>pourquoi elle s’est produite et comment la corriger. Ces informations sont brèves et les erreurs ne résultent en aucune action.</w:t>
+      </w:r>
+    </w:p>
+    <w:p>
+      <w:pPr>
+        <w:pStyle w:val="Contenu"/>
+        <w:ind w:firstLine="720"/>
+      </w:pPr>
+      <w:r>
+        <w:t xml:space="preserve">Dans le cas où une erreur venait quand même à survenir, </w:t>
+      </w:r>
+      <w:r>
+        <w:t>nous aurions voulu implémenter un bouton « retour en arrière », mais cette fonctionnalité n’a pas vu le jour par manque de temps.</w:t>
+      </w:r>
+    </w:p>
+    <w:p/>
+    <w:p>
+      <w:pPr>
         <w:pStyle w:val="Titre3"/>
         <w:rPr>
           <w:rFonts w:ascii="Consolas" w:hAnsi="Consolas"/>
@@ -3318,6 +3653,53 @@
     </w:p>
     <w:p>
       <w:pPr>
+        <w:pStyle w:val="Contenu"/>
+        <w:ind w:firstLine="720"/>
+      </w:pPr>
+      <w:r>
+        <w:t xml:space="preserve">A travers toute notre application, </w:t>
+      </w:r>
+      <w:r>
+        <w:t>nous avons pris soin de garder une certaine consistance.</w:t>
+      </w:r>
+      <w:r>
+        <w:t xml:space="preserve"> Par exemple, </w:t>
+      </w:r>
+      <w:r>
+        <w:t>les mêmes actions portent le même nom partout dans l’application</w:t>
+      </w:r>
+      <w:r>
+        <w:t xml:space="preserve">, </w:t>
+      </w:r>
+      <w:r>
+        <w:t>les fenêtres</w:t>
+      </w:r>
+      <w:r>
+        <w:t xml:space="preserve"> modales de même natures (erreurs, entrées de données) sont</w:t>
+      </w:r>
+      <w:r>
+        <w:t xml:space="preserve"> similaires</w:t>
+      </w:r>
+      <w:r>
+        <w:t xml:space="preserve">, les menus fonctionnent de la même manière, et </w:t>
+      </w:r>
+      <w:r>
+        <w:t>la palette de couleur reste la même.</w:t>
+      </w:r>
+    </w:p>
+    <w:p>
+      <w:pPr>
+        <w:spacing w:after="200"/>
+        <w:rPr>
+          <w:b w:val="0"/>
+        </w:rPr>
+      </w:pPr>
+      <w:r>
+        <w:br w:type="page"/>
+      </w:r>
+    </w:p>
+    <w:p>
+      <w:pPr>
         <w:pStyle w:val="Titre3"/>
         <w:rPr>
           <w:rFonts w:ascii="Consolas" w:hAnsi="Consolas"/>
@@ -3328,10 +3710,33 @@
         <w:rPr>
           <w:rFonts w:ascii="Consolas" w:hAnsi="Consolas"/>
         </w:rPr>
+        <w:lastRenderedPageBreak/>
         <w:t>Signifiance</w:t>
       </w:r>
       <w:bookmarkEnd w:id="17"/>
-    </w:p>
+      <w:r>
+        <w:rPr>
+          <w:rFonts w:ascii="Consolas" w:hAnsi="Consolas"/>
+        </w:rPr>
+        <w:t xml:space="preserve"> des codes et dénominations</w:t>
+      </w:r>
+    </w:p>
+    <w:p>
+      <w:pPr>
+        <w:pStyle w:val="Contenu"/>
+        <w:ind w:firstLine="720"/>
+      </w:pPr>
+      <w:r>
+        <w:t xml:space="preserve">Les noms et codes des éléments ont été choisis dans le but de refléter clairement leur fonction. Les titres sont distincts et véhiculent ce qu’ils représentent, et </w:t>
+      </w:r>
+      <w:r>
+        <w:t>les groupes sont nommés explicitement</w:t>
+      </w:r>
+      <w:r>
+        <w:t xml:space="preserve"> pour ne pas induire l’utilisateur en erreur.</w:t>
+      </w:r>
+    </w:p>
+    <w:p/>
     <w:p>
       <w:pPr>
         <w:pStyle w:val="Titre3"/>
@@ -3350,6 +3755,19 @@
     </w:p>
     <w:p>
       <w:pPr>
+        <w:pStyle w:val="Contenu"/>
+        <w:ind w:firstLine="720"/>
+      </w:pPr>
+      <w:r>
+        <w:t xml:space="preserve">Notre interface est compatible car notre mise en page, bien que sobre et peu révolutionnaire, </w:t>
+      </w:r>
+      <w:r>
+        <w:t>à de nombreuses similitudes avec les applications que l’utilisateur type (que nous avons ciblé grâce au profilage) utilise tous les jours. L’utilisation de notre application devrait donc rester intuitive.</w:t>
+      </w:r>
+    </w:p>
+    <w:p/>
+    <w:p>
+      <w:pPr>
         <w:pStyle w:val="Titre2"/>
         <w:rPr>
           <w:rFonts w:ascii="Consolas" w:hAnsi="Consolas"/>
@@ -3381,9 +3799,28 @@
       <w:bookmarkEnd w:id="20"/>
     </w:p>
     <w:p>
-      <w:r>
-        <w:t>7+/-2</w:t>
-      </w:r>
+      <w:pPr>
+        <w:pStyle w:val="Contenu"/>
+        <w:ind w:firstLine="720"/>
+      </w:pPr>
+      <w:r>
+        <w:t>Notre application respecte la règle du « nombre magique sept, plus ou moins deux » issue de l’article de psychologie publié par Miller.</w:t>
+      </w:r>
+      <w:r>
+        <w:t xml:space="preserve"> Tous nos menus et nos regroupement sémantiques ont été conçus pour ne pas </w:t>
+      </w:r>
+      <w:r>
+        <w:t>dépasser</w:t>
+      </w:r>
+      <w:r>
+        <w:t xml:space="preserve"> 9 items, ce qui risquerait d’augmenter la charge cognitive de l’utilisateur.</w:t>
+      </w:r>
+    </w:p>
+    <w:p>
+      <w:pPr>
+        <w:pStyle w:val="Contenu"/>
+        <w:ind w:firstLine="720"/>
+      </w:pPr>
     </w:p>
     <w:p>
       <w:pPr>
@@ -3403,16 +3840,100 @@
     </w:p>
     <w:p>
       <w:pPr>
-        <w:rPr>
-          <w:rFonts w:ascii="Consolas" w:hAnsi="Consolas"/>
-        </w:rPr>
-      </w:pPr>
-      <w:r>
-        <w:rPr>
-          <w:rFonts w:ascii="Consolas" w:hAnsi="Consolas"/>
-        </w:rPr>
-        <w:t>Proximité ciblage</w:t>
-      </w:r>
+        <w:pStyle w:val="Contenu"/>
+        <w:ind w:firstLine="720"/>
+      </w:pPr>
+      <w:r>
+        <w:t>Nous avons également fait en sorte de respecter la loi de Fitts</w:t>
+      </w:r>
+      <w:r>
+        <w:t>. Pour les actions les plus importantes, et pour guider l’utilisateur lorsque c’est nécessaire, nous avons privilégié les cibles larges et proches pour faciliter un maximum le pointage.</w:t>
+      </w:r>
+    </w:p>
+    <w:p>
+      <w:pPr>
+        <w:pStyle w:val="Titre3"/>
+        <w:rPr>
+          <w:rFonts w:ascii="Consolas" w:hAnsi="Consolas"/>
+        </w:rPr>
+      </w:pPr>
+      <w:r>
+        <w:rPr>
+          <w:rFonts w:ascii="Consolas" w:hAnsi="Consolas"/>
+        </w:rPr>
+        <w:br w:type="page"/>
+      </w:r>
+    </w:p>
+    <w:p>
+      <w:pPr>
+        <w:pStyle w:val="Titre1"/>
+        <w:rPr>
+          <w:rFonts w:ascii="Consolas" w:hAnsi="Consolas"/>
+        </w:rPr>
+      </w:pPr>
+      <w:bookmarkStart w:id="22" w:name="_Toc105686580"/>
+      <w:r>
+        <w:rPr>
+          <w:rFonts w:ascii="Consolas" w:hAnsi="Consolas"/>
+        </w:rPr>
+        <w:lastRenderedPageBreak/>
+        <w:t>Contribution</w:t>
+      </w:r>
+      <w:r>
+        <w:rPr>
+          <w:rFonts w:ascii="Consolas" w:hAnsi="Consolas"/>
+        </w:rPr>
+        <w:t xml:space="preserve"> et Bilan</w:t>
+      </w:r>
+      <w:bookmarkEnd w:id="22"/>
+    </w:p>
+    <w:p>
+      <w:pPr>
+        <w:pStyle w:val="Titre2"/>
+        <w:rPr>
+          <w:rFonts w:ascii="Consolas" w:hAnsi="Consolas"/>
+        </w:rPr>
+      </w:pPr>
+      <w:bookmarkStart w:id="23" w:name="_Toc105686581"/>
+      <w:r>
+        <w:rPr>
+          <w:rFonts w:ascii="Consolas" w:hAnsi="Consolas"/>
+        </w:rPr>
+        <w:t>Alexandre</w:t>
+      </w:r>
+      <w:bookmarkEnd w:id="23"/>
+    </w:p>
+    <w:p>
+      <w:pPr>
+        <w:pStyle w:val="Titre2"/>
+        <w:rPr>
+          <w:rFonts w:ascii="Consolas" w:hAnsi="Consolas"/>
+        </w:rPr>
+      </w:pPr>
+      <w:bookmarkStart w:id="24" w:name="_Toc105686582"/>
+      <w:r>
+        <w:rPr>
+          <w:rFonts w:ascii="Consolas" w:hAnsi="Consolas"/>
+        </w:rPr>
+        <w:t>Léopold</w:t>
+      </w:r>
+      <w:bookmarkEnd w:id="24"/>
+    </w:p>
+    <w:p>
+      <w:pPr>
+        <w:pStyle w:val="Titre2"/>
+        <w:rPr>
+          <w:rFonts w:ascii="Consolas" w:hAnsi="Consolas"/>
+        </w:rPr>
+      </w:pPr>
+      <w:bookmarkStart w:id="25" w:name="_Toc105686583"/>
+      <w:r>
+        <w:rPr>
+          <w:rFonts w:ascii="Consolas" w:hAnsi="Consolas"/>
+        </w:rPr>
+        <w:t>Théo</w:t>
+      </w:r>
+      <w:bookmarkEnd w:id="25"/>
     </w:p>
     <w:p>
       <w:pPr>
@@ -3435,95 +3956,7 @@
     <w:p>
       <w:pPr>
         <w:pStyle w:val="Titre1"/>
-        <w:rPr>
-          <w:rFonts w:ascii="Consolas" w:hAnsi="Consolas"/>
-        </w:rPr>
-      </w:pPr>
-      <w:bookmarkStart w:id="22" w:name="_Toc105686580"/>
-      <w:r>
-        <w:rPr>
-          <w:rFonts w:ascii="Consolas" w:hAnsi="Consolas"/>
-        </w:rPr>
-        <w:lastRenderedPageBreak/>
-        <w:t>Contribution</w:t>
-      </w:r>
-      <w:r>
-        <w:rPr>
-          <w:rFonts w:ascii="Consolas" w:hAnsi="Consolas"/>
-        </w:rPr>
-        <w:t xml:space="preserve"> et Bilan</w:t>
-      </w:r>
-      <w:bookmarkEnd w:id="22"/>
-    </w:p>
-    <w:p>
-      <w:pPr>
-        <w:pStyle w:val="Titre2"/>
-        <w:rPr>
-          <w:rFonts w:ascii="Consolas" w:hAnsi="Consolas"/>
-        </w:rPr>
-      </w:pPr>
-      <w:bookmarkStart w:id="23" w:name="_Toc105686581"/>
-      <w:r>
-        <w:rPr>
-          <w:rFonts w:ascii="Consolas" w:hAnsi="Consolas"/>
-        </w:rPr>
-        <w:t>Alexandre</w:t>
-      </w:r>
-      <w:bookmarkEnd w:id="23"/>
-    </w:p>
-    <w:p>
-      <w:pPr>
-        <w:pStyle w:val="Titre2"/>
-        <w:rPr>
-          <w:rFonts w:ascii="Consolas" w:hAnsi="Consolas"/>
-        </w:rPr>
-      </w:pPr>
-      <w:bookmarkStart w:id="24" w:name="_Toc105686582"/>
-      <w:r>
-        <w:rPr>
-          <w:rFonts w:ascii="Consolas" w:hAnsi="Consolas"/>
-        </w:rPr>
-        <w:t>Léopold</w:t>
-      </w:r>
-      <w:bookmarkEnd w:id="24"/>
-    </w:p>
-    <w:p>
-      <w:pPr>
-        <w:pStyle w:val="Titre2"/>
-        <w:rPr>
-          <w:rFonts w:ascii="Consolas" w:hAnsi="Consolas"/>
-        </w:rPr>
-      </w:pPr>
-      <w:bookmarkStart w:id="25" w:name="_Toc105686583"/>
-      <w:r>
-        <w:rPr>
-          <w:rFonts w:ascii="Consolas" w:hAnsi="Consolas"/>
-        </w:rPr>
-        <w:t>Théo</w:t>
-      </w:r>
-      <w:bookmarkEnd w:id="25"/>
-    </w:p>
-    <w:p>
-      <w:pPr>
-        <w:spacing w:after="200"/>
-        <w:rPr>
-          <w:rFonts w:ascii="Consolas" w:eastAsiaTheme="majorEastAsia" w:hAnsi="Consolas" w:cstheme="majorBidi"/>
-          <w:color w:val="061F57" w:themeColor="text2" w:themeShade="BF"/>
-          <w:kern w:val="28"/>
-          <w:sz w:val="52"/>
-          <w:szCs w:val="32"/>
-        </w:rPr>
-      </w:pPr>
-      <w:r>
-        <w:rPr>
-          <w:rFonts w:ascii="Consolas" w:hAnsi="Consolas"/>
-        </w:rPr>
-        <w:br w:type="page"/>
-      </w:r>
-    </w:p>
-    <w:p>
-      <w:pPr>
-        <w:pStyle w:val="Titre1"/>
+        <w:spacing w:line="480" w:lineRule="auto"/>
         <w:rPr>
           <w:rFonts w:ascii="Consolas" w:hAnsi="Consolas"/>
         </w:rPr>
@@ -3539,9 +3972,117 @@
       <w:bookmarkEnd w:id="1"/>
       <w:bookmarkEnd w:id="26"/>
     </w:p>
+    <w:p>
+      <w:pPr>
+        <w:pStyle w:val="Contenu"/>
+      </w:pPr>
+      <w:r>
+        <w:t xml:space="preserve">Dépôt git : </w:t>
+      </w:r>
+      <w:r>
+        <w:tab/>
+      </w:r>
+      <w:r>
+        <w:tab/>
+      </w:r>
+      <w:r>
+        <w:tab/>
+      </w:r>
+      <w:hyperlink r:id="rId11" w:history="1">
+        <w:r>
+          <w:rPr>
+            <w:rStyle w:val="Lienhypertexte"/>
+          </w:rPr>
+          <w:t>https://gitlab.univ-lille.fr/sae2.01-2.02/2022/A-G5</w:t>
+        </w:r>
+      </w:hyperlink>
+    </w:p>
+    <w:p>
+      <w:pPr>
+        <w:pStyle w:val="Contenu"/>
+      </w:pPr>
+      <w:r>
+        <w:rPr>
+          <w:rStyle w:val="Caractredecontenu"/>
+        </w:rPr>
+        <w:t>Numéro de commit</w:t>
+      </w:r>
+      <w:r>
+        <w:t xml:space="preserve"> : </w:t>
+      </w:r>
+      <w:r>
+        <w:tab/>
+      </w:r>
+    </w:p>
+    <w:p>
+      <w:pPr>
+        <w:pStyle w:val="Contenu"/>
+      </w:pPr>
+      <w:r>
+        <w:t>SHA :</w:t>
+      </w:r>
+      <w:r>
+        <w:tab/>
+      </w:r>
+      <w:r>
+        <w:tab/>
+      </w:r>
+      <w:r>
+        <w:tab/>
+      </w:r>
+      <w:r>
+        <w:tab/>
+      </w:r>
+    </w:p>
+    <w:p>
+      <w:pPr>
+        <w:pStyle w:val="Contenu"/>
+      </w:pPr>
+      <w:r>
+        <w:t xml:space="preserve">Classe principale : </w:t>
+      </w:r>
+      <w:r>
+        <w:tab/>
+      </w:r>
+      <w:r>
+        <w:tab/>
+        <w:t>ihm.Interface</w:t>
+      </w:r>
+    </w:p>
+    <w:p>
+      <w:pPr>
+        <w:pStyle w:val="Contenu"/>
+      </w:pPr>
+      <w:r>
+        <w:t>Packages principaux :</w:t>
+      </w:r>
+      <w:r>
+        <w:tab/>
+      </w:r>
+      <w:r>
+        <w:t>ihm, ihm.*</w:t>
+      </w:r>
+    </w:p>
+    <w:p>
+      <w:pPr>
+        <w:pStyle w:val="Contenu"/>
+      </w:pPr>
+      <w:r>
+        <w:t xml:space="preserve">Packages de tests : </w:t>
+      </w:r>
+      <w:r>
+        <w:tab/>
+      </w:r>
+      <w:r>
+        <w:t>ihmtest</w:t>
+      </w:r>
+      <w:r>
+        <w:t>s</w:t>
+      </w:r>
+    </w:p>
     <w:sectPr>
-      <w:headerReference w:type="default" r:id="rId11"/>
-      <w:footerReference w:type="default" r:id="rId12"/>
+      <w:headerReference w:type="default" r:id="rId12"/>
+      <w:footerReference w:type="default" r:id="rId13"/>
       <w:pgSz w:w="11906" w:h="16838" w:code="9"/>
       <w:pgMar w:top="1417" w:right="1417" w:bottom="1417" w:left="1417" w:header="0" w:footer="289" w:gutter="0"/>
       <w:pgNumType w:start="1"/>
@@ -4986,6 +5527,17 @@
       <w:contextualSpacing/>
     </w:pPr>
   </w:style>
+  <w:style w:type="character" w:styleId="Lienhypertexte">
+    <w:name w:val="Hyperlink"/>
+    <w:basedOn w:val="Policepardfaut"/>
+    <w:uiPriority w:val="99"/>
+    <w:unhideWhenUsed/>
+    <w:rsid w:val="007428E7"/>
+    <w:rPr>
+      <w:color w:val="3592CF" w:themeColor="hyperlink"/>
+      <w:u w:val="single"/>
+    </w:rPr>
+  </w:style>
 </w:styles>
 </file>
 
@@ -5188,6 +5740,7 @@
   <w:rsids>
     <w:rsidRoot w:val="00631919"/>
     <w:rsid w:val="00087BE1"/>
+    <w:rsid w:val="000E1DAA"/>
     <w:rsid w:val="00631919"/>
     <w:rsid w:val="0065759E"/>
     <w:rsid w:val="00762A7B"/>
@@ -5211,8 +5764,8 @@
   </m:mathPr>
   <w:themeFontLang w:val="fr-FR"/>
   <w:clrSchemeMapping w:bg1="light1" w:t1="dark1" w:bg2="light2" w:t2="dark2" w:accent1="accent1" w:accent2="accent2" w:accent3="accent3" w:accent4="accent4" w:accent5="accent5" w:accent6="accent6" w:hyperlink="hyperlink" w:followedHyperlink="followedHyperlink"/>
-  <w:decimalSymbol w:val=","/>
-  <w:listSeparator w:val=";"/>
+  <w:decimalSymbol w:val="."/>
+  <w:listSeparator w:val=","/>
   <w15:chartTrackingRefBased/>
 </w:settings>
 </file>

</xml_diff>

<commit_message>
avancement CR pas avancé de ouf parce qu'il faisait beau...
</commit_message>
<xml_diff>
--- a/res/IHM.docx
+++ b/res/IHM.docx
@@ -447,6 +447,217 @@
               </w:rPr>
             </w:pPr>
           </w:p>
+          <w:p>
+            <w:pPr>
+              <w:jc w:val="both"/>
+              <w:rPr>
+                <w:rFonts w:ascii="Consolas" w:hAnsi="Consolas"/>
+                <w:noProof/>
+              </w:rPr>
+            </w:pPr>
+          </w:p>
+          <w:p>
+            <w:pPr>
+              <w:jc w:val="both"/>
+              <w:rPr>
+                <w:rFonts w:ascii="Consolas" w:hAnsi="Consolas"/>
+                <w:noProof/>
+              </w:rPr>
+            </w:pPr>
+          </w:p>
+          <w:p>
+            <w:pPr>
+              <w:jc w:val="both"/>
+              <w:rPr>
+                <w:rFonts w:ascii="Consolas" w:hAnsi="Consolas"/>
+                <w:noProof/>
+              </w:rPr>
+            </w:pPr>
+          </w:p>
+          <w:p>
+            <w:pPr>
+              <w:jc w:val="both"/>
+              <w:rPr>
+                <w:rFonts w:ascii="Consolas" w:hAnsi="Consolas"/>
+                <w:noProof/>
+              </w:rPr>
+            </w:pPr>
+          </w:p>
+          <w:p>
+            <w:pPr>
+              <w:jc w:val="both"/>
+              <w:rPr>
+                <w:rFonts w:ascii="Consolas" w:hAnsi="Consolas"/>
+                <w:noProof/>
+              </w:rPr>
+            </w:pPr>
+          </w:p>
+          <w:p>
+            <w:pPr>
+              <w:jc w:val="both"/>
+              <w:rPr>
+                <w:rFonts w:ascii="Consolas" w:hAnsi="Consolas"/>
+                <w:noProof/>
+              </w:rPr>
+            </w:pPr>
+          </w:p>
+          <w:p>
+            <w:pPr>
+              <w:jc w:val="both"/>
+              <w:rPr>
+                <w:rFonts w:ascii="Consolas" w:hAnsi="Consolas"/>
+                <w:noProof/>
+              </w:rPr>
+            </w:pPr>
+          </w:p>
+          <w:p>
+            <w:pPr>
+              <w:jc w:val="both"/>
+              <w:rPr>
+                <w:rFonts w:ascii="Consolas" w:hAnsi="Consolas"/>
+                <w:noProof/>
+              </w:rPr>
+            </w:pPr>
+          </w:p>
+          <w:p>
+            <w:pPr>
+              <w:jc w:val="both"/>
+              <w:rPr>
+                <w:rFonts w:ascii="Consolas" w:hAnsi="Consolas"/>
+                <w:noProof/>
+              </w:rPr>
+            </w:pPr>
+          </w:p>
+          <w:p>
+            <w:pPr>
+              <w:jc w:val="both"/>
+              <w:rPr>
+                <w:rFonts w:ascii="Consolas" w:hAnsi="Consolas"/>
+                <w:noProof/>
+              </w:rPr>
+            </w:pPr>
+          </w:p>
+          <w:p>
+            <w:pPr>
+              <w:jc w:val="both"/>
+              <w:rPr>
+                <w:rFonts w:ascii="Consolas" w:hAnsi="Consolas"/>
+                <w:noProof/>
+              </w:rPr>
+            </w:pPr>
+          </w:p>
+          <w:p>
+            <w:pPr>
+              <w:jc w:val="both"/>
+              <w:rPr>
+                <w:rFonts w:ascii="Consolas" w:hAnsi="Consolas"/>
+                <w:noProof/>
+              </w:rPr>
+            </w:pPr>
+          </w:p>
+          <w:p>
+            <w:pPr>
+              <w:jc w:val="both"/>
+              <w:rPr>
+                <w:rFonts w:ascii="Consolas" w:hAnsi="Consolas"/>
+                <w:noProof/>
+              </w:rPr>
+            </w:pPr>
+          </w:p>
+          <w:p>
+            <w:pPr>
+              <w:jc w:val="both"/>
+              <w:rPr>
+                <w:rFonts w:ascii="Consolas" w:hAnsi="Consolas"/>
+                <w:noProof/>
+              </w:rPr>
+            </w:pPr>
+          </w:p>
+          <w:p>
+            <w:pPr>
+              <w:jc w:val="both"/>
+              <w:rPr>
+                <w:rFonts w:ascii="Consolas" w:hAnsi="Consolas"/>
+                <w:noProof/>
+              </w:rPr>
+            </w:pPr>
+          </w:p>
+          <w:p>
+            <w:pPr>
+              <w:jc w:val="both"/>
+              <w:rPr>
+                <w:rFonts w:ascii="Consolas" w:hAnsi="Consolas"/>
+                <w:noProof/>
+              </w:rPr>
+            </w:pPr>
+          </w:p>
+          <w:p>
+            <w:pPr>
+              <w:rPr>
+                <w:rFonts w:cstheme="minorHAnsi"/>
+                <w:b w:val="0"/>
+                <w:bCs/>
+                <w:noProof/>
+                <w:sz w:val="24"/>
+                <w:szCs w:val="20"/>
+              </w:rPr>
+            </w:pPr>
+            <w:r>
+              <w:rPr>
+                <w:rFonts w:cstheme="minorHAnsi"/>
+                <w:b w:val="0"/>
+                <w:bCs/>
+                <w:noProof/>
+                <w:sz w:val="24"/>
+                <w:szCs w:val="20"/>
+              </w:rPr>
+              <w:t xml:space="preserve">Git : </w:t>
+            </w:r>
+            <w:hyperlink r:id="rId10" w:history="1">
+              <w:r>
+                <w:rPr>
+                  <w:rStyle w:val="Lienhypertexte"/>
+                  <w:rFonts w:cstheme="minorHAnsi"/>
+                  <w:b w:val="0"/>
+                  <w:bCs/>
+                  <w:noProof/>
+                  <w:sz w:val="24"/>
+                  <w:szCs w:val="20"/>
+                </w:rPr>
+                <w:t>https://gitlab.univ-lille.fr/sae2.01-2.02/2022/A-G5</w:t>
+              </w:r>
+            </w:hyperlink>
+          </w:p>
+          <w:p>
+            <w:pPr>
+              <w:rPr>
+                <w:rFonts w:ascii="Consolas" w:hAnsi="Consolas"/>
+                <w:noProof/>
+              </w:rPr>
+            </w:pPr>
+            <w:r>
+              <w:rPr>
+                <w:rFonts w:cstheme="minorHAnsi"/>
+                <w:b w:val="0"/>
+                <w:bCs/>
+                <w:noProof/>
+                <w:sz w:val="24"/>
+                <w:szCs w:val="20"/>
+              </w:rPr>
+              <w:t>Commit :</w:t>
+            </w:r>
+            <w:r>
+              <w:rPr>
+                <w:rFonts w:cstheme="minorHAnsi"/>
+                <w:b w:val="0"/>
+                <w:bCs/>
+                <w:noProof/>
+                <w:sz w:val="24"/>
+                <w:szCs w:val="20"/>
+              </w:rPr>
+              <w:t xml:space="preserve"> </w:t>
+            </w:r>
+          </w:p>
         </w:tc>
       </w:tr>
       <w:tr>
@@ -518,7 +729,7 @@
                     <w:noProof/>
                     <w:lang w:bidi="fr-FR"/>
                   </w:rPr>
-                  <w:t>9 juin</w:t>
+                  <w:t>11 juin</w:t>
                 </w:r>
                 <w:r>
                   <w:rPr>
@@ -815,7 +1026,7 @@
                     <pic:cNvPicPr/>
                   </pic:nvPicPr>
                   <pic:blipFill>
-                    <a:blip r:embed="rId10">
+                    <a:blip r:embed="rId11">
                       <a:extLst>
                         <a:ext uri="{28A0092B-C50C-407E-A947-70E740481C1C}">
                           <a14:useLocalDpi xmlns:a14="http://schemas.microsoft.com/office/drawing/2010/main" val="0"/>
@@ -3084,6 +3295,50 @@
     </w:p>
     <w:p>
       <w:pPr>
+        <w:pStyle w:val="Contenu"/>
+        <w:rPr>
+          <w:lang w:val="en-GB"/>
+        </w:rPr>
+      </w:pPr>
+      <w:r>
+        <w:rPr>
+          <w:lang w:val="en-GB"/>
+        </w:rPr>
+        <w:t>Insert screenshot here </w:t>
+      </w:r>
+      <w:r>
+        <w:rPr>
+          <mc:AlternateContent>
+            <mc:Choice Requires="w16se"/>
+            <mc:Fallback>
+              <w:rFonts w:ascii="Segoe UI Emoji" w:eastAsia="Segoe UI Emoji" w:hAnsi="Segoe UI Emoji" w:cs="Segoe UI Emoji"/>
+            </mc:Fallback>
+          </mc:AlternateContent>
+        </w:rPr>
+        <mc:AlternateContent>
+          <mc:Choice Requires="w16se">
+            <w16se:symEx w16se:font="Segoe UI Emoji" w16se:char="1F60A"/>
+          </mc:Choice>
+          <mc:Fallback>
+            <w:t>😊</w:t>
+          </mc:Fallback>
+        </mc:AlternateContent>
+      </w:r>
+      <w:r>
+        <w:rPr>
+          <w:lang w:val="en-GB"/>
+        </w:rPr>
+        <w:t xml:space="preserve"> &lt;- horrible m</w:t>
+      </w:r>
+      <w:r>
+        <w:rPr>
+          <w:lang w:val="en-GB"/>
+        </w:rPr>
+        <w:t>dr</w:t>
+      </w:r>
+    </w:p>
+    <w:p>
+      <w:pPr>
         <w:pStyle w:val="Titre2"/>
         <w:rPr>
           <w:rFonts w:ascii="Consolas" w:hAnsi="Consolas"/>
@@ -3098,6 +3353,7 @@
       </w:r>
       <w:bookmarkEnd w:id="4"/>
     </w:p>
+    <w:p/>
     <w:p>
       <w:pPr>
         <w:pStyle w:val="Titre2"/>
@@ -3172,6 +3428,7 @@
       </w:r>
       <w:bookmarkEnd w:id="7"/>
     </w:p>
+    <w:p/>
     <w:p>
       <w:pPr>
         <w:pStyle w:val="Titre2"/>
@@ -3190,11 +3447,133 @@
     </w:p>
     <w:p>
       <w:pPr>
-        <w:spacing w:after="200"/>
-        <w:rPr>
-          <w:rFonts w:ascii="Consolas" w:hAnsi="Consolas"/>
-        </w:rPr>
-      </w:pPr>
+        <w:pStyle w:val="Contenu"/>
+        <w:ind w:firstLine="720"/>
+      </w:pPr>
+      <w:r>
+        <w:t xml:space="preserve">Avant de commencer la conception de l’application, nous avons </w:t>
+      </w:r>
+      <w:r>
+        <w:t xml:space="preserve">réaliser un profilage </w:t>
+      </w:r>
+      <w:r>
+        <w:t>des utilisateurs de notre application</w:t>
+      </w:r>
+      <w:r>
+        <w:t xml:space="preserve">, dans le but d’établir les attentes des personnes qui allaient utiliser notre application. Nous en sommes </w:t>
+      </w:r>
+      <w:r>
+        <w:t>venus</w:t>
+      </w:r>
+      <w:r>
+        <w:t xml:space="preserve"> à la conclusion que l’utilisateur sera un </w:t>
+      </w:r>
+      <w:r>
+        <w:t xml:space="preserve">maître de </w:t>
+      </w:r>
+      <w:r>
+        <w:t>conférences</w:t>
+      </w:r>
+      <w:r>
+        <w:t xml:space="preserve"> de 44 ans</w:t>
+      </w:r>
+      <w:r>
+        <w:t xml:space="preserve"> qui utilise régulièrement des logiciels (pour des entrées de notes ou absences), mais à un niveau technologique moyen et un temps limité à consacrer à notre application.</w:t>
+      </w:r>
+      <w:r>
+        <w:t xml:space="preserve"> Ses tâches quotidiennes lors que l’utilisation sera :</w:t>
+      </w:r>
+    </w:p>
+    <w:p>
+      <w:pPr>
+        <w:pStyle w:val="Contenu"/>
+        <w:ind w:firstLine="720"/>
+      </w:pPr>
+      <w:r>
+        <w:t>1. Entrer ou importer des listes d’étudiants.</w:t>
+      </w:r>
+    </w:p>
+    <w:p>
+      <w:pPr>
+        <w:pStyle w:val="Contenu"/>
+        <w:ind w:firstLine="720"/>
+      </w:pPr>
+      <w:r>
+        <w:t>2. Choisir des critères d’affection ou des filtres.</w:t>
+      </w:r>
+    </w:p>
+    <w:p>
+      <w:pPr>
+        <w:pStyle w:val="Contenu"/>
+        <w:ind w:firstLine="720"/>
+      </w:pPr>
+      <w:r>
+        <w:t xml:space="preserve">3. </w:t>
+      </w:r>
+      <w:r>
+        <w:t>Lancer le logiciel pour affecter les étudiants.</w:t>
+      </w:r>
+    </w:p>
+    <w:p>
+      <w:pPr>
+        <w:pStyle w:val="Contenu"/>
+        <w:ind w:firstLine="720"/>
+      </w:pPr>
+      <w:r>
+        <w:t>4.</w:t>
+      </w:r>
+      <w:r>
+        <w:t xml:space="preserve"> Vérifier les résultats et les informations, les modifier le cas échéant.</w:t>
+      </w:r>
+    </w:p>
+    <w:p>
+      <w:pPr>
+        <w:pStyle w:val="Contenu"/>
+      </w:pPr>
+    </w:p>
+    <w:p>
+      <w:pPr>
+        <w:pStyle w:val="Contenu"/>
+        <w:ind w:firstLine="720"/>
+      </w:pPr>
+      <w:r>
+        <w:t xml:space="preserve">Après avoir créé une persona, </w:t>
+      </w:r>
+      <w:r>
+        <w:t xml:space="preserve">nous avons itéré sur </w:t>
+      </w:r>
+      <w:r>
+        <w:t>plusieurs prototypes</w:t>
+      </w:r>
+      <w:r>
+        <w:t>.</w:t>
+      </w:r>
+      <w:r>
+        <w:t xml:space="preserve"> </w:t>
+      </w:r>
+    </w:p>
+    <w:p>
+      <w:pPr>
+        <w:pStyle w:val="Contenu"/>
+      </w:pPr>
+      <w:r>
+        <w:t xml:space="preserve">La conception de ces prototypes était précédée d’une réévaluation des exigences des utilisateurs et d’une amélioration de la séquence d’interaction par rapport au dernier cycle. Nous faisions également des brainstormings pour pouvoir recueillir un maximum d’idées et s’assurer qu’aucun élément ne manque. </w:t>
+      </w:r>
+      <w:r>
+        <w:t>Après la production de la maquette, nous l’évaluions grâce à une analyse du cahier des charges et des éléments que nous avions préparé avant la conception.</w:t>
+      </w:r>
+      <w:r>
+        <w:t xml:space="preserve"> Nous sollicitions également notre enseignant lorsque nous terminions un prototype, étant un utilisateur potentiel, pour obtenir du </w:t>
+      </w:r>
+      <w:r>
+        <w:t>feedback</w:t>
+      </w:r>
+      <w:r>
+        <w:t xml:space="preserve"> .</w:t>
+      </w:r>
+      <w:r>
+        <w:t>Si un ou plusieurs éléments venaient à manquer, nous continuions le cycle.</w:t>
+      </w:r>
     </w:p>
     <w:p>
       <w:pPr>
@@ -3411,7 +3790,10 @@
         <w:t xml:space="preserve"> des informations affichées. Tous nos items sont très succincts, constitués d’un mot, </w:t>
       </w:r>
       <w:r>
-        <w:t xml:space="preserve">voir de zéro lorsqu’une icône nous paraissait être assez parlante pour remplacer une explication. </w:t>
+        <w:t>voire</w:t>
+      </w:r>
+      <w:r>
+        <w:t xml:space="preserve"> de zéro lorsqu’une icône nous paraissait être assez parlante pour remplacer une explication. </w:t>
       </w:r>
       <w:r>
         <w:t xml:space="preserve"> </w:t>
@@ -3444,7 +3826,6 @@
         <w:t>à mémoriser des informations en trop grande quantité.</w:t>
       </w:r>
     </w:p>
-    <w:p/>
     <w:p>
       <w:pPr>
         <w:pStyle w:val="Titre3"/>
@@ -3544,23 +3925,22 @@
         <w:ind w:firstLine="720"/>
       </w:pPr>
       <w:r>
-        <w:t xml:space="preserve">Notre application prend également en compte l’expérience varié des utilisateurs. Notre interface est conçue pour être utilisable par tous, quel que soit le niveau technologique. Nous avons, en plus de ça, implémenté des fonctionnalités qui permettent aux utilisateurs les plus expérimentés d’avoir </w:t>
+        <w:t xml:space="preserve">Notre application prend également en compte l’expérience varié des utilisateurs. Notre interface est conçue pour être utilisable par tous, quel que soit le niveau technologique. Nous avons, en plus de ça, implémenté des fonctionnalités qui permettent aux utilisateurs les plus expérimentés d’avoir une utilisation </w:t>
+      </w:r>
+      <w:r>
+        <w:t xml:space="preserve">plus rapide et efficace </w:t>
+      </w:r>
+      <w:r>
+        <w:t>de l’application</w:t>
+      </w:r>
+      <w:r>
+        <w:t xml:space="preserve">, comme par exemple des </w:t>
       </w:r>
       <w:r>
         <w:lastRenderedPageBreak/>
-        <w:t xml:space="preserve">une utilisation </w:t>
-      </w:r>
-      <w:r>
-        <w:t xml:space="preserve">plus rapide et efficace </w:t>
-      </w:r>
-      <w:r>
-        <w:t>de l’application</w:t>
-      </w:r>
-      <w:r>
-        <w:t>, comme par exemple des raccourcis claviers. Nous avons également pris en compte l’évolution du niveau d’un utilisateur novice : au fur et à mesure qu’il devient plus à l’aise avec l’interface, il sera guidé vers une manière plus rapide d’exécuter ses tâches du quotidien.</w:t>
-      </w:r>
-    </w:p>
-    <w:p/>
+        <w:t>raccourcis claviers. Nous avons également pris en compte l’évolution du niveau d’un utilisateur novice : au fur et à mesure qu’il devient plus à l’aise avec l’interface, il sera guidé vers une manière plus rapide d’exécuter ses tâches du quotidien.</w:t>
+      </w:r>
+    </w:p>
     <w:p>
       <w:pPr>
         <w:pStyle w:val="Titre3"/>
@@ -3601,7 +3981,10 @@
         <w:t xml:space="preserve">Tout d’abord, nous avons pris des mesures pour nous protéger des erreurs. Par exemple, les boutons qui ne devraient pas être utilisé sont grisés et inutilisables. De plus, </w:t>
       </w:r>
       <w:r>
-        <w:t>nous avons plusieurs fenêtres d’erreurs ou de signalement qui avertit l’utilisateur s’il s’apprête à effectuer une action qui pourrait compromettre le bon fonctionnement de l’application. Nos affichages sont protégés pour éviter à l’utilisateur de les modifier et nous avons pris en compte les éventuelles erreurs qu’il pourrait commettre involontairement ou non.</w:t>
+        <w:t>nous avons plusieurs fenêtres d’erreurs ou de signalement qui avertit l’utilisateur s’il s’apprête à effectuer une action qui pourrait compromettre le bon fonctionnement de l’application. Nos affichages sont protégés pour éviter à l’utilisateur de les modifier et nous avons pris en compte les éventuelles erreurs qu’il pourrait commettre</w:t>
+      </w:r>
+      <w:r>
+        <w:t>.</w:t>
       </w:r>
     </w:p>
     <w:p>
@@ -3634,7 +4017,6 @@
         <w:t>nous aurions voulu implémenter un bouton « retour en arrière », mais cette fonctionnalité n’a pas vu le jour par manque de temps.</w:t>
       </w:r>
     </w:p>
-    <w:p/>
     <w:p>
       <w:pPr>
         <w:pStyle w:val="Titre3"/>
@@ -3689,17 +4071,6 @@
     </w:p>
     <w:p>
       <w:pPr>
-        <w:spacing w:after="200"/>
-        <w:rPr>
-          <w:b w:val="0"/>
-        </w:rPr>
-      </w:pPr>
-      <w:r>
-        <w:br w:type="page"/>
-      </w:r>
-    </w:p>
-    <w:p>
-      <w:pPr>
         <w:pStyle w:val="Titre3"/>
         <w:rPr>
           <w:rFonts w:ascii="Consolas" w:hAnsi="Consolas"/>
@@ -3710,7 +4081,6 @@
         <w:rPr>
           <w:rFonts w:ascii="Consolas" w:hAnsi="Consolas"/>
         </w:rPr>
-        <w:lastRenderedPageBreak/>
         <w:t>Signifiance</w:t>
       </w:r>
       <w:bookmarkEnd w:id="17"/>
@@ -3749,6 +4119,7 @@
         <w:rPr>
           <w:rFonts w:ascii="Consolas" w:hAnsi="Consolas"/>
         </w:rPr>
+        <w:lastRenderedPageBreak/>
         <w:t>Compatibilité</w:t>
       </w:r>
       <w:bookmarkEnd w:id="18"/>
@@ -3988,7 +4359,7 @@
       <w:r>
         <w:tab/>
       </w:r>
-      <w:hyperlink r:id="rId11" w:history="1">
+      <w:hyperlink r:id="rId12" w:history="1">
         <w:r>
           <w:rPr>
             <w:rStyle w:val="Lienhypertexte"/>
@@ -4058,8 +4429,6 @@
       </w:r>
       <w:r>
         <w:tab/>
-      </w:r>
-      <w:r>
         <w:t>ihm, ihm.*</w:t>
       </w:r>
     </w:p>
@@ -4072,8 +4441,6 @@
       </w:r>
       <w:r>
         <w:tab/>
-      </w:r>
-      <w:r>
         <w:t>ihmtest</w:t>
       </w:r>
       <w:r>
@@ -4081,8 +4448,8 @@
       </w:r>
     </w:p>
     <w:sectPr>
-      <w:headerReference w:type="default" r:id="rId12"/>
-      <w:footerReference w:type="default" r:id="rId13"/>
+      <w:headerReference w:type="default" r:id="rId13"/>
+      <w:footerReference w:type="default" r:id="rId14"/>
       <w:pgSz w:w="11906" w:h="16838" w:code="9"/>
       <w:pgMar w:top="1417" w:right="1417" w:bottom="1417" w:left="1417" w:header="0" w:footer="289" w:gutter="0"/>
       <w:pgNumType w:start="1"/>
@@ -5538,6 +5905,18 @@
       <w:u w:val="single"/>
     </w:rPr>
   </w:style>
+  <w:style w:type="character" w:styleId="Mentionnonrsolue">
+    <w:name w:val="Unresolved Mention"/>
+    <w:basedOn w:val="Policepardfaut"/>
+    <w:uiPriority w:val="99"/>
+    <w:semiHidden/>
+    <w:unhideWhenUsed/>
+    <w:rsid w:val="00E95C43"/>
+    <w:rPr>
+      <w:color w:val="605E5C"/>
+      <w:shd w:val="clear" w:color="auto" w:fill="E1DFDD"/>
+    </w:rPr>
+  </w:style>
 </w:styles>
 </file>
 
@@ -5712,6 +6091,13 @@
     <w:pitch w:val="fixed"/>
     <w:sig w:usb0="E00006FF" w:usb1="0000FCFF" w:usb2="00000001" w:usb3="00000000" w:csb0="0000019F" w:csb1="00000000"/>
   </w:font>
+  <w:font w:name="Segoe UI Emoji">
+    <w:panose1 w:val="020B0502040204020203"/>
+    <w:charset w:val="00"/>
+    <w:family w:val="swiss"/>
+    <w:pitch w:val="variable"/>
+    <w:sig w:usb0="00000003" w:usb1="02000000" w:usb2="00000000" w:usb3="00000000" w:csb0="00000001" w:csb1="00000000"/>
+  </w:font>
   <w:font w:name="Calibri Light">
     <w:panose1 w:val="020F0302020204030204"/>
     <w:charset w:val="00"/>
@@ -5741,6 +6127,7 @@
     <w:rsidRoot w:val="00631919"/>
     <w:rsid w:val="00087BE1"/>
     <w:rsid w:val="000E1DAA"/>
+    <w:rsid w:val="00617DA6"/>
     <w:rsid w:val="00631919"/>
     <w:rsid w:val="0065759E"/>
     <w:rsid w:val="00762A7B"/>

</xml_diff>

<commit_message>
je push pour avoir le dernière version oui
</commit_message>
<xml_diff>
--- a/res/IHM.docx
+++ b/res/IHM.docx
@@ -729,7 +729,7 @@
                     <w:noProof/>
                     <w:lang w:bidi="fr-FR"/>
                   </w:rPr>
-                  <w:t>11 juin</w:t>
+                  <w:t>12 juin</w:t>
                 </w:r>
                 <w:r>
                   <w:rPr>
@@ -1252,7 +1252,7 @@
           <w:rFonts w:ascii="Consolas" w:hAnsi="Consolas"/>
           <w:noProof/>
         </w:rPr>
-        <w:t>Application</w:t>
+        <w:t>Application finale</w:t>
       </w:r>
       <w:r>
         <w:rPr>
@@ -1270,7 +1270,88 @@
         <w:rPr>
           <w:noProof/>
         </w:rPr>
-        <w:instrText xml:space="preserve"> PAGEREF _Toc105686560 \h </w:instrText>
+        <w:instrText xml:space="preserve"> PAGEREF _Toc105922161 \h </w:instrText>
+      </w:r>
+      <w:r>
+        <w:rPr>
+          <w:noProof/>
+        </w:rPr>
+      </w:r>
+      <w:r>
+        <w:rPr>
+          <w:noProof/>
+        </w:rPr>
+        <w:fldChar w:fldCharType="separate"/>
+      </w:r>
+      <w:r>
+        <w:rPr>
+          <w:noProof/>
+        </w:rPr>
+        <w:t>2</w:t>
+      </w:r>
+      <w:r>
+        <w:rPr>
+          <w:noProof/>
+        </w:rPr>
+        <w:fldChar w:fldCharType="end"/>
+      </w:r>
+    </w:p>
+    <w:p>
+      <w:pPr>
+        <w:pStyle w:val="TM1"/>
+        <w:tabs>
+          <w:tab w:val="left" w:pos="880"/>
+          <w:tab w:val="right" w:pos="9062"/>
+        </w:tabs>
+        <w:rPr>
+          <w:b w:val="0"/>
+          <w:noProof/>
+          <w:color w:val="auto"/>
+          <w:sz w:val="22"/>
+          <w:lang w:eastAsia="fr-FR"/>
+        </w:rPr>
+      </w:pPr>
+      <w:r>
+        <w:rPr>
+          <w:rFonts w:ascii="Consolas" w:hAnsi="Consolas"/>
+          <w:noProof/>
+        </w:rPr>
+        <w:t>II.</w:t>
+      </w:r>
+      <w:r>
+        <w:rPr>
+          <w:b w:val="0"/>
+          <w:noProof/>
+          <w:color w:val="auto"/>
+          <w:sz w:val="22"/>
+          <w:lang w:eastAsia="fr-FR"/>
+        </w:rPr>
+        <w:tab/>
+      </w:r>
+      <w:r>
+        <w:rPr>
+          <w:rFonts w:ascii="Consolas" w:hAnsi="Consolas"/>
+          <w:noProof/>
+        </w:rPr>
+        <w:t>Méthodologie</w:t>
+      </w:r>
+      <w:r>
+        <w:rPr>
+          <w:noProof/>
+        </w:rPr>
+        <w:tab/>
+      </w:r>
+      <w:r>
+        <w:rPr>
+          <w:noProof/>
+        </w:rPr>
+        <w:fldChar w:fldCharType="begin"/>
+      </w:r>
+      <w:r>
+        <w:rPr>
+          <w:noProof/>
+        </w:rPr>
+        <w:instrText xml:space="preserve"> PAGEREF _Toc105922162 \h </w:instrText>
       </w:r>
       <w:r>
         <w:rPr>
@@ -1333,7 +1414,7 @@
           <w:rFonts w:ascii="Consolas" w:hAnsi="Consolas"/>
           <w:noProof/>
         </w:rPr>
-        <w:t>Application finale</w:t>
+        <w:t>Cahier des charges</w:t>
       </w:r>
       <w:r>
         <w:rPr>
@@ -1351,7 +1432,7 @@
         <w:rPr>
           <w:noProof/>
         </w:rPr>
-        <w:instrText xml:space="preserve"> PAGEREF _Toc105686561 \h </w:instrText>
+        <w:instrText xml:space="preserve"> PAGEREF _Toc105922163 \h </w:instrText>
       </w:r>
       <w:r>
         <w:rPr>
@@ -1414,7 +1495,7 @@
           <w:rFonts w:ascii="Consolas" w:hAnsi="Consolas"/>
           <w:noProof/>
         </w:rPr>
-        <w:t>Implémentations</w:t>
+        <w:t>Conception Centrée Utilisateur</w:t>
       </w:r>
       <w:r>
         <w:rPr>
@@ -1432,7 +1513,7 @@
         <w:rPr>
           <w:noProof/>
         </w:rPr>
-        <w:instrText xml:space="preserve"> PAGEREF _Toc105686562 \h </w:instrText>
+        <w:instrText xml:space="preserve"> PAGEREF _Toc105922164 \h </w:instrText>
       </w:r>
       <w:r>
         <w:rPr>
@@ -1450,6 +1531,87 @@
           <w:noProof/>
         </w:rPr>
         <w:t>3</w:t>
+      </w:r>
+      <w:r>
+        <w:rPr>
+          <w:noProof/>
+        </w:rPr>
+        <w:fldChar w:fldCharType="end"/>
+      </w:r>
+    </w:p>
+    <w:p>
+      <w:pPr>
+        <w:pStyle w:val="TM1"/>
+        <w:tabs>
+          <w:tab w:val="left" w:pos="880"/>
+          <w:tab w:val="right" w:pos="9062"/>
+        </w:tabs>
+        <w:rPr>
+          <w:b w:val="0"/>
+          <w:noProof/>
+          <w:color w:val="auto"/>
+          <w:sz w:val="22"/>
+          <w:lang w:eastAsia="fr-FR"/>
+        </w:rPr>
+      </w:pPr>
+      <w:r>
+        <w:rPr>
+          <w:rFonts w:ascii="Consolas" w:hAnsi="Consolas"/>
+          <w:noProof/>
+        </w:rPr>
+        <w:t>III.</w:t>
+      </w:r>
+      <w:r>
+        <w:rPr>
+          <w:b w:val="0"/>
+          <w:noProof/>
+          <w:color w:val="auto"/>
+          <w:sz w:val="22"/>
+          <w:lang w:eastAsia="fr-FR"/>
+        </w:rPr>
+        <w:tab/>
+      </w:r>
+      <w:r>
+        <w:rPr>
+          <w:rFonts w:ascii="Consolas" w:hAnsi="Consolas"/>
+          <w:noProof/>
+        </w:rPr>
+        <w:t>Choix ergonomiques</w:t>
+      </w:r>
+      <w:r>
+        <w:rPr>
+          <w:noProof/>
+        </w:rPr>
+        <w:tab/>
+      </w:r>
+      <w:r>
+        <w:rPr>
+          <w:noProof/>
+        </w:rPr>
+        <w:fldChar w:fldCharType="begin"/>
+      </w:r>
+      <w:r>
+        <w:rPr>
+          <w:noProof/>
+        </w:rPr>
+        <w:instrText xml:space="preserve"> PAGEREF _Toc105922165 \h </w:instrText>
+      </w:r>
+      <w:r>
+        <w:rPr>
+          <w:noProof/>
+        </w:rPr>
+      </w:r>
+      <w:r>
+        <w:rPr>
+          <w:noProof/>
+        </w:rPr>
+        <w:fldChar w:fldCharType="separate"/>
+      </w:r>
+      <w:r>
+        <w:rPr>
+          <w:noProof/>
+        </w:rPr>
+        <w:t>4</w:t>
       </w:r>
       <w:r>
         <w:rPr>
@@ -1478,7 +1640,7 @@
           <w:rFonts w:ascii="Consolas" w:hAnsi="Consolas"/>
           <w:noProof/>
         </w:rPr>
-        <w:t>C.</w:t>
+        <w:t>A.</w:t>
       </w:r>
       <w:r>
         <w:rPr>
@@ -1495,7 +1657,7 @@
           <w:rFonts w:ascii="Consolas" w:hAnsi="Consolas"/>
           <w:noProof/>
         </w:rPr>
-        <w:t>A implémenter</w:t>
+        <w:t>Selon Bastien et Scapin</w:t>
       </w:r>
       <w:r>
         <w:rPr>
@@ -1513,7 +1675,7 @@
         <w:rPr>
           <w:noProof/>
         </w:rPr>
-        <w:instrText xml:space="preserve"> PAGEREF _Toc105686563 \h </w:instrText>
+        <w:instrText xml:space="preserve"> PAGEREF _Toc105922166 \h </w:instrText>
       </w:r>
       <w:r>
         <w:rPr>
@@ -1530,7 +1692,898 @@
         <w:rPr>
           <w:noProof/>
         </w:rPr>
-        <w:t>3</w:t>
+        <w:t>4</w:t>
+      </w:r>
+      <w:r>
+        <w:rPr>
+          <w:noProof/>
+        </w:rPr>
+        <w:fldChar w:fldCharType="end"/>
+      </w:r>
+    </w:p>
+    <w:p>
+      <w:pPr>
+        <w:pStyle w:val="TM3"/>
+        <w:tabs>
+          <w:tab w:val="left" w:pos="1100"/>
+          <w:tab w:val="right" w:pos="9062"/>
+        </w:tabs>
+        <w:rPr>
+          <w:b w:val="0"/>
+          <w:noProof/>
+          <w:color w:val="auto"/>
+          <w:sz w:val="22"/>
+          <w:lang w:eastAsia="fr-FR"/>
+        </w:rPr>
+      </w:pPr>
+      <w:r>
+        <w:rPr>
+          <w:rFonts w:ascii="Consolas" w:hAnsi="Consolas"/>
+          <w:noProof/>
+        </w:rPr>
+        <w:t>1.</w:t>
+      </w:r>
+      <w:r>
+        <w:rPr>
+          <w:b w:val="0"/>
+          <w:noProof/>
+          <w:color w:val="auto"/>
+          <w:sz w:val="22"/>
+          <w:lang w:eastAsia="fr-FR"/>
+        </w:rPr>
+        <w:tab/>
+      </w:r>
+      <w:r>
+        <w:rPr>
+          <w:rFonts w:ascii="Consolas" w:hAnsi="Consolas"/>
+          <w:noProof/>
+        </w:rPr>
+        <w:t>Guidage</w:t>
+      </w:r>
+      <w:r>
+        <w:rPr>
+          <w:noProof/>
+        </w:rPr>
+        <w:tab/>
+      </w:r>
+      <w:r>
+        <w:rPr>
+          <w:noProof/>
+        </w:rPr>
+        <w:fldChar w:fldCharType="begin"/>
+      </w:r>
+      <w:r>
+        <w:rPr>
+          <w:noProof/>
+        </w:rPr>
+        <w:instrText xml:space="preserve"> PAGEREF _Toc105922167 \h </w:instrText>
+      </w:r>
+      <w:r>
+        <w:rPr>
+          <w:noProof/>
+        </w:rPr>
+      </w:r>
+      <w:r>
+        <w:rPr>
+          <w:noProof/>
+        </w:rPr>
+        <w:fldChar w:fldCharType="separate"/>
+      </w:r>
+      <w:r>
+        <w:rPr>
+          <w:noProof/>
+        </w:rPr>
+        <w:t>4</w:t>
+      </w:r>
+      <w:r>
+        <w:rPr>
+          <w:noProof/>
+        </w:rPr>
+        <w:fldChar w:fldCharType="end"/>
+      </w:r>
+    </w:p>
+    <w:p>
+      <w:pPr>
+        <w:pStyle w:val="TM3"/>
+        <w:tabs>
+          <w:tab w:val="left" w:pos="1100"/>
+          <w:tab w:val="right" w:pos="9062"/>
+        </w:tabs>
+        <w:rPr>
+          <w:b w:val="0"/>
+          <w:noProof/>
+          <w:color w:val="auto"/>
+          <w:sz w:val="22"/>
+          <w:lang w:eastAsia="fr-FR"/>
+        </w:rPr>
+      </w:pPr>
+      <w:r>
+        <w:rPr>
+          <w:rFonts w:ascii="Consolas" w:hAnsi="Consolas"/>
+          <w:noProof/>
+        </w:rPr>
+        <w:t>2.</w:t>
+      </w:r>
+      <w:r>
+        <w:rPr>
+          <w:b w:val="0"/>
+          <w:noProof/>
+          <w:color w:val="auto"/>
+          <w:sz w:val="22"/>
+          <w:lang w:eastAsia="fr-FR"/>
+        </w:rPr>
+        <w:tab/>
+      </w:r>
+      <w:r>
+        <w:rPr>
+          <w:rFonts w:ascii="Consolas" w:hAnsi="Consolas"/>
+          <w:noProof/>
+        </w:rPr>
+        <w:t>Charge de travail</w:t>
+      </w:r>
+      <w:r>
+        <w:rPr>
+          <w:noProof/>
+        </w:rPr>
+        <w:tab/>
+      </w:r>
+      <w:r>
+        <w:rPr>
+          <w:noProof/>
+        </w:rPr>
+        <w:fldChar w:fldCharType="begin"/>
+      </w:r>
+      <w:r>
+        <w:rPr>
+          <w:noProof/>
+        </w:rPr>
+        <w:instrText xml:space="preserve"> PAGEREF _Toc105922168 \h </w:instrText>
+      </w:r>
+      <w:r>
+        <w:rPr>
+          <w:noProof/>
+        </w:rPr>
+      </w:r>
+      <w:r>
+        <w:rPr>
+          <w:noProof/>
+        </w:rPr>
+        <w:fldChar w:fldCharType="separate"/>
+      </w:r>
+      <w:r>
+        <w:rPr>
+          <w:noProof/>
+        </w:rPr>
+        <w:t>5</w:t>
+      </w:r>
+      <w:r>
+        <w:rPr>
+          <w:noProof/>
+        </w:rPr>
+        <w:fldChar w:fldCharType="end"/>
+      </w:r>
+    </w:p>
+    <w:p>
+      <w:pPr>
+        <w:pStyle w:val="TM3"/>
+        <w:tabs>
+          <w:tab w:val="left" w:pos="1100"/>
+          <w:tab w:val="right" w:pos="9062"/>
+        </w:tabs>
+        <w:rPr>
+          <w:b w:val="0"/>
+          <w:noProof/>
+          <w:color w:val="auto"/>
+          <w:sz w:val="22"/>
+          <w:lang w:eastAsia="fr-FR"/>
+        </w:rPr>
+      </w:pPr>
+      <w:r>
+        <w:rPr>
+          <w:rFonts w:ascii="Consolas" w:hAnsi="Consolas"/>
+          <w:noProof/>
+        </w:rPr>
+        <w:t>3.</w:t>
+      </w:r>
+      <w:r>
+        <w:rPr>
+          <w:b w:val="0"/>
+          <w:noProof/>
+          <w:color w:val="auto"/>
+          <w:sz w:val="22"/>
+          <w:lang w:eastAsia="fr-FR"/>
+        </w:rPr>
+        <w:tab/>
+      </w:r>
+      <w:r>
+        <w:rPr>
+          <w:rFonts w:ascii="Consolas" w:hAnsi="Consolas"/>
+          <w:noProof/>
+        </w:rPr>
+        <w:t>Contrôle explicite</w:t>
+      </w:r>
+      <w:r>
+        <w:rPr>
+          <w:noProof/>
+        </w:rPr>
+        <w:tab/>
+      </w:r>
+      <w:r>
+        <w:rPr>
+          <w:noProof/>
+        </w:rPr>
+        <w:fldChar w:fldCharType="begin"/>
+      </w:r>
+      <w:r>
+        <w:rPr>
+          <w:noProof/>
+        </w:rPr>
+        <w:instrText xml:space="preserve"> PAGEREF _Toc105922169 \h </w:instrText>
+      </w:r>
+      <w:r>
+        <w:rPr>
+          <w:noProof/>
+        </w:rPr>
+      </w:r>
+      <w:r>
+        <w:rPr>
+          <w:noProof/>
+        </w:rPr>
+        <w:fldChar w:fldCharType="separate"/>
+      </w:r>
+      <w:r>
+        <w:rPr>
+          <w:noProof/>
+        </w:rPr>
+        <w:t>5</w:t>
+      </w:r>
+      <w:r>
+        <w:rPr>
+          <w:noProof/>
+        </w:rPr>
+        <w:fldChar w:fldCharType="end"/>
+      </w:r>
+    </w:p>
+    <w:p>
+      <w:pPr>
+        <w:pStyle w:val="TM3"/>
+        <w:tabs>
+          <w:tab w:val="left" w:pos="1100"/>
+          <w:tab w:val="right" w:pos="9062"/>
+        </w:tabs>
+        <w:rPr>
+          <w:b w:val="0"/>
+          <w:noProof/>
+          <w:color w:val="auto"/>
+          <w:sz w:val="22"/>
+          <w:lang w:eastAsia="fr-FR"/>
+        </w:rPr>
+      </w:pPr>
+      <w:r>
+        <w:rPr>
+          <w:rFonts w:ascii="Consolas" w:hAnsi="Consolas"/>
+          <w:noProof/>
+        </w:rPr>
+        <w:t>4.</w:t>
+      </w:r>
+      <w:r>
+        <w:rPr>
+          <w:b w:val="0"/>
+          <w:noProof/>
+          <w:color w:val="auto"/>
+          <w:sz w:val="22"/>
+          <w:lang w:eastAsia="fr-FR"/>
+        </w:rPr>
+        <w:tab/>
+      </w:r>
+      <w:r>
+        <w:rPr>
+          <w:rFonts w:ascii="Consolas" w:hAnsi="Consolas"/>
+          <w:noProof/>
+        </w:rPr>
+        <w:t>Adaptabilité</w:t>
+      </w:r>
+      <w:r>
+        <w:rPr>
+          <w:noProof/>
+        </w:rPr>
+        <w:tab/>
+      </w:r>
+      <w:r>
+        <w:rPr>
+          <w:noProof/>
+        </w:rPr>
+        <w:fldChar w:fldCharType="begin"/>
+      </w:r>
+      <w:r>
+        <w:rPr>
+          <w:noProof/>
+        </w:rPr>
+        <w:instrText xml:space="preserve"> PAGEREF _Toc105922170 \h </w:instrText>
+      </w:r>
+      <w:r>
+        <w:rPr>
+          <w:noProof/>
+        </w:rPr>
+      </w:r>
+      <w:r>
+        <w:rPr>
+          <w:noProof/>
+        </w:rPr>
+        <w:fldChar w:fldCharType="separate"/>
+      </w:r>
+      <w:r>
+        <w:rPr>
+          <w:noProof/>
+        </w:rPr>
+        <w:t>5</w:t>
+      </w:r>
+      <w:r>
+        <w:rPr>
+          <w:noProof/>
+        </w:rPr>
+        <w:fldChar w:fldCharType="end"/>
+      </w:r>
+    </w:p>
+    <w:p>
+      <w:pPr>
+        <w:pStyle w:val="TM3"/>
+        <w:tabs>
+          <w:tab w:val="left" w:pos="1100"/>
+          <w:tab w:val="right" w:pos="9062"/>
+        </w:tabs>
+        <w:rPr>
+          <w:b w:val="0"/>
+          <w:noProof/>
+          <w:color w:val="auto"/>
+          <w:sz w:val="22"/>
+          <w:lang w:eastAsia="fr-FR"/>
+        </w:rPr>
+      </w:pPr>
+      <w:r>
+        <w:rPr>
+          <w:rFonts w:ascii="Consolas" w:hAnsi="Consolas"/>
+          <w:noProof/>
+        </w:rPr>
+        <w:t>5.</w:t>
+      </w:r>
+      <w:r>
+        <w:rPr>
+          <w:b w:val="0"/>
+          <w:noProof/>
+          <w:color w:val="auto"/>
+          <w:sz w:val="22"/>
+          <w:lang w:eastAsia="fr-FR"/>
+        </w:rPr>
+        <w:tab/>
+      </w:r>
+      <w:r>
+        <w:rPr>
+          <w:rFonts w:ascii="Consolas" w:hAnsi="Consolas"/>
+          <w:noProof/>
+        </w:rPr>
+        <w:t>Gestion des erreurs</w:t>
+      </w:r>
+      <w:r>
+        <w:rPr>
+          <w:noProof/>
+        </w:rPr>
+        <w:tab/>
+      </w:r>
+      <w:r>
+        <w:rPr>
+          <w:noProof/>
+        </w:rPr>
+        <w:fldChar w:fldCharType="begin"/>
+      </w:r>
+      <w:r>
+        <w:rPr>
+          <w:noProof/>
+        </w:rPr>
+        <w:instrText xml:space="preserve"> PAGEREF _Toc105922171 \h </w:instrText>
+      </w:r>
+      <w:r>
+        <w:rPr>
+          <w:noProof/>
+        </w:rPr>
+      </w:r>
+      <w:r>
+        <w:rPr>
+          <w:noProof/>
+        </w:rPr>
+        <w:fldChar w:fldCharType="separate"/>
+      </w:r>
+      <w:r>
+        <w:rPr>
+          <w:noProof/>
+        </w:rPr>
+        <w:t>6</w:t>
+      </w:r>
+      <w:r>
+        <w:rPr>
+          <w:noProof/>
+        </w:rPr>
+        <w:fldChar w:fldCharType="end"/>
+      </w:r>
+    </w:p>
+    <w:p>
+      <w:pPr>
+        <w:pStyle w:val="TM3"/>
+        <w:tabs>
+          <w:tab w:val="left" w:pos="1100"/>
+          <w:tab w:val="right" w:pos="9062"/>
+        </w:tabs>
+        <w:rPr>
+          <w:b w:val="0"/>
+          <w:noProof/>
+          <w:color w:val="auto"/>
+          <w:sz w:val="22"/>
+          <w:lang w:eastAsia="fr-FR"/>
+        </w:rPr>
+      </w:pPr>
+      <w:r>
+        <w:rPr>
+          <w:rFonts w:ascii="Consolas" w:hAnsi="Consolas"/>
+          <w:noProof/>
+        </w:rPr>
+        <w:t>6.</w:t>
+      </w:r>
+      <w:r>
+        <w:rPr>
+          <w:b w:val="0"/>
+          <w:noProof/>
+          <w:color w:val="auto"/>
+          <w:sz w:val="22"/>
+          <w:lang w:eastAsia="fr-FR"/>
+        </w:rPr>
+        <w:tab/>
+      </w:r>
+      <w:r>
+        <w:rPr>
+          <w:rFonts w:ascii="Consolas" w:hAnsi="Consolas"/>
+          <w:noProof/>
+        </w:rPr>
+        <w:t>Homogénéité et cohérence</w:t>
+      </w:r>
+      <w:r>
+        <w:rPr>
+          <w:noProof/>
+        </w:rPr>
+        <w:tab/>
+      </w:r>
+      <w:r>
+        <w:rPr>
+          <w:noProof/>
+        </w:rPr>
+        <w:fldChar w:fldCharType="begin"/>
+      </w:r>
+      <w:r>
+        <w:rPr>
+          <w:noProof/>
+        </w:rPr>
+        <w:instrText xml:space="preserve"> PAGEREF _Toc105922172 \h </w:instrText>
+      </w:r>
+      <w:r>
+        <w:rPr>
+          <w:noProof/>
+        </w:rPr>
+      </w:r>
+      <w:r>
+        <w:rPr>
+          <w:noProof/>
+        </w:rPr>
+        <w:fldChar w:fldCharType="separate"/>
+      </w:r>
+      <w:r>
+        <w:rPr>
+          <w:noProof/>
+        </w:rPr>
+        <w:t>6</w:t>
+      </w:r>
+      <w:r>
+        <w:rPr>
+          <w:noProof/>
+        </w:rPr>
+        <w:fldChar w:fldCharType="end"/>
+      </w:r>
+    </w:p>
+    <w:p>
+      <w:pPr>
+        <w:pStyle w:val="TM3"/>
+        <w:tabs>
+          <w:tab w:val="left" w:pos="1100"/>
+          <w:tab w:val="right" w:pos="9062"/>
+        </w:tabs>
+        <w:rPr>
+          <w:b w:val="0"/>
+          <w:noProof/>
+          <w:color w:val="auto"/>
+          <w:sz w:val="22"/>
+          <w:lang w:eastAsia="fr-FR"/>
+        </w:rPr>
+      </w:pPr>
+      <w:r>
+        <w:rPr>
+          <w:rFonts w:ascii="Consolas" w:hAnsi="Consolas"/>
+          <w:noProof/>
+        </w:rPr>
+        <w:t>7.</w:t>
+      </w:r>
+      <w:r>
+        <w:rPr>
+          <w:b w:val="0"/>
+          <w:noProof/>
+          <w:color w:val="auto"/>
+          <w:sz w:val="22"/>
+          <w:lang w:eastAsia="fr-FR"/>
+        </w:rPr>
+        <w:tab/>
+      </w:r>
+      <w:r>
+        <w:rPr>
+          <w:rFonts w:ascii="Consolas" w:hAnsi="Consolas"/>
+          <w:noProof/>
+        </w:rPr>
+        <w:t>Signifiance des codes et dénominations</w:t>
+      </w:r>
+      <w:r>
+        <w:rPr>
+          <w:noProof/>
+        </w:rPr>
+        <w:tab/>
+      </w:r>
+      <w:r>
+        <w:rPr>
+          <w:noProof/>
+        </w:rPr>
+        <w:fldChar w:fldCharType="begin"/>
+      </w:r>
+      <w:r>
+        <w:rPr>
+          <w:noProof/>
+        </w:rPr>
+        <w:instrText xml:space="preserve"> PAGEREF _Toc105922173 \h </w:instrText>
+      </w:r>
+      <w:r>
+        <w:rPr>
+          <w:noProof/>
+        </w:rPr>
+      </w:r>
+      <w:r>
+        <w:rPr>
+          <w:noProof/>
+        </w:rPr>
+        <w:fldChar w:fldCharType="separate"/>
+      </w:r>
+      <w:r>
+        <w:rPr>
+          <w:noProof/>
+        </w:rPr>
+        <w:t>7</w:t>
+      </w:r>
+      <w:r>
+        <w:rPr>
+          <w:noProof/>
+        </w:rPr>
+        <w:fldChar w:fldCharType="end"/>
+      </w:r>
+    </w:p>
+    <w:p>
+      <w:pPr>
+        <w:pStyle w:val="TM3"/>
+        <w:tabs>
+          <w:tab w:val="left" w:pos="1100"/>
+          <w:tab w:val="right" w:pos="9062"/>
+        </w:tabs>
+        <w:rPr>
+          <w:b w:val="0"/>
+          <w:noProof/>
+          <w:color w:val="auto"/>
+          <w:sz w:val="22"/>
+          <w:lang w:eastAsia="fr-FR"/>
+        </w:rPr>
+      </w:pPr>
+      <w:r>
+        <w:rPr>
+          <w:rFonts w:ascii="Consolas" w:hAnsi="Consolas"/>
+          <w:noProof/>
+        </w:rPr>
+        <w:t>8.</w:t>
+      </w:r>
+      <w:r>
+        <w:rPr>
+          <w:b w:val="0"/>
+          <w:noProof/>
+          <w:color w:val="auto"/>
+          <w:sz w:val="22"/>
+          <w:lang w:eastAsia="fr-FR"/>
+        </w:rPr>
+        <w:tab/>
+      </w:r>
+      <w:r>
+        <w:rPr>
+          <w:rFonts w:ascii="Consolas" w:hAnsi="Consolas"/>
+          <w:noProof/>
+        </w:rPr>
+        <w:t>Compatibilité</w:t>
+      </w:r>
+      <w:r>
+        <w:rPr>
+          <w:noProof/>
+        </w:rPr>
+        <w:tab/>
+      </w:r>
+      <w:r>
+        <w:rPr>
+          <w:noProof/>
+        </w:rPr>
+        <w:fldChar w:fldCharType="begin"/>
+      </w:r>
+      <w:r>
+        <w:rPr>
+          <w:noProof/>
+        </w:rPr>
+        <w:instrText xml:space="preserve"> PAGEREF _Toc105922174 \h </w:instrText>
+      </w:r>
+      <w:r>
+        <w:rPr>
+          <w:noProof/>
+        </w:rPr>
+      </w:r>
+      <w:r>
+        <w:rPr>
+          <w:noProof/>
+        </w:rPr>
+        <w:fldChar w:fldCharType="separate"/>
+      </w:r>
+      <w:r>
+        <w:rPr>
+          <w:noProof/>
+        </w:rPr>
+        <w:t>7</w:t>
+      </w:r>
+      <w:r>
+        <w:rPr>
+          <w:noProof/>
+        </w:rPr>
+        <w:fldChar w:fldCharType="end"/>
+      </w:r>
+    </w:p>
+    <w:p>
+      <w:pPr>
+        <w:pStyle w:val="TM2"/>
+        <w:tabs>
+          <w:tab w:val="left" w:pos="880"/>
+          <w:tab w:val="right" w:pos="9062"/>
+        </w:tabs>
+        <w:rPr>
+          <w:b w:val="0"/>
+          <w:noProof/>
+          <w:color w:val="auto"/>
+          <w:sz w:val="22"/>
+          <w:lang w:eastAsia="fr-FR"/>
+        </w:rPr>
+      </w:pPr>
+      <w:r>
+        <w:rPr>
+          <w:rFonts w:ascii="Consolas" w:hAnsi="Consolas"/>
+          <w:noProof/>
+        </w:rPr>
+        <w:t>B.</w:t>
+      </w:r>
+      <w:r>
+        <w:rPr>
+          <w:b w:val="0"/>
+          <w:noProof/>
+          <w:color w:val="auto"/>
+          <w:sz w:val="22"/>
+          <w:lang w:eastAsia="fr-FR"/>
+        </w:rPr>
+        <w:tab/>
+      </w:r>
+      <w:r>
+        <w:rPr>
+          <w:rFonts w:ascii="Consolas" w:hAnsi="Consolas"/>
+          <w:noProof/>
+        </w:rPr>
+        <w:t>Autres règles et lois</w:t>
+      </w:r>
+      <w:r>
+        <w:rPr>
+          <w:noProof/>
+        </w:rPr>
+        <w:tab/>
+      </w:r>
+      <w:r>
+        <w:rPr>
+          <w:noProof/>
+        </w:rPr>
+        <w:fldChar w:fldCharType="begin"/>
+      </w:r>
+      <w:r>
+        <w:rPr>
+          <w:noProof/>
+        </w:rPr>
+        <w:instrText xml:space="preserve"> PAGEREF _Toc105922175 \h </w:instrText>
+      </w:r>
+      <w:r>
+        <w:rPr>
+          <w:noProof/>
+        </w:rPr>
+      </w:r>
+      <w:r>
+        <w:rPr>
+          <w:noProof/>
+        </w:rPr>
+        <w:fldChar w:fldCharType="separate"/>
+      </w:r>
+      <w:r>
+        <w:rPr>
+          <w:noProof/>
+        </w:rPr>
+        <w:t>7</w:t>
+      </w:r>
+      <w:r>
+        <w:rPr>
+          <w:noProof/>
+        </w:rPr>
+        <w:fldChar w:fldCharType="end"/>
+      </w:r>
+    </w:p>
+    <w:p>
+      <w:pPr>
+        <w:pStyle w:val="TM3"/>
+        <w:tabs>
+          <w:tab w:val="left" w:pos="1100"/>
+          <w:tab w:val="right" w:pos="9062"/>
+        </w:tabs>
+        <w:rPr>
+          <w:b w:val="0"/>
+          <w:noProof/>
+          <w:color w:val="auto"/>
+          <w:sz w:val="22"/>
+          <w:lang w:eastAsia="fr-FR"/>
+        </w:rPr>
+      </w:pPr>
+      <w:r>
+        <w:rPr>
+          <w:rFonts w:ascii="Consolas" w:hAnsi="Consolas"/>
+          <w:noProof/>
+        </w:rPr>
+        <w:t>1.</w:t>
+      </w:r>
+      <w:r>
+        <w:rPr>
+          <w:b w:val="0"/>
+          <w:noProof/>
+          <w:color w:val="auto"/>
+          <w:sz w:val="22"/>
+          <w:lang w:eastAsia="fr-FR"/>
+        </w:rPr>
+        <w:tab/>
+      </w:r>
+      <w:r>
+        <w:rPr>
+          <w:rFonts w:ascii="Consolas" w:hAnsi="Consolas"/>
+          <w:noProof/>
+        </w:rPr>
+        <w:t>Miller</w:t>
+      </w:r>
+      <w:r>
+        <w:rPr>
+          <w:noProof/>
+        </w:rPr>
+        <w:tab/>
+      </w:r>
+      <w:r>
+        <w:rPr>
+          <w:noProof/>
+        </w:rPr>
+        <w:fldChar w:fldCharType="begin"/>
+      </w:r>
+      <w:r>
+        <w:rPr>
+          <w:noProof/>
+        </w:rPr>
+        <w:instrText xml:space="preserve"> PAGEREF _Toc105922176 \h </w:instrText>
+      </w:r>
+      <w:r>
+        <w:rPr>
+          <w:noProof/>
+        </w:rPr>
+      </w:r>
+      <w:r>
+        <w:rPr>
+          <w:noProof/>
+        </w:rPr>
+        <w:fldChar w:fldCharType="separate"/>
+      </w:r>
+      <w:r>
+        <w:rPr>
+          <w:noProof/>
+        </w:rPr>
+        <w:t>7</w:t>
+      </w:r>
+      <w:r>
+        <w:rPr>
+          <w:noProof/>
+        </w:rPr>
+        <w:fldChar w:fldCharType="end"/>
+      </w:r>
+    </w:p>
+    <w:p>
+      <w:pPr>
+        <w:pStyle w:val="TM3"/>
+        <w:tabs>
+          <w:tab w:val="left" w:pos="1100"/>
+          <w:tab w:val="right" w:pos="9062"/>
+        </w:tabs>
+        <w:rPr>
+          <w:b w:val="0"/>
+          <w:noProof/>
+          <w:color w:val="auto"/>
+          <w:sz w:val="22"/>
+          <w:lang w:eastAsia="fr-FR"/>
+        </w:rPr>
+      </w:pPr>
+      <w:r>
+        <w:rPr>
+          <w:rFonts w:ascii="Consolas" w:hAnsi="Consolas"/>
+          <w:noProof/>
+        </w:rPr>
+        <w:t>2.</w:t>
+      </w:r>
+      <w:r>
+        <w:rPr>
+          <w:b w:val="0"/>
+          <w:noProof/>
+          <w:color w:val="auto"/>
+          <w:sz w:val="22"/>
+          <w:lang w:eastAsia="fr-FR"/>
+        </w:rPr>
+        <w:tab/>
+      </w:r>
+      <w:r>
+        <w:rPr>
+          <w:rFonts w:ascii="Consolas" w:hAnsi="Consolas"/>
+          <w:noProof/>
+        </w:rPr>
+        <w:t>Fitts</w:t>
+      </w:r>
+      <w:r>
+        <w:rPr>
+          <w:noProof/>
+        </w:rPr>
+        <w:tab/>
+      </w:r>
+      <w:r>
+        <w:rPr>
+          <w:noProof/>
+        </w:rPr>
+        <w:fldChar w:fldCharType="begin"/>
+      </w:r>
+      <w:r>
+        <w:rPr>
+          <w:noProof/>
+        </w:rPr>
+        <w:instrText xml:space="preserve"> PAGEREF _Toc105922177 \h </w:instrText>
+      </w:r>
+      <w:r>
+        <w:rPr>
+          <w:noProof/>
+        </w:rPr>
+      </w:r>
+      <w:r>
+        <w:rPr>
+          <w:noProof/>
+        </w:rPr>
+        <w:fldChar w:fldCharType="separate"/>
+      </w:r>
+      <w:r>
+        <w:rPr>
+          <w:noProof/>
+        </w:rPr>
+        <w:t>7</w:t>
       </w:r>
       <w:r>
         <w:rPr>
@@ -1559,7 +2612,7 @@
           <w:rFonts w:ascii="Consolas" w:hAnsi="Consolas"/>
           <w:noProof/>
         </w:rPr>
-        <w:t>II.</w:t>
+        <w:t>IV.</w:t>
       </w:r>
       <w:r>
         <w:rPr>
@@ -1576,7 +2629,7 @@
           <w:rFonts w:ascii="Consolas" w:hAnsi="Consolas"/>
           <w:noProof/>
         </w:rPr>
-        <w:t>Méthodologie</w:t>
+        <w:t>Contribution et Bilan</w:t>
       </w:r>
       <w:r>
         <w:rPr>
@@ -1594,7 +2647,7 @@
         <w:rPr>
           <w:noProof/>
         </w:rPr>
-        <w:instrText xml:space="preserve"> PAGEREF _Toc105686564 \h </w:instrText>
+        <w:instrText xml:space="preserve"> PAGEREF _Toc105922178 \h </w:instrText>
       </w:r>
       <w:r>
         <w:rPr>
@@ -1611,7 +2664,7 @@
         <w:rPr>
           <w:noProof/>
         </w:rPr>
-        <w:t>4</w:t>
+        <w:t>8</w:t>
       </w:r>
       <w:r>
         <w:rPr>
@@ -1657,7 +2710,7 @@
           <w:rFonts w:ascii="Consolas" w:hAnsi="Consolas"/>
           <w:noProof/>
         </w:rPr>
-        <w:t>Cahier des charges</w:t>
+        <w:t>Alexandre</w:t>
       </w:r>
       <w:r>
         <w:rPr>
@@ -1675,7 +2728,7 @@
         <w:rPr>
           <w:noProof/>
         </w:rPr>
-        <w:instrText xml:space="preserve"> PAGEREF _Toc105686565 \h </w:instrText>
+        <w:instrText xml:space="preserve"> PAGEREF _Toc105922179 \h </w:instrText>
       </w:r>
       <w:r>
         <w:rPr>
@@ -1692,7 +2745,7 @@
         <w:rPr>
           <w:noProof/>
         </w:rPr>
-        <w:t>4</w:t>
+        <w:t>8</w:t>
       </w:r>
       <w:r>
         <w:rPr>
@@ -1738,7 +2791,7 @@
           <w:rFonts w:ascii="Consolas" w:hAnsi="Consolas"/>
           <w:noProof/>
         </w:rPr>
-        <w:t>Conception Centrée Utilisateur</w:t>
+        <w:t>Léopold</w:t>
       </w:r>
       <w:r>
         <w:rPr>
@@ -1756,7 +2809,7 @@
         <w:rPr>
           <w:noProof/>
         </w:rPr>
-        <w:instrText xml:space="preserve"> PAGEREF _Toc105686566 \h </w:instrText>
+        <w:instrText xml:space="preserve"> PAGEREF _Toc105922180 \h </w:instrText>
       </w:r>
       <w:r>
         <w:rPr>
@@ -1773,88 +2826,7 @@
         <w:rPr>
           <w:noProof/>
         </w:rPr>
-        <w:t>4</w:t>
-      </w:r>
-      <w:r>
-        <w:rPr>
-          <w:noProof/>
-        </w:rPr>
-        <w:fldChar w:fldCharType="end"/>
-      </w:r>
-    </w:p>
-    <w:p>
-      <w:pPr>
-        <w:pStyle w:val="TM1"/>
-        <w:tabs>
-          <w:tab w:val="left" w:pos="880"/>
-          <w:tab w:val="right" w:pos="9062"/>
-        </w:tabs>
-        <w:rPr>
-          <w:b w:val="0"/>
-          <w:noProof/>
-          <w:color w:val="auto"/>
-          <w:sz w:val="22"/>
-          <w:lang w:eastAsia="fr-FR"/>
-        </w:rPr>
-      </w:pPr>
-      <w:r>
-        <w:rPr>
-          <w:rFonts w:ascii="Consolas" w:hAnsi="Consolas"/>
-          <w:noProof/>
-        </w:rPr>
-        <w:t>III.</w:t>
-      </w:r>
-      <w:r>
-        <w:rPr>
-          <w:b w:val="0"/>
-          <w:noProof/>
-          <w:color w:val="auto"/>
-          <w:sz w:val="22"/>
-          <w:lang w:eastAsia="fr-FR"/>
-        </w:rPr>
-        <w:tab/>
-      </w:r>
-      <w:r>
-        <w:rPr>
-          <w:rFonts w:ascii="Consolas" w:hAnsi="Consolas"/>
-          <w:noProof/>
-        </w:rPr>
-        <w:t>Choix ergonomiques</w:t>
-      </w:r>
-      <w:r>
-        <w:rPr>
-          <w:noProof/>
-        </w:rPr>
-        <w:tab/>
-      </w:r>
-      <w:r>
-        <w:rPr>
-          <w:noProof/>
-        </w:rPr>
-        <w:fldChar w:fldCharType="begin"/>
-      </w:r>
-      <w:r>
-        <w:rPr>
-          <w:noProof/>
-        </w:rPr>
-        <w:instrText xml:space="preserve"> PAGEREF _Toc105686567 \h </w:instrText>
-      </w:r>
-      <w:r>
-        <w:rPr>
-          <w:noProof/>
-        </w:rPr>
-      </w:r>
-      <w:r>
-        <w:rPr>
-          <w:noProof/>
-        </w:rPr>
-        <w:fldChar w:fldCharType="separate"/>
-      </w:r>
-      <w:r>
-        <w:rPr>
-          <w:noProof/>
-        </w:rPr>
-        <w:t>5</w:t>
+        <w:t>8</w:t>
       </w:r>
       <w:r>
         <w:rPr>
@@ -1883,7 +2855,7 @@
           <w:rFonts w:ascii="Consolas" w:hAnsi="Consolas"/>
           <w:noProof/>
         </w:rPr>
-        <w:t>A.</w:t>
+        <w:t>C.</w:t>
       </w:r>
       <w:r>
         <w:rPr>
@@ -1900,7 +2872,7 @@
           <w:rFonts w:ascii="Consolas" w:hAnsi="Consolas"/>
           <w:noProof/>
         </w:rPr>
-        <w:t>Selon Bastien et Scapin</w:t>
+        <w:t>Théo</w:t>
       </w:r>
       <w:r>
         <w:rPr>
@@ -1918,7 +2890,7 @@
         <w:rPr>
           <w:noProof/>
         </w:rPr>
-        <w:instrText xml:space="preserve"> PAGEREF _Toc105686568 \h </w:instrText>
+        <w:instrText xml:space="preserve"> PAGEREF _Toc105922181 \h </w:instrText>
       </w:r>
       <w:r>
         <w:rPr>
@@ -1935,1222 +2907,7 @@
         <w:rPr>
           <w:noProof/>
         </w:rPr>
-        <w:t>5</w:t>
-      </w:r>
-      <w:r>
-        <w:rPr>
-          <w:noProof/>
-        </w:rPr>
-        <w:fldChar w:fldCharType="end"/>
-      </w:r>
-    </w:p>
-    <w:p>
-      <w:pPr>
-        <w:pStyle w:val="TM3"/>
-        <w:tabs>
-          <w:tab w:val="left" w:pos="1100"/>
-          <w:tab w:val="right" w:pos="9062"/>
-        </w:tabs>
-        <w:rPr>
-          <w:b w:val="0"/>
-          <w:noProof/>
-          <w:color w:val="auto"/>
-          <w:sz w:val="22"/>
-          <w:lang w:eastAsia="fr-FR"/>
-        </w:rPr>
-      </w:pPr>
-      <w:r>
-        <w:rPr>
-          <w:rFonts w:ascii="Consolas" w:hAnsi="Consolas"/>
-          <w:noProof/>
-        </w:rPr>
-        <w:t>1.</w:t>
-      </w:r>
-      <w:r>
-        <w:rPr>
-          <w:b w:val="0"/>
-          <w:noProof/>
-          <w:color w:val="auto"/>
-          <w:sz w:val="22"/>
-          <w:lang w:eastAsia="fr-FR"/>
-        </w:rPr>
-        <w:tab/>
-      </w:r>
-      <w:r>
-        <w:rPr>
-          <w:rFonts w:ascii="Consolas" w:hAnsi="Consolas"/>
-          <w:noProof/>
-        </w:rPr>
-        <w:t>Guidage</w:t>
-      </w:r>
-      <w:r>
-        <w:rPr>
-          <w:noProof/>
-        </w:rPr>
-        <w:tab/>
-      </w:r>
-      <w:r>
-        <w:rPr>
-          <w:noProof/>
-        </w:rPr>
-        <w:fldChar w:fldCharType="begin"/>
-      </w:r>
-      <w:r>
-        <w:rPr>
-          <w:noProof/>
-        </w:rPr>
-        <w:instrText xml:space="preserve"> PAGEREF _Toc105686569 \h </w:instrText>
-      </w:r>
-      <w:r>
-        <w:rPr>
-          <w:noProof/>
-        </w:rPr>
-      </w:r>
-      <w:r>
-        <w:rPr>
-          <w:noProof/>
-        </w:rPr>
-        <w:fldChar w:fldCharType="separate"/>
-      </w:r>
-      <w:r>
-        <w:rPr>
-          <w:noProof/>
-        </w:rPr>
-        <w:t>5</w:t>
-      </w:r>
-      <w:r>
-        <w:rPr>
-          <w:noProof/>
-        </w:rPr>
-        <w:fldChar w:fldCharType="end"/>
-      </w:r>
-    </w:p>
-    <w:p>
-      <w:pPr>
-        <w:pStyle w:val="TM3"/>
-        <w:tabs>
-          <w:tab w:val="left" w:pos="1100"/>
-          <w:tab w:val="right" w:pos="9062"/>
-        </w:tabs>
-        <w:rPr>
-          <w:b w:val="0"/>
-          <w:noProof/>
-          <w:color w:val="auto"/>
-          <w:sz w:val="22"/>
-          <w:lang w:eastAsia="fr-FR"/>
-        </w:rPr>
-      </w:pPr>
-      <w:r>
-        <w:rPr>
-          <w:rFonts w:ascii="Consolas" w:hAnsi="Consolas"/>
-          <w:noProof/>
-        </w:rPr>
-        <w:t>2.</w:t>
-      </w:r>
-      <w:r>
-        <w:rPr>
-          <w:b w:val="0"/>
-          <w:noProof/>
-          <w:color w:val="auto"/>
-          <w:sz w:val="22"/>
-          <w:lang w:eastAsia="fr-FR"/>
-        </w:rPr>
-        <w:tab/>
-      </w:r>
-      <w:r>
-        <w:rPr>
-          <w:rFonts w:ascii="Consolas" w:hAnsi="Consolas"/>
-          <w:noProof/>
-        </w:rPr>
-        <w:t>Charge de travail</w:t>
-      </w:r>
-      <w:r>
-        <w:rPr>
-          <w:noProof/>
-        </w:rPr>
-        <w:tab/>
-      </w:r>
-      <w:r>
-        <w:rPr>
-          <w:noProof/>
-        </w:rPr>
-        <w:fldChar w:fldCharType="begin"/>
-      </w:r>
-      <w:r>
-        <w:rPr>
-          <w:noProof/>
-        </w:rPr>
-        <w:instrText xml:space="preserve"> PAGEREF _Toc105686570 \h </w:instrText>
-      </w:r>
-      <w:r>
-        <w:rPr>
-          <w:noProof/>
-        </w:rPr>
-      </w:r>
-      <w:r>
-        <w:rPr>
-          <w:noProof/>
-        </w:rPr>
-        <w:fldChar w:fldCharType="separate"/>
-      </w:r>
-      <w:r>
-        <w:rPr>
-          <w:noProof/>
-        </w:rPr>
-        <w:t>6</w:t>
-      </w:r>
-      <w:r>
-        <w:rPr>
-          <w:noProof/>
-        </w:rPr>
-        <w:fldChar w:fldCharType="end"/>
-      </w:r>
-    </w:p>
-    <w:p>
-      <w:pPr>
-        <w:pStyle w:val="TM3"/>
-        <w:tabs>
-          <w:tab w:val="left" w:pos="1100"/>
-          <w:tab w:val="right" w:pos="9062"/>
-        </w:tabs>
-        <w:rPr>
-          <w:b w:val="0"/>
-          <w:noProof/>
-          <w:color w:val="auto"/>
-          <w:sz w:val="22"/>
-          <w:lang w:eastAsia="fr-FR"/>
-        </w:rPr>
-      </w:pPr>
-      <w:r>
-        <w:rPr>
-          <w:rFonts w:ascii="Consolas" w:hAnsi="Consolas"/>
-          <w:noProof/>
-        </w:rPr>
-        <w:t>3.</w:t>
-      </w:r>
-      <w:r>
-        <w:rPr>
-          <w:b w:val="0"/>
-          <w:noProof/>
-          <w:color w:val="auto"/>
-          <w:sz w:val="22"/>
-          <w:lang w:eastAsia="fr-FR"/>
-        </w:rPr>
-        <w:tab/>
-      </w:r>
-      <w:r>
-        <w:rPr>
-          <w:rFonts w:ascii="Consolas" w:hAnsi="Consolas"/>
-          <w:noProof/>
-        </w:rPr>
-        <w:t>Contrôle explicite</w:t>
-      </w:r>
-      <w:r>
-        <w:rPr>
-          <w:noProof/>
-        </w:rPr>
-        <w:tab/>
-      </w:r>
-      <w:r>
-        <w:rPr>
-          <w:noProof/>
-        </w:rPr>
-        <w:fldChar w:fldCharType="begin"/>
-      </w:r>
-      <w:r>
-        <w:rPr>
-          <w:noProof/>
-        </w:rPr>
-        <w:instrText xml:space="preserve"> PAGEREF _Toc105686571 \h </w:instrText>
-      </w:r>
-      <w:r>
-        <w:rPr>
-          <w:noProof/>
-        </w:rPr>
-      </w:r>
-      <w:r>
-        <w:rPr>
-          <w:noProof/>
-        </w:rPr>
-        <w:fldChar w:fldCharType="separate"/>
-      </w:r>
-      <w:r>
-        <w:rPr>
-          <w:noProof/>
-        </w:rPr>
-        <w:t>6</w:t>
-      </w:r>
-      <w:r>
-        <w:rPr>
-          <w:noProof/>
-        </w:rPr>
-        <w:fldChar w:fldCharType="end"/>
-      </w:r>
-    </w:p>
-    <w:p>
-      <w:pPr>
-        <w:pStyle w:val="TM3"/>
-        <w:tabs>
-          <w:tab w:val="left" w:pos="1100"/>
-          <w:tab w:val="right" w:pos="9062"/>
-        </w:tabs>
-        <w:rPr>
-          <w:b w:val="0"/>
-          <w:noProof/>
-          <w:color w:val="auto"/>
-          <w:sz w:val="22"/>
-          <w:lang w:eastAsia="fr-FR"/>
-        </w:rPr>
-      </w:pPr>
-      <w:r>
-        <w:rPr>
-          <w:rFonts w:ascii="Consolas" w:hAnsi="Consolas"/>
-          <w:noProof/>
-        </w:rPr>
-        <w:t>4.</w:t>
-      </w:r>
-      <w:r>
-        <w:rPr>
-          <w:b w:val="0"/>
-          <w:noProof/>
-          <w:color w:val="auto"/>
-          <w:sz w:val="22"/>
-          <w:lang w:eastAsia="fr-FR"/>
-        </w:rPr>
-        <w:tab/>
-      </w:r>
-      <w:r>
-        <w:rPr>
-          <w:rFonts w:ascii="Consolas" w:hAnsi="Consolas"/>
-          <w:noProof/>
-        </w:rPr>
-        <w:t>Adaptabilité</w:t>
-      </w:r>
-      <w:r>
-        <w:rPr>
-          <w:noProof/>
-        </w:rPr>
-        <w:tab/>
-      </w:r>
-      <w:r>
-        <w:rPr>
-          <w:noProof/>
-        </w:rPr>
-        <w:fldChar w:fldCharType="begin"/>
-      </w:r>
-      <w:r>
-        <w:rPr>
-          <w:noProof/>
-        </w:rPr>
-        <w:instrText xml:space="preserve"> PAGEREF _Toc105686572 \h </w:instrText>
-      </w:r>
-      <w:r>
-        <w:rPr>
-          <w:noProof/>
-        </w:rPr>
-      </w:r>
-      <w:r>
-        <w:rPr>
-          <w:noProof/>
-        </w:rPr>
-        <w:fldChar w:fldCharType="separate"/>
-      </w:r>
-      <w:r>
-        <w:rPr>
-          <w:noProof/>
-        </w:rPr>
-        <w:t>6</w:t>
-      </w:r>
-      <w:r>
-        <w:rPr>
-          <w:noProof/>
-        </w:rPr>
-        <w:fldChar w:fldCharType="end"/>
-      </w:r>
-    </w:p>
-    <w:p>
-      <w:pPr>
-        <w:pStyle w:val="TM3"/>
-        <w:tabs>
-          <w:tab w:val="left" w:pos="1100"/>
-          <w:tab w:val="right" w:pos="9062"/>
-        </w:tabs>
-        <w:rPr>
-          <w:b w:val="0"/>
-          <w:noProof/>
-          <w:color w:val="auto"/>
-          <w:sz w:val="22"/>
-          <w:lang w:eastAsia="fr-FR"/>
-        </w:rPr>
-      </w:pPr>
-      <w:r>
-        <w:rPr>
-          <w:rFonts w:ascii="Consolas" w:hAnsi="Consolas"/>
-          <w:noProof/>
-        </w:rPr>
-        <w:t>5.</w:t>
-      </w:r>
-      <w:r>
-        <w:rPr>
-          <w:b w:val="0"/>
-          <w:noProof/>
-          <w:color w:val="auto"/>
-          <w:sz w:val="22"/>
-          <w:lang w:eastAsia="fr-FR"/>
-        </w:rPr>
-        <w:tab/>
-      </w:r>
-      <w:r>
-        <w:rPr>
-          <w:rFonts w:ascii="Consolas" w:hAnsi="Consolas"/>
-          <w:noProof/>
-        </w:rPr>
-        <w:t>Gestion des erreurs</w:t>
-      </w:r>
-      <w:r>
-        <w:rPr>
-          <w:noProof/>
-        </w:rPr>
-        <w:tab/>
-      </w:r>
-      <w:r>
-        <w:rPr>
-          <w:noProof/>
-        </w:rPr>
-        <w:fldChar w:fldCharType="begin"/>
-      </w:r>
-      <w:r>
-        <w:rPr>
-          <w:noProof/>
-        </w:rPr>
-        <w:instrText xml:space="preserve"> PAGEREF _Toc105686573 \h </w:instrText>
-      </w:r>
-      <w:r>
-        <w:rPr>
-          <w:noProof/>
-        </w:rPr>
-      </w:r>
-      <w:r>
-        <w:rPr>
-          <w:noProof/>
-        </w:rPr>
-        <w:fldChar w:fldCharType="separate"/>
-      </w:r>
-      <w:r>
-        <w:rPr>
-          <w:noProof/>
-        </w:rPr>
-        <w:t>7</w:t>
-      </w:r>
-      <w:r>
-        <w:rPr>
-          <w:noProof/>
-        </w:rPr>
-        <w:fldChar w:fldCharType="end"/>
-      </w:r>
-    </w:p>
-    <w:p>
-      <w:pPr>
-        <w:pStyle w:val="TM3"/>
-        <w:tabs>
-          <w:tab w:val="left" w:pos="1100"/>
-          <w:tab w:val="right" w:pos="9062"/>
-        </w:tabs>
-        <w:rPr>
-          <w:b w:val="0"/>
-          <w:noProof/>
-          <w:color w:val="auto"/>
-          <w:sz w:val="22"/>
-          <w:lang w:eastAsia="fr-FR"/>
-        </w:rPr>
-      </w:pPr>
-      <w:r>
-        <w:rPr>
-          <w:rFonts w:ascii="Consolas" w:hAnsi="Consolas"/>
-          <w:noProof/>
-        </w:rPr>
-        <w:t>6.</w:t>
-      </w:r>
-      <w:r>
-        <w:rPr>
-          <w:b w:val="0"/>
-          <w:noProof/>
-          <w:color w:val="auto"/>
-          <w:sz w:val="22"/>
-          <w:lang w:eastAsia="fr-FR"/>
-        </w:rPr>
-        <w:tab/>
-      </w:r>
-      <w:r>
-        <w:rPr>
-          <w:rFonts w:ascii="Consolas" w:hAnsi="Consolas"/>
-          <w:noProof/>
-        </w:rPr>
-        <w:t>Homogénéité et cohérence</w:t>
-      </w:r>
-      <w:r>
-        <w:rPr>
-          <w:noProof/>
-        </w:rPr>
-        <w:tab/>
-      </w:r>
-      <w:r>
-        <w:rPr>
-          <w:noProof/>
-        </w:rPr>
-        <w:fldChar w:fldCharType="begin"/>
-      </w:r>
-      <w:r>
-        <w:rPr>
-          <w:noProof/>
-        </w:rPr>
-        <w:instrText xml:space="preserve"> PAGEREF _Toc105686574 \h </w:instrText>
-      </w:r>
-      <w:r>
-        <w:rPr>
-          <w:noProof/>
-        </w:rPr>
-      </w:r>
-      <w:r>
-        <w:rPr>
-          <w:noProof/>
-        </w:rPr>
-        <w:fldChar w:fldCharType="separate"/>
-      </w:r>
-      <w:r>
-        <w:rPr>
-          <w:noProof/>
-        </w:rPr>
-        <w:t>7</w:t>
-      </w:r>
-      <w:r>
-        <w:rPr>
-          <w:noProof/>
-        </w:rPr>
-        <w:fldChar w:fldCharType="end"/>
-      </w:r>
-    </w:p>
-    <w:p>
-      <w:pPr>
-        <w:pStyle w:val="TM3"/>
-        <w:tabs>
-          <w:tab w:val="left" w:pos="1100"/>
-          <w:tab w:val="right" w:pos="9062"/>
-        </w:tabs>
-        <w:rPr>
-          <w:b w:val="0"/>
-          <w:noProof/>
-          <w:color w:val="auto"/>
-          <w:sz w:val="22"/>
-          <w:lang w:eastAsia="fr-FR"/>
-        </w:rPr>
-      </w:pPr>
-      <w:r>
-        <w:rPr>
-          <w:rFonts w:ascii="Consolas" w:hAnsi="Consolas"/>
-          <w:noProof/>
-        </w:rPr>
-        <w:t>7.</w:t>
-      </w:r>
-      <w:r>
-        <w:rPr>
-          <w:b w:val="0"/>
-          <w:noProof/>
-          <w:color w:val="auto"/>
-          <w:sz w:val="22"/>
-          <w:lang w:eastAsia="fr-FR"/>
-        </w:rPr>
-        <w:tab/>
-      </w:r>
-      <w:r>
-        <w:rPr>
-          <w:rFonts w:ascii="Consolas" w:hAnsi="Consolas"/>
-          <w:noProof/>
-        </w:rPr>
-        <w:t>Signifiance</w:t>
-      </w:r>
-      <w:r>
-        <w:rPr>
-          <w:noProof/>
-        </w:rPr>
-        <w:tab/>
-      </w:r>
-      <w:r>
-        <w:rPr>
-          <w:noProof/>
-        </w:rPr>
-        <w:fldChar w:fldCharType="begin"/>
-      </w:r>
-      <w:r>
-        <w:rPr>
-          <w:noProof/>
-        </w:rPr>
-        <w:instrText xml:space="preserve"> PAGEREF _Toc105686575 \h </w:instrText>
-      </w:r>
-      <w:r>
-        <w:rPr>
-          <w:noProof/>
-        </w:rPr>
-      </w:r>
-      <w:r>
-        <w:rPr>
-          <w:noProof/>
-        </w:rPr>
-        <w:fldChar w:fldCharType="separate"/>
-      </w:r>
-      <w:r>
-        <w:rPr>
-          <w:noProof/>
-        </w:rPr>
         <w:t>8</w:t>
-      </w:r>
-      <w:r>
-        <w:rPr>
-          <w:noProof/>
-        </w:rPr>
-        <w:fldChar w:fldCharType="end"/>
-      </w:r>
-    </w:p>
-    <w:p>
-      <w:pPr>
-        <w:pStyle w:val="TM3"/>
-        <w:tabs>
-          <w:tab w:val="left" w:pos="1100"/>
-          <w:tab w:val="right" w:pos="9062"/>
-        </w:tabs>
-        <w:rPr>
-          <w:b w:val="0"/>
-          <w:noProof/>
-          <w:color w:val="auto"/>
-          <w:sz w:val="22"/>
-          <w:lang w:eastAsia="fr-FR"/>
-        </w:rPr>
-      </w:pPr>
-      <w:r>
-        <w:rPr>
-          <w:rFonts w:ascii="Consolas" w:hAnsi="Consolas"/>
-          <w:noProof/>
-        </w:rPr>
-        <w:t>8.</w:t>
-      </w:r>
-      <w:r>
-        <w:rPr>
-          <w:b w:val="0"/>
-          <w:noProof/>
-          <w:color w:val="auto"/>
-          <w:sz w:val="22"/>
-          <w:lang w:eastAsia="fr-FR"/>
-        </w:rPr>
-        <w:tab/>
-      </w:r>
-      <w:r>
-        <w:rPr>
-          <w:rFonts w:ascii="Consolas" w:hAnsi="Consolas"/>
-          <w:noProof/>
-        </w:rPr>
-        <w:t>Compatibilité</w:t>
-      </w:r>
-      <w:r>
-        <w:rPr>
-          <w:noProof/>
-        </w:rPr>
-        <w:tab/>
-      </w:r>
-      <w:r>
-        <w:rPr>
-          <w:noProof/>
-        </w:rPr>
-        <w:fldChar w:fldCharType="begin"/>
-      </w:r>
-      <w:r>
-        <w:rPr>
-          <w:noProof/>
-        </w:rPr>
-        <w:instrText xml:space="preserve"> PAGEREF _Toc105686576 \h </w:instrText>
-      </w:r>
-      <w:r>
-        <w:rPr>
-          <w:noProof/>
-        </w:rPr>
-      </w:r>
-      <w:r>
-        <w:rPr>
-          <w:noProof/>
-        </w:rPr>
-        <w:fldChar w:fldCharType="separate"/>
-      </w:r>
-      <w:r>
-        <w:rPr>
-          <w:noProof/>
-        </w:rPr>
-        <w:t>8</w:t>
-      </w:r>
-      <w:r>
-        <w:rPr>
-          <w:noProof/>
-        </w:rPr>
-        <w:fldChar w:fldCharType="end"/>
-      </w:r>
-    </w:p>
-    <w:p>
-      <w:pPr>
-        <w:pStyle w:val="TM2"/>
-        <w:tabs>
-          <w:tab w:val="left" w:pos="880"/>
-          <w:tab w:val="right" w:pos="9062"/>
-        </w:tabs>
-        <w:rPr>
-          <w:b w:val="0"/>
-          <w:noProof/>
-          <w:color w:val="auto"/>
-          <w:sz w:val="22"/>
-          <w:lang w:eastAsia="fr-FR"/>
-        </w:rPr>
-      </w:pPr>
-      <w:r>
-        <w:rPr>
-          <w:rFonts w:ascii="Consolas" w:hAnsi="Consolas"/>
-          <w:noProof/>
-        </w:rPr>
-        <w:t>B.</w:t>
-      </w:r>
-      <w:r>
-        <w:rPr>
-          <w:b w:val="0"/>
-          <w:noProof/>
-          <w:color w:val="auto"/>
-          <w:sz w:val="22"/>
-          <w:lang w:eastAsia="fr-FR"/>
-        </w:rPr>
-        <w:tab/>
-      </w:r>
-      <w:r>
-        <w:rPr>
-          <w:rFonts w:ascii="Consolas" w:hAnsi="Consolas"/>
-          <w:noProof/>
-        </w:rPr>
-        <w:t>Autres règles et lois</w:t>
-      </w:r>
-      <w:r>
-        <w:rPr>
-          <w:noProof/>
-        </w:rPr>
-        <w:tab/>
-      </w:r>
-      <w:r>
-        <w:rPr>
-          <w:noProof/>
-        </w:rPr>
-        <w:fldChar w:fldCharType="begin"/>
-      </w:r>
-      <w:r>
-        <w:rPr>
-          <w:noProof/>
-        </w:rPr>
-        <w:instrText xml:space="preserve"> PAGEREF _Toc105686577 \h </w:instrText>
-      </w:r>
-      <w:r>
-        <w:rPr>
-          <w:noProof/>
-        </w:rPr>
-      </w:r>
-      <w:r>
-        <w:rPr>
-          <w:noProof/>
-        </w:rPr>
-        <w:fldChar w:fldCharType="separate"/>
-      </w:r>
-      <w:r>
-        <w:rPr>
-          <w:noProof/>
-        </w:rPr>
-        <w:t>8</w:t>
-      </w:r>
-      <w:r>
-        <w:rPr>
-          <w:noProof/>
-        </w:rPr>
-        <w:fldChar w:fldCharType="end"/>
-      </w:r>
-    </w:p>
-    <w:p>
-      <w:pPr>
-        <w:pStyle w:val="TM3"/>
-        <w:tabs>
-          <w:tab w:val="left" w:pos="1100"/>
-          <w:tab w:val="right" w:pos="9062"/>
-        </w:tabs>
-        <w:rPr>
-          <w:b w:val="0"/>
-          <w:noProof/>
-          <w:color w:val="auto"/>
-          <w:sz w:val="22"/>
-          <w:lang w:eastAsia="fr-FR"/>
-        </w:rPr>
-      </w:pPr>
-      <w:r>
-        <w:rPr>
-          <w:rFonts w:ascii="Consolas" w:hAnsi="Consolas"/>
-          <w:noProof/>
-        </w:rPr>
-        <w:t>1.</w:t>
-      </w:r>
-      <w:r>
-        <w:rPr>
-          <w:b w:val="0"/>
-          <w:noProof/>
-          <w:color w:val="auto"/>
-          <w:sz w:val="22"/>
-          <w:lang w:eastAsia="fr-FR"/>
-        </w:rPr>
-        <w:tab/>
-      </w:r>
-      <w:r>
-        <w:rPr>
-          <w:rFonts w:ascii="Consolas" w:hAnsi="Consolas"/>
-          <w:noProof/>
-        </w:rPr>
-        <w:t>Miller</w:t>
-      </w:r>
-      <w:r>
-        <w:rPr>
-          <w:noProof/>
-        </w:rPr>
-        <w:tab/>
-      </w:r>
-      <w:r>
-        <w:rPr>
-          <w:noProof/>
-        </w:rPr>
-        <w:fldChar w:fldCharType="begin"/>
-      </w:r>
-      <w:r>
-        <w:rPr>
-          <w:noProof/>
-        </w:rPr>
-        <w:instrText xml:space="preserve"> PAGEREF _Toc105686578 \h </w:instrText>
-      </w:r>
-      <w:r>
-        <w:rPr>
-          <w:noProof/>
-        </w:rPr>
-      </w:r>
-      <w:r>
-        <w:rPr>
-          <w:noProof/>
-        </w:rPr>
-        <w:fldChar w:fldCharType="separate"/>
-      </w:r>
-      <w:r>
-        <w:rPr>
-          <w:noProof/>
-        </w:rPr>
-        <w:t>8</w:t>
-      </w:r>
-      <w:r>
-        <w:rPr>
-          <w:noProof/>
-        </w:rPr>
-        <w:fldChar w:fldCharType="end"/>
-      </w:r>
-    </w:p>
-    <w:p>
-      <w:pPr>
-        <w:pStyle w:val="TM3"/>
-        <w:tabs>
-          <w:tab w:val="left" w:pos="1100"/>
-          <w:tab w:val="right" w:pos="9062"/>
-        </w:tabs>
-        <w:rPr>
-          <w:b w:val="0"/>
-          <w:noProof/>
-          <w:color w:val="auto"/>
-          <w:sz w:val="22"/>
-          <w:lang w:eastAsia="fr-FR"/>
-        </w:rPr>
-      </w:pPr>
-      <w:r>
-        <w:rPr>
-          <w:rFonts w:ascii="Consolas" w:hAnsi="Consolas"/>
-          <w:noProof/>
-        </w:rPr>
-        <w:t>2.</w:t>
-      </w:r>
-      <w:r>
-        <w:rPr>
-          <w:b w:val="0"/>
-          <w:noProof/>
-          <w:color w:val="auto"/>
-          <w:sz w:val="22"/>
-          <w:lang w:eastAsia="fr-FR"/>
-        </w:rPr>
-        <w:tab/>
-      </w:r>
-      <w:r>
-        <w:rPr>
-          <w:rFonts w:ascii="Consolas" w:hAnsi="Consolas"/>
-          <w:noProof/>
-        </w:rPr>
-        <w:t>Fitts</w:t>
-      </w:r>
-      <w:r>
-        <w:rPr>
-          <w:noProof/>
-        </w:rPr>
-        <w:tab/>
-      </w:r>
-      <w:r>
-        <w:rPr>
-          <w:noProof/>
-        </w:rPr>
-        <w:fldChar w:fldCharType="begin"/>
-      </w:r>
-      <w:r>
-        <w:rPr>
-          <w:noProof/>
-        </w:rPr>
-        <w:instrText xml:space="preserve"> PAGEREF _Toc105686579 \h </w:instrText>
-      </w:r>
-      <w:r>
-        <w:rPr>
-          <w:noProof/>
-        </w:rPr>
-      </w:r>
-      <w:r>
-        <w:rPr>
-          <w:noProof/>
-        </w:rPr>
-        <w:fldChar w:fldCharType="separate"/>
-      </w:r>
-      <w:r>
-        <w:rPr>
-          <w:noProof/>
-        </w:rPr>
-        <w:t>8</w:t>
-      </w:r>
-      <w:r>
-        <w:rPr>
-          <w:noProof/>
-        </w:rPr>
-        <w:fldChar w:fldCharType="end"/>
-      </w:r>
-    </w:p>
-    <w:p>
-      <w:pPr>
-        <w:pStyle w:val="TM1"/>
-        <w:tabs>
-          <w:tab w:val="left" w:pos="880"/>
-          <w:tab w:val="right" w:pos="9062"/>
-        </w:tabs>
-        <w:rPr>
-          <w:b w:val="0"/>
-          <w:noProof/>
-          <w:color w:val="auto"/>
-          <w:sz w:val="22"/>
-          <w:lang w:eastAsia="fr-FR"/>
-        </w:rPr>
-      </w:pPr>
-      <w:r>
-        <w:rPr>
-          <w:rFonts w:ascii="Consolas" w:hAnsi="Consolas"/>
-          <w:noProof/>
-        </w:rPr>
-        <w:t>IV.</w:t>
-      </w:r>
-      <w:r>
-        <w:rPr>
-          <w:b w:val="0"/>
-          <w:noProof/>
-          <w:color w:val="auto"/>
-          <w:sz w:val="22"/>
-          <w:lang w:eastAsia="fr-FR"/>
-        </w:rPr>
-        <w:tab/>
-      </w:r>
-      <w:r>
-        <w:rPr>
-          <w:rFonts w:ascii="Consolas" w:hAnsi="Consolas"/>
-          <w:noProof/>
-        </w:rPr>
-        <w:t>Contribution et Bilan</w:t>
-      </w:r>
-      <w:r>
-        <w:rPr>
-          <w:noProof/>
-        </w:rPr>
-        <w:tab/>
-      </w:r>
-      <w:r>
-        <w:rPr>
-          <w:noProof/>
-        </w:rPr>
-        <w:fldChar w:fldCharType="begin"/>
-      </w:r>
-      <w:r>
-        <w:rPr>
-          <w:noProof/>
-        </w:rPr>
-        <w:instrText xml:space="preserve"> PAGEREF _Toc105686580 \h </w:instrText>
-      </w:r>
-      <w:r>
-        <w:rPr>
-          <w:noProof/>
-        </w:rPr>
-      </w:r>
-      <w:r>
-        <w:rPr>
-          <w:noProof/>
-        </w:rPr>
-        <w:fldChar w:fldCharType="separate"/>
-      </w:r>
-      <w:r>
-        <w:rPr>
-          <w:noProof/>
-        </w:rPr>
-        <w:t>9</w:t>
-      </w:r>
-      <w:r>
-        <w:rPr>
-          <w:noProof/>
-        </w:rPr>
-        <w:fldChar w:fldCharType="end"/>
-      </w:r>
-    </w:p>
-    <w:p>
-      <w:pPr>
-        <w:pStyle w:val="TM2"/>
-        <w:tabs>
-          <w:tab w:val="left" w:pos="880"/>
-          <w:tab w:val="right" w:pos="9062"/>
-        </w:tabs>
-        <w:rPr>
-          <w:b w:val="0"/>
-          <w:noProof/>
-          <w:color w:val="auto"/>
-          <w:sz w:val="22"/>
-          <w:lang w:eastAsia="fr-FR"/>
-        </w:rPr>
-      </w:pPr>
-      <w:r>
-        <w:rPr>
-          <w:rFonts w:ascii="Consolas" w:hAnsi="Consolas"/>
-          <w:noProof/>
-        </w:rPr>
-        <w:t>A.</w:t>
-      </w:r>
-      <w:r>
-        <w:rPr>
-          <w:b w:val="0"/>
-          <w:noProof/>
-          <w:color w:val="auto"/>
-          <w:sz w:val="22"/>
-          <w:lang w:eastAsia="fr-FR"/>
-        </w:rPr>
-        <w:tab/>
-      </w:r>
-      <w:r>
-        <w:rPr>
-          <w:rFonts w:ascii="Consolas" w:hAnsi="Consolas"/>
-          <w:noProof/>
-        </w:rPr>
-        <w:t>Alexandre</w:t>
-      </w:r>
-      <w:r>
-        <w:rPr>
-          <w:noProof/>
-        </w:rPr>
-        <w:tab/>
-      </w:r>
-      <w:r>
-        <w:rPr>
-          <w:noProof/>
-        </w:rPr>
-        <w:fldChar w:fldCharType="begin"/>
-      </w:r>
-      <w:r>
-        <w:rPr>
-          <w:noProof/>
-        </w:rPr>
-        <w:instrText xml:space="preserve"> PAGEREF _Toc105686581 \h </w:instrText>
-      </w:r>
-      <w:r>
-        <w:rPr>
-          <w:noProof/>
-        </w:rPr>
-      </w:r>
-      <w:r>
-        <w:rPr>
-          <w:noProof/>
-        </w:rPr>
-        <w:fldChar w:fldCharType="separate"/>
-      </w:r>
-      <w:r>
-        <w:rPr>
-          <w:noProof/>
-        </w:rPr>
-        <w:t>9</w:t>
-      </w:r>
-      <w:r>
-        <w:rPr>
-          <w:noProof/>
-        </w:rPr>
-        <w:fldChar w:fldCharType="end"/>
-      </w:r>
-    </w:p>
-    <w:p>
-      <w:pPr>
-        <w:pStyle w:val="TM2"/>
-        <w:tabs>
-          <w:tab w:val="left" w:pos="880"/>
-          <w:tab w:val="right" w:pos="9062"/>
-        </w:tabs>
-        <w:rPr>
-          <w:b w:val="0"/>
-          <w:noProof/>
-          <w:color w:val="auto"/>
-          <w:sz w:val="22"/>
-          <w:lang w:eastAsia="fr-FR"/>
-        </w:rPr>
-      </w:pPr>
-      <w:r>
-        <w:rPr>
-          <w:rFonts w:ascii="Consolas" w:hAnsi="Consolas"/>
-          <w:noProof/>
-        </w:rPr>
-        <w:t>B.</w:t>
-      </w:r>
-      <w:r>
-        <w:rPr>
-          <w:b w:val="0"/>
-          <w:noProof/>
-          <w:color w:val="auto"/>
-          <w:sz w:val="22"/>
-          <w:lang w:eastAsia="fr-FR"/>
-        </w:rPr>
-        <w:tab/>
-      </w:r>
-      <w:r>
-        <w:rPr>
-          <w:rFonts w:ascii="Consolas" w:hAnsi="Consolas"/>
-          <w:noProof/>
-        </w:rPr>
-        <w:t>Léopold</w:t>
-      </w:r>
-      <w:r>
-        <w:rPr>
-          <w:noProof/>
-        </w:rPr>
-        <w:tab/>
-      </w:r>
-      <w:r>
-        <w:rPr>
-          <w:noProof/>
-        </w:rPr>
-        <w:fldChar w:fldCharType="begin"/>
-      </w:r>
-      <w:r>
-        <w:rPr>
-          <w:noProof/>
-        </w:rPr>
-        <w:instrText xml:space="preserve"> PAGEREF _Toc105686582 \h </w:instrText>
-      </w:r>
-      <w:r>
-        <w:rPr>
-          <w:noProof/>
-        </w:rPr>
-      </w:r>
-      <w:r>
-        <w:rPr>
-          <w:noProof/>
-        </w:rPr>
-        <w:fldChar w:fldCharType="separate"/>
-      </w:r>
-      <w:r>
-        <w:rPr>
-          <w:noProof/>
-        </w:rPr>
-        <w:t>9</w:t>
-      </w:r>
-      <w:r>
-        <w:rPr>
-          <w:noProof/>
-        </w:rPr>
-        <w:fldChar w:fldCharType="end"/>
-      </w:r>
-    </w:p>
-    <w:p>
-      <w:pPr>
-        <w:pStyle w:val="TM2"/>
-        <w:tabs>
-          <w:tab w:val="left" w:pos="880"/>
-          <w:tab w:val="right" w:pos="9062"/>
-        </w:tabs>
-        <w:rPr>
-          <w:b w:val="0"/>
-          <w:noProof/>
-          <w:color w:val="auto"/>
-          <w:sz w:val="22"/>
-          <w:lang w:eastAsia="fr-FR"/>
-        </w:rPr>
-      </w:pPr>
-      <w:r>
-        <w:rPr>
-          <w:rFonts w:ascii="Consolas" w:hAnsi="Consolas"/>
-          <w:noProof/>
-        </w:rPr>
-        <w:t>C.</w:t>
-      </w:r>
-      <w:r>
-        <w:rPr>
-          <w:b w:val="0"/>
-          <w:noProof/>
-          <w:color w:val="auto"/>
-          <w:sz w:val="22"/>
-          <w:lang w:eastAsia="fr-FR"/>
-        </w:rPr>
-        <w:tab/>
-      </w:r>
-      <w:r>
-        <w:rPr>
-          <w:rFonts w:ascii="Consolas" w:hAnsi="Consolas"/>
-          <w:noProof/>
-        </w:rPr>
-        <w:t>Théo</w:t>
-      </w:r>
-      <w:r>
-        <w:rPr>
-          <w:noProof/>
-        </w:rPr>
-        <w:tab/>
-      </w:r>
-      <w:r>
-        <w:rPr>
-          <w:noProof/>
-        </w:rPr>
-        <w:fldChar w:fldCharType="begin"/>
-      </w:r>
-      <w:r>
-        <w:rPr>
-          <w:noProof/>
-        </w:rPr>
-        <w:instrText xml:space="preserve"> PAGEREF _Toc105686583 \h </w:instrText>
-      </w:r>
-      <w:r>
-        <w:rPr>
-          <w:noProof/>
-        </w:rPr>
-      </w:r>
-      <w:r>
-        <w:rPr>
-          <w:noProof/>
-        </w:rPr>
-        <w:fldChar w:fldCharType="separate"/>
-      </w:r>
-      <w:r>
-        <w:rPr>
-          <w:noProof/>
-        </w:rPr>
-        <w:t>9</w:t>
       </w:r>
       <w:r>
         <w:rPr>
@@ -3214,7 +2971,7 @@
         <w:rPr>
           <w:noProof/>
         </w:rPr>
-        <w:instrText xml:space="preserve"> PAGEREF _Toc105686584 \h </w:instrText>
+        <w:instrText xml:space="preserve"> PAGEREF _Toc105922182 \h </w:instrText>
       </w:r>
       <w:r>
         <w:rPr>
@@ -3231,7 +2988,7 @@
         <w:rPr>
           <w:noProof/>
         </w:rPr>
-        <w:t>10</w:t>
+        <w:t>9</w:t>
       </w:r>
       <w:r>
         <w:rPr>
@@ -3262,12 +3019,30 @@
     </w:p>
     <w:p>
       <w:pPr>
+        <w:spacing w:after="200"/>
+        <w:rPr>
+          <w:rFonts w:ascii="Consolas" w:hAnsi="Consolas"/>
+          <w:sz w:val="22"/>
+          <w:szCs w:val="18"/>
+        </w:rPr>
+      </w:pPr>
+      <w:r>
+        <w:rPr>
+          <w:rFonts w:ascii="Consolas" w:hAnsi="Consolas"/>
+          <w:sz w:val="22"/>
+          <w:szCs w:val="18"/>
+        </w:rPr>
+        <w:br w:type="page"/>
+      </w:r>
+    </w:p>
+    <w:p>
+      <w:pPr>
         <w:pStyle w:val="Titre1"/>
         <w:rPr>
           <w:rFonts w:ascii="Consolas" w:hAnsi="Consolas"/>
         </w:rPr>
       </w:pPr>
-      <w:bookmarkStart w:id="2" w:name="_Toc105686560"/>
+      <w:bookmarkStart w:id="2" w:name="_Toc105922161"/>
       <w:r>
         <w:rPr>
           <w:rFonts w:ascii="Consolas" w:hAnsi="Consolas"/>
@@ -3275,23 +3050,13 @@
         <w:lastRenderedPageBreak/>
         <w:t>Application</w:t>
       </w:r>
+      <w:r>
+        <w:rPr>
+          <w:rFonts w:ascii="Consolas" w:hAnsi="Consolas"/>
+        </w:rPr>
+        <w:t xml:space="preserve"> finale</w:t>
+      </w:r>
       <w:bookmarkEnd w:id="2"/>
-    </w:p>
-    <w:p>
-      <w:pPr>
-        <w:pStyle w:val="Titre2"/>
-        <w:rPr>
-          <w:rFonts w:ascii="Consolas" w:hAnsi="Consolas"/>
-        </w:rPr>
-      </w:pPr>
-      <w:bookmarkStart w:id="3" w:name="_Toc105686561"/>
-      <w:r>
-        <w:rPr>
-          <w:rFonts w:ascii="Consolas" w:hAnsi="Consolas"/>
-        </w:rPr>
-        <w:t>Application finale</w:t>
-      </w:r>
-      <w:bookmarkEnd w:id="3"/>
     </w:p>
     <w:p>
       <w:pPr>
@@ -3339,46 +3104,6 @@
     </w:p>
     <w:p>
       <w:pPr>
-        <w:pStyle w:val="Titre2"/>
-        <w:rPr>
-          <w:rFonts w:ascii="Consolas" w:hAnsi="Consolas"/>
-        </w:rPr>
-      </w:pPr>
-      <w:bookmarkStart w:id="4" w:name="_Toc105686562"/>
-      <w:r>
-        <w:rPr>
-          <w:rFonts w:ascii="Consolas" w:hAnsi="Consolas"/>
-        </w:rPr>
-        <w:t>Implémentations</w:t>
-      </w:r>
-      <w:bookmarkEnd w:id="4"/>
-    </w:p>
-    <w:p/>
-    <w:p>
-      <w:pPr>
-        <w:pStyle w:val="Titre2"/>
-        <w:rPr>
-          <w:rFonts w:ascii="Consolas" w:hAnsi="Consolas"/>
-        </w:rPr>
-      </w:pPr>
-      <w:bookmarkStart w:id="5" w:name="_Toc105686563"/>
-      <w:r>
-        <w:rPr>
-          <w:rFonts w:ascii="Consolas" w:hAnsi="Consolas"/>
-        </w:rPr>
-        <w:t>A implémenter</w:t>
-      </w:r>
-      <w:bookmarkEnd w:id="5"/>
-    </w:p>
-    <w:p>
-      <w:pPr>
-        <w:rPr>
-          <w:rFonts w:ascii="Consolas" w:hAnsi="Consolas"/>
-        </w:rPr>
-      </w:pPr>
-    </w:p>
-    <w:p>
-      <w:pPr>
         <w:spacing w:after="200"/>
         <w:rPr>
           <w:rFonts w:ascii="Consolas" w:eastAsiaTheme="majorEastAsia" w:hAnsi="Consolas" w:cstheme="majorBidi"/>
@@ -3402,7 +3127,7 @@
           <w:rFonts w:ascii="Consolas" w:hAnsi="Consolas"/>
         </w:rPr>
       </w:pPr>
-      <w:bookmarkStart w:id="6" w:name="_Toc105686564"/>
+      <w:bookmarkStart w:id="3" w:name="_Toc105922162"/>
       <w:r>
         <w:rPr>
           <w:rFonts w:ascii="Consolas" w:hAnsi="Consolas"/>
@@ -3410,7 +3135,7 @@
         <w:lastRenderedPageBreak/>
         <w:t>Méthodologie</w:t>
       </w:r>
-      <w:bookmarkEnd w:id="6"/>
+      <w:bookmarkEnd w:id="3"/>
     </w:p>
     <w:p>
       <w:pPr>
@@ -3419,14 +3144,14 @@
           <w:rFonts w:ascii="Consolas" w:hAnsi="Consolas"/>
         </w:rPr>
       </w:pPr>
-      <w:bookmarkStart w:id="7" w:name="_Toc105686565"/>
+      <w:bookmarkStart w:id="4" w:name="_Toc105922163"/>
       <w:r>
         <w:rPr>
           <w:rFonts w:ascii="Consolas" w:hAnsi="Consolas"/>
         </w:rPr>
         <w:t>Cahier des charges</w:t>
       </w:r>
-      <w:bookmarkEnd w:id="7"/>
+      <w:bookmarkEnd w:id="4"/>
     </w:p>
     <w:p/>
     <w:p>
@@ -3436,14 +3161,14 @@
           <w:rFonts w:ascii="Consolas" w:hAnsi="Consolas"/>
         </w:rPr>
       </w:pPr>
-      <w:bookmarkStart w:id="8" w:name="_Toc105686566"/>
+      <w:bookmarkStart w:id="5" w:name="_Toc105922164"/>
       <w:r>
         <w:rPr>
           <w:rFonts w:ascii="Consolas" w:hAnsi="Consolas"/>
         </w:rPr>
         <w:t>Conception Centrée Utilisateur</w:t>
       </w:r>
-      <w:bookmarkEnd w:id="8"/>
+      <w:bookmarkEnd w:id="5"/>
     </w:p>
     <w:p>
       <w:pPr>
@@ -3454,7 +3179,10 @@
         <w:t xml:space="preserve">Avant de commencer la conception de l’application, nous avons </w:t>
       </w:r>
       <w:r>
-        <w:t xml:space="preserve">réaliser un profilage </w:t>
+        <w:t>réalisé</w:t>
+      </w:r>
+      <w:r>
+        <w:t xml:space="preserve"> un profilage </w:t>
       </w:r>
       <w:r>
         <w:t>des utilisateurs de notre application</w:t>
@@ -3489,9 +3217,6 @@
         <w:pStyle w:val="Contenu"/>
         <w:ind w:firstLine="720"/>
       </w:pPr>
-      <w:r>
-        <w:t>1. Entrer ou importer des listes d’étudiants.</w:t>
-      </w:r>
     </w:p>
     <w:p>
       <w:pPr>
@@ -3499,7 +3224,14 @@
         <w:ind w:firstLine="720"/>
       </w:pPr>
       <w:r>
-        <w:t>2. Choisir des critères d’affection ou des filtres.</w:t>
+        <w:rPr>
+          <w:b/>
+          <w:bCs/>
+        </w:rPr>
+        <w:t>1.</w:t>
+      </w:r>
+      <w:r>
+        <w:t xml:space="preserve"> Entrer ou importer des listes d’étudiants.</w:t>
       </w:r>
     </w:p>
     <w:p>
@@ -3508,10 +3240,14 @@
         <w:ind w:firstLine="720"/>
       </w:pPr>
       <w:r>
-        <w:t xml:space="preserve">3. </w:t>
-      </w:r>
-      <w:r>
-        <w:t>Lancer le logiciel pour affecter les étudiants.</w:t>
+        <w:rPr>
+          <w:b/>
+          <w:bCs/>
+        </w:rPr>
+        <w:t>2.</w:t>
+      </w:r>
+      <w:r>
+        <w:t xml:space="preserve"> Choisir des critères d’affection ou des filtres.</w:t>
       </w:r>
     </w:p>
     <w:p>
@@ -3520,16 +3256,18 @@
         <w:ind w:firstLine="720"/>
       </w:pPr>
       <w:r>
-        <w:t>4.</w:t>
-      </w:r>
-      <w:r>
-        <w:t xml:space="preserve"> Vérifier les résultats et les informations, les modifier le cas échéant.</w:t>
-      </w:r>
-    </w:p>
-    <w:p>
-      <w:pPr>
-        <w:pStyle w:val="Contenu"/>
-      </w:pPr>
+        <w:rPr>
+          <w:b/>
+          <w:bCs/>
+        </w:rPr>
+        <w:t>3.</w:t>
+      </w:r>
+      <w:r>
+        <w:t xml:space="preserve"> </w:t>
+      </w:r>
+      <w:r>
+        <w:t>Lancer le logiciel pour affecter les étudiants.</w:t>
+      </w:r>
     </w:p>
     <w:p>
       <w:pPr>
@@ -3537,6 +3275,27 @@
         <w:ind w:firstLine="720"/>
       </w:pPr>
       <w:r>
+        <w:rPr>
+          <w:b/>
+          <w:bCs/>
+        </w:rPr>
+        <w:t>4.</w:t>
+      </w:r>
+      <w:r>
+        <w:t xml:space="preserve"> Vérifier les résultats et les informations, les modifier le cas échéant.</w:t>
+      </w:r>
+    </w:p>
+    <w:p>
+      <w:pPr>
+        <w:pStyle w:val="Contenu"/>
+      </w:pPr>
+    </w:p>
+    <w:p>
+      <w:pPr>
+        <w:pStyle w:val="Contenu"/>
+        <w:ind w:firstLine="720"/>
+      </w:pPr>
+      <w:r>
         <w:t xml:space="preserve">Après avoir créé une persona, </w:t>
       </w:r>
       <w:r>
@@ -3563,16 +3322,16 @@
         <w:t>Après la production de la maquette, nous l’évaluions grâce à une analyse du cahier des charges et des éléments que nous avions préparé avant la conception.</w:t>
       </w:r>
       <w:r>
-        <w:t xml:space="preserve"> Nous sollicitions également notre enseignant lorsque nous terminions un prototype, étant un utilisateur potentiel, pour obtenir du </w:t>
-      </w:r>
-      <w:r>
-        <w:t>feedback</w:t>
-      </w:r>
-      <w:r>
-        <w:t xml:space="preserve"> .</w:t>
-      </w:r>
-      <w:r>
-        <w:t>Si un ou plusieurs éléments venaient à manquer, nous continuions le cycle.</w:t>
+        <w:t xml:space="preserve"> Nous sollicitions également notre enseignant lorsque nous terminions un prototype, </w:t>
+      </w:r>
+      <w:r>
+        <w:t>pour obtenir du feedback d’un utilisateur potentiel.</w:t>
+      </w:r>
+      <w:r>
+        <w:t xml:space="preserve"> Si</w:t>
+      </w:r>
+      <w:r>
+        <w:t xml:space="preserve"> un ou plusieurs éléments venaient à manquer, nous continuions le cycle.</w:t>
       </w:r>
     </w:p>
     <w:p>
@@ -3607,14 +3366,14 @@
           <w:rFonts w:ascii="Consolas" w:hAnsi="Consolas"/>
         </w:rPr>
       </w:pPr>
-      <w:bookmarkStart w:id="9" w:name="_Toc105686567"/>
+      <w:bookmarkStart w:id="6" w:name="_Toc105922165"/>
       <w:r>
         <w:rPr>
           <w:rFonts w:ascii="Consolas" w:hAnsi="Consolas"/>
         </w:rPr>
         <w:t>Choix ergonomiques</w:t>
       </w:r>
-      <w:bookmarkEnd w:id="9"/>
+      <w:bookmarkEnd w:id="6"/>
     </w:p>
     <w:p>
       <w:pPr>
@@ -3623,14 +3382,14 @@
           <w:rFonts w:ascii="Consolas" w:hAnsi="Consolas"/>
         </w:rPr>
       </w:pPr>
-      <w:bookmarkStart w:id="10" w:name="_Toc105686568"/>
+      <w:bookmarkStart w:id="7" w:name="_Toc105922166"/>
       <w:r>
         <w:rPr>
           <w:rFonts w:ascii="Consolas" w:hAnsi="Consolas"/>
         </w:rPr>
         <w:t>Selon Bastien et Scapin</w:t>
       </w:r>
-      <w:bookmarkEnd w:id="10"/>
+      <w:bookmarkEnd w:id="7"/>
     </w:p>
     <w:p>
       <w:pPr>
@@ -3639,14 +3398,14 @@
           <w:rFonts w:ascii="Consolas" w:hAnsi="Consolas"/>
         </w:rPr>
       </w:pPr>
-      <w:bookmarkStart w:id="11" w:name="_Toc105686569"/>
+      <w:bookmarkStart w:id="8" w:name="_Toc105922167"/>
       <w:r>
         <w:rPr>
           <w:rFonts w:ascii="Consolas" w:hAnsi="Consolas"/>
         </w:rPr>
         <w:t>Guidage</w:t>
       </w:r>
-      <w:bookmarkEnd w:id="11"/>
+      <w:bookmarkEnd w:id="8"/>
     </w:p>
     <w:p>
       <w:pPr>
@@ -3753,7 +3512,7 @@
           <w:rFonts w:ascii="Consolas" w:hAnsi="Consolas"/>
         </w:rPr>
       </w:pPr>
-      <w:bookmarkStart w:id="12" w:name="_Toc105686570"/>
+      <w:bookmarkStart w:id="9" w:name="_Toc105922168"/>
       <w:r>
         <w:rPr>
           <w:rFonts w:ascii="Consolas" w:hAnsi="Consolas"/>
@@ -3761,7 +3520,7 @@
         <w:lastRenderedPageBreak/>
         <w:t>Charge de travail</w:t>
       </w:r>
-      <w:bookmarkEnd w:id="12"/>
+      <w:bookmarkEnd w:id="9"/>
     </w:p>
     <w:p>
       <w:pPr>
@@ -3828,50 +3587,25 @@
     </w:p>
     <w:p>
       <w:pPr>
-        <w:pStyle w:val="Titre3"/>
-        <w:rPr>
-          <w:rFonts w:ascii="Consolas" w:hAnsi="Consolas"/>
-        </w:rPr>
-      </w:pPr>
-      <w:bookmarkStart w:id="13" w:name="_Toc105686571"/>
-      <w:r>
-        <w:rPr>
-          <w:rFonts w:ascii="Consolas" w:hAnsi="Consolas"/>
-        </w:rPr>
-        <w:t>Contrôle explicite</w:t>
-      </w:r>
-      <w:bookmarkEnd w:id="13"/>
-    </w:p>
-    <w:p>
-      <w:pPr>
-        <w:pStyle w:val="Contenu"/>
-      </w:pPr>
-    </w:p>
-    <w:p/>
-    <w:p>
-      <w:pPr>
-        <w:pStyle w:val="Titre3"/>
-        <w:rPr>
-          <w:rFonts w:ascii="Consolas" w:hAnsi="Consolas"/>
-        </w:rPr>
-      </w:pPr>
-      <w:bookmarkStart w:id="14" w:name="_Toc105686572"/>
-      <w:r>
-        <w:rPr>
-          <w:rFonts w:ascii="Consolas" w:hAnsi="Consolas"/>
-        </w:rPr>
-        <w:t>Adaptabilité</w:t>
-      </w:r>
-      <w:bookmarkEnd w:id="14"/>
-    </w:p>
-    <w:p>
-      <w:pPr>
         <w:pStyle w:val="Contenu"/>
         <w:ind w:firstLine="720"/>
       </w:pPr>
-      <w:r>
-        <w:t>Nous avons conçu notre interface pour qu’elle soit adaptée au contexte, aux besoins et aux préférences des utilisateurs.</w:t>
-      </w:r>
+    </w:p>
+    <w:p>
+      <w:pPr>
+        <w:pStyle w:val="Titre3"/>
+        <w:rPr>
+          <w:rFonts w:ascii="Consolas" w:hAnsi="Consolas"/>
+        </w:rPr>
+      </w:pPr>
+      <w:bookmarkStart w:id="10" w:name="_Toc105922169"/>
+      <w:r>
+        <w:rPr>
+          <w:rFonts w:ascii="Consolas" w:hAnsi="Consolas"/>
+        </w:rPr>
+        <w:t>Contrôle explicite</w:t>
+      </w:r>
+      <w:bookmarkEnd w:id="10"/>
     </w:p>
     <w:p>
       <w:pPr>
@@ -3879,6 +3613,61 @@
         <w:ind w:firstLine="720"/>
       </w:pPr>
       <w:r>
+        <w:t>Les actions réalisées par l’utilisateur sont explicites : lorsqu’il ne demande aucune action, il ne se passe rien. De plus, lorsqu</w:t>
+      </w:r>
+      <w:r>
+        <w:t xml:space="preserve">’il veut qu’une action soit réalisée, seule cette action est déclenchée par le système et aucune autre. Par exemple, lorsqu’un utilisateur entre un étudiant, une fenêtre lui demande de confirmer son action. </w:t>
+      </w:r>
+    </w:p>
+    <w:p>
+      <w:pPr>
+        <w:pStyle w:val="Contenu"/>
+        <w:ind w:firstLine="720"/>
+      </w:pPr>
+      <w:r>
+        <w:t xml:space="preserve">L’utilisateur a également le contrôle sur l’application. </w:t>
+      </w:r>
+      <w:r>
+        <w:t>Il peut, s’il le souhaite, annuler ces actions avant que celles-ci soient implémentées.</w:t>
+      </w:r>
+    </w:p>
+    <w:p>
+      <w:pPr>
+        <w:pStyle w:val="Contenu"/>
+        <w:ind w:firstLine="720"/>
+      </w:pPr>
+    </w:p>
+    <w:p>
+      <w:pPr>
+        <w:pStyle w:val="Titre3"/>
+        <w:rPr>
+          <w:rFonts w:ascii="Consolas" w:hAnsi="Consolas"/>
+        </w:rPr>
+      </w:pPr>
+      <w:bookmarkStart w:id="11" w:name="_Toc105922170"/>
+      <w:r>
+        <w:rPr>
+          <w:rFonts w:ascii="Consolas" w:hAnsi="Consolas"/>
+        </w:rPr>
+        <w:t>Adaptabilité</w:t>
+      </w:r>
+      <w:bookmarkEnd w:id="11"/>
+    </w:p>
+    <w:p>
+      <w:pPr>
+        <w:pStyle w:val="Contenu"/>
+        <w:ind w:firstLine="720"/>
+      </w:pPr>
+      <w:r>
+        <w:t>Nous avons conçu notre interface pour qu’elle soit adaptée au contexte, aux besoins et aux préférences des utilisateurs.</w:t>
+      </w:r>
+    </w:p>
+    <w:p>
+      <w:pPr>
+        <w:pStyle w:val="Contenu"/>
+        <w:ind w:firstLine="720"/>
+      </w:pPr>
+      <w:r>
         <w:t xml:space="preserve">La flexibilité est un point qui nous paraissait important </w:t>
       </w:r>
       <w:r>
@@ -3910,6 +3699,7 @@
           <w:b/>
           <w:bCs/>
         </w:rPr>
+        <w:lastRenderedPageBreak/>
         <w:t>n’importe quel ordre.</w:t>
       </w:r>
       <w:r>
@@ -3934,43 +3724,30 @@
         <w:t>de l’application</w:t>
       </w:r>
       <w:r>
-        <w:t xml:space="preserve">, comme par exemple des </w:t>
-      </w:r>
-      <w:r>
-        <w:lastRenderedPageBreak/>
-        <w:t>raccourcis claviers. Nous avons également pris en compte l’évolution du niveau d’un utilisateur novice : au fur et à mesure qu’il devient plus à l’aise avec l’interface, il sera guidé vers une manière plus rapide d’exécuter ses tâches du quotidien.</w:t>
-      </w:r>
-    </w:p>
-    <w:p>
-      <w:pPr>
-        <w:pStyle w:val="Titre3"/>
-        <w:rPr>
-          <w:rFonts w:ascii="Consolas" w:hAnsi="Consolas"/>
-        </w:rPr>
-      </w:pPr>
-      <w:bookmarkStart w:id="15" w:name="_Toc105686573"/>
-      <w:r>
-        <w:rPr>
-          <w:rFonts w:ascii="Consolas" w:hAnsi="Consolas"/>
-        </w:rPr>
-        <w:t>Gestion des erreurs</w:t>
-      </w:r>
-      <w:bookmarkEnd w:id="15"/>
+        <w:t>, comme par exemple des raccourcis claviers. Nous avons également pris en compte l’évolution du niveau d’un utilisateur novice : au fur et à mesure qu’il devient plus à l’aise avec l’interface, il sera guidé vers une manière plus rapide d’exécuter ses tâches du quotidien.</w:t>
+      </w:r>
     </w:p>
     <w:p>
       <w:pPr>
         <w:pStyle w:val="Contenu"/>
         <w:ind w:firstLine="720"/>
       </w:pPr>
-      <w:r>
-        <w:t xml:space="preserve">Nous avons </w:t>
-      </w:r>
-      <w:r>
-        <w:t>implémenté</w:t>
-      </w:r>
-      <w:r>
-        <w:t xml:space="preserve"> plusieurs fonctionnalités permettant de réduire ou d’éviter les erreurs, ou de les corriger le cas échéant.</w:t>
-      </w:r>
+    </w:p>
+    <w:p>
+      <w:pPr>
+        <w:pStyle w:val="Titre3"/>
+        <w:rPr>
+          <w:rFonts w:ascii="Consolas" w:hAnsi="Consolas"/>
+        </w:rPr>
+      </w:pPr>
+      <w:bookmarkStart w:id="12" w:name="_Toc105922171"/>
+      <w:r>
+        <w:rPr>
+          <w:rFonts w:ascii="Consolas" w:hAnsi="Consolas"/>
+        </w:rPr>
+        <w:t>Gestion des erreurs</w:t>
+      </w:r>
+      <w:bookmarkEnd w:id="12"/>
     </w:p>
     <w:p>
       <w:pPr>
@@ -3978,7 +3755,10 @@
         <w:ind w:firstLine="720"/>
       </w:pPr>
       <w:r>
-        <w:t xml:space="preserve">Tout d’abord, nous avons pris des mesures pour nous protéger des erreurs. Par exemple, les boutons qui ne devraient pas être utilisé sont grisés et inutilisables. De plus, </w:t>
+        <w:t xml:space="preserve">Nous </w:t>
+      </w:r>
+      <w:r>
+        <w:t xml:space="preserve">avons pris des mesures pour nous protéger des erreurs. Par exemple, les boutons qui ne devraient pas être utilisé sont grisés et inutilisables. De plus, </w:t>
       </w:r>
       <w:r>
         <w:t>nous avons plusieurs fenêtres d’erreurs ou de signalement qui avertit l’utilisateur s’il s’apprête à effectuer une action qui pourrait compromettre le bon fonctionnement de l’application. Nos affichages sont protégés pour éviter à l’utilisateur de les modifier et nous avons pris en compte les éventuelles erreurs qu’il pourrait commettre</w:t>
@@ -4019,55 +3799,9 @@
     </w:p>
     <w:p>
       <w:pPr>
-        <w:pStyle w:val="Titre3"/>
-        <w:rPr>
-          <w:rFonts w:ascii="Consolas" w:hAnsi="Consolas"/>
-        </w:rPr>
-      </w:pPr>
-      <w:bookmarkStart w:id="16" w:name="_Toc105686574"/>
-      <w:r>
-        <w:rPr>
-          <w:rFonts w:ascii="Consolas" w:hAnsi="Consolas"/>
-        </w:rPr>
-        <w:t>Homogénéité et cohérence</w:t>
-      </w:r>
-      <w:bookmarkEnd w:id="16"/>
-    </w:p>
-    <w:p>
-      <w:pPr>
         <w:pStyle w:val="Contenu"/>
         <w:ind w:firstLine="720"/>
       </w:pPr>
-      <w:r>
-        <w:t xml:space="preserve">A travers toute notre application, </w:t>
-      </w:r>
-      <w:r>
-        <w:t>nous avons pris soin de garder une certaine consistance.</w:t>
-      </w:r>
-      <w:r>
-        <w:t xml:space="preserve"> Par exemple, </w:t>
-      </w:r>
-      <w:r>
-        <w:t>les mêmes actions portent le même nom partout dans l’application</w:t>
-      </w:r>
-      <w:r>
-        <w:t xml:space="preserve">, </w:t>
-      </w:r>
-      <w:r>
-        <w:t>les fenêtres</w:t>
-      </w:r>
-      <w:r>
-        <w:t xml:space="preserve"> modales de même natures (erreurs, entrées de données) sont</w:t>
-      </w:r>
-      <w:r>
-        <w:t xml:space="preserve"> similaires</w:t>
-      </w:r>
-      <w:r>
-        <w:t xml:space="preserve">, les menus fonctionnent de la même manière, et </w:t>
-      </w:r>
-      <w:r>
-        <w:t>la palette de couleur reste la même.</w:t>
-      </w:r>
     </w:p>
     <w:p>
       <w:pPr>
@@ -4076,20 +3810,14 @@
           <w:rFonts w:ascii="Consolas" w:hAnsi="Consolas"/>
         </w:rPr>
       </w:pPr>
-      <w:bookmarkStart w:id="17" w:name="_Toc105686575"/>
-      <w:r>
-        <w:rPr>
-          <w:rFonts w:ascii="Consolas" w:hAnsi="Consolas"/>
-        </w:rPr>
-        <w:t>Signifiance</w:t>
-      </w:r>
-      <w:bookmarkEnd w:id="17"/>
-      <w:r>
-        <w:rPr>
-          <w:rFonts w:ascii="Consolas" w:hAnsi="Consolas"/>
-        </w:rPr>
-        <w:t xml:space="preserve"> des codes et dénominations</w:t>
-      </w:r>
+      <w:bookmarkStart w:id="13" w:name="_Toc105922172"/>
+      <w:r>
+        <w:rPr>
+          <w:rFonts w:ascii="Consolas" w:hAnsi="Consolas"/>
+        </w:rPr>
+        <w:t>Homogénéité et cohérence</w:t>
+      </w:r>
+      <w:bookmarkEnd w:id="13"/>
     </w:p>
     <w:p>
       <w:pPr>
@@ -4097,16 +3825,36 @@
         <w:ind w:firstLine="720"/>
       </w:pPr>
       <w:r>
-        <w:t xml:space="preserve">Les noms et codes des éléments ont été choisis dans le but de refléter clairement leur fonction. Les titres sont distincts et véhiculent ce qu’ils représentent, et </w:t>
-      </w:r>
-      <w:r>
-        <w:t>les groupes sont nommés explicitement</w:t>
-      </w:r>
-      <w:r>
-        <w:t xml:space="preserve"> pour ne pas induire l’utilisateur en erreur.</w:t>
-      </w:r>
-    </w:p>
-    <w:p/>
+        <w:t xml:space="preserve">A travers toute notre application, </w:t>
+      </w:r>
+      <w:r>
+        <w:t>nous avons pris soin de garder une certaine consistance.</w:t>
+      </w:r>
+      <w:r>
+        <w:t xml:space="preserve"> Par exemple, </w:t>
+      </w:r>
+      <w:r>
+        <w:t>les mêmes actions portent le même nom partout dans l’application</w:t>
+      </w:r>
+      <w:r>
+        <w:t xml:space="preserve">, </w:t>
+      </w:r>
+      <w:r>
+        <w:t>les fenêtres</w:t>
+      </w:r>
+      <w:r>
+        <w:t xml:space="preserve"> modales de même natures (erreurs, entrées de données) sont</w:t>
+      </w:r>
+      <w:r>
+        <w:t xml:space="preserve"> similaires</w:t>
+      </w:r>
+      <w:r>
+        <w:t xml:space="preserve">, les menus fonctionnent de la même manière, et </w:t>
+      </w:r>
+      <w:r>
+        <w:t>la palette de couleur reste la même.</w:t>
+      </w:r>
+    </w:p>
     <w:p>
       <w:pPr>
         <w:pStyle w:val="Titre3"/>
@@ -4114,15 +3862,21 @@
           <w:rFonts w:ascii="Consolas" w:hAnsi="Consolas"/>
         </w:rPr>
       </w:pPr>
-      <w:bookmarkStart w:id="18" w:name="_Toc105686576"/>
+      <w:bookmarkStart w:id="14" w:name="_Toc105922173"/>
       <w:r>
         <w:rPr>
           <w:rFonts w:ascii="Consolas" w:hAnsi="Consolas"/>
         </w:rPr>
         <w:lastRenderedPageBreak/>
-        <w:t>Compatibilité</w:t>
-      </w:r>
-      <w:bookmarkEnd w:id="18"/>
+        <w:t>Signifiance</w:t>
+      </w:r>
+      <w:r>
+        <w:rPr>
+          <w:rFonts w:ascii="Consolas" w:hAnsi="Consolas"/>
+        </w:rPr>
+        <w:t xml:space="preserve"> des codes et dénominations</w:t>
+      </w:r>
+      <w:bookmarkEnd w:id="14"/>
     </w:p>
     <w:p>
       <w:pPr>
@@ -4130,44 +3884,31 @@
         <w:ind w:firstLine="720"/>
       </w:pPr>
       <w:r>
-        <w:t xml:space="preserve">Notre interface est compatible car notre mise en page, bien que sobre et peu révolutionnaire, </w:t>
-      </w:r>
-      <w:r>
-        <w:t>à de nombreuses similitudes avec les applications que l’utilisateur type (que nous avons ciblé grâce au profilage) utilise tous les jours. L’utilisation de notre application devrait donc rester intuitive.</w:t>
+        <w:t xml:space="preserve">Les noms et codes des éléments ont été choisis dans le but de refléter clairement leur fonction. Les titres sont distincts et véhiculent ce qu’ils représentent, et </w:t>
+      </w:r>
+      <w:r>
+        <w:t>les groupes sont nommés explicitement</w:t>
+      </w:r>
+      <w:r>
+        <w:t xml:space="preserve"> pour ne pas induire l’utilisateur en erreur.</w:t>
       </w:r>
     </w:p>
     <w:p/>
     <w:p>
       <w:pPr>
-        <w:pStyle w:val="Titre2"/>
-        <w:rPr>
-          <w:rFonts w:ascii="Consolas" w:hAnsi="Consolas"/>
-        </w:rPr>
-      </w:pPr>
-      <w:bookmarkStart w:id="19" w:name="_Toc105686577"/>
-      <w:r>
-        <w:rPr>
-          <w:rFonts w:ascii="Consolas" w:hAnsi="Consolas"/>
-        </w:rPr>
-        <w:t>Autres règles et lois</w:t>
-      </w:r>
-      <w:bookmarkEnd w:id="19"/>
-    </w:p>
-    <w:p>
-      <w:pPr>
         <w:pStyle w:val="Titre3"/>
         <w:rPr>
           <w:rFonts w:ascii="Consolas" w:hAnsi="Consolas"/>
         </w:rPr>
       </w:pPr>
-      <w:bookmarkStart w:id="20" w:name="_Toc105686578"/>
-      <w:r>
-        <w:rPr>
-          <w:rFonts w:ascii="Consolas" w:hAnsi="Consolas"/>
-        </w:rPr>
-        <w:t>Miller</w:t>
-      </w:r>
-      <w:bookmarkEnd w:id="20"/>
+      <w:bookmarkStart w:id="15" w:name="_Toc105922174"/>
+      <w:r>
+        <w:rPr>
+          <w:rFonts w:ascii="Consolas" w:hAnsi="Consolas"/>
+        </w:rPr>
+        <w:t>Compatibilité</w:t>
+      </w:r>
+      <w:bookmarkEnd w:id="15"/>
     </w:p>
     <w:p>
       <w:pPr>
@@ -4175,45 +3916,90 @@
         <w:ind w:firstLine="720"/>
       </w:pPr>
       <w:r>
-        <w:t>Notre application respecte la règle du « nombre magique sept, plus ou moins deux » issue de l’article de psychologie publié par Miller.</w:t>
-      </w:r>
-      <w:r>
-        <w:t xml:space="preserve"> Tous nos menus et nos regroupement sémantiques ont été conçus pour ne pas </w:t>
-      </w:r>
-      <w:r>
-        <w:t>dépasser</w:t>
-      </w:r>
-      <w:r>
-        <w:t xml:space="preserve"> 9 items, ce qui risquerait d’augmenter la charge cognitive de l’utilisateur.</w:t>
-      </w:r>
+        <w:t xml:space="preserve">Notre interface est compatible car notre mise en page, bien que sobre et peu révolutionnaire, </w:t>
+      </w:r>
+      <w:r>
+        <w:t>à de nombreuses similitudes avec les applications que l’utilisateur type (que nous avons ciblé grâce au profilage) utilise tous les jours. L’utilisation de notre application devrait donc rester intuitive.</w:t>
+      </w:r>
+    </w:p>
+    <w:p/>
+    <w:p>
+      <w:pPr>
+        <w:pStyle w:val="Titre2"/>
+        <w:rPr>
+          <w:rFonts w:ascii="Consolas" w:hAnsi="Consolas"/>
+        </w:rPr>
+      </w:pPr>
+      <w:bookmarkStart w:id="16" w:name="_Toc105922175"/>
+      <w:r>
+        <w:rPr>
+          <w:rFonts w:ascii="Consolas" w:hAnsi="Consolas"/>
+        </w:rPr>
+        <w:t>Autres règles et lois</w:t>
+      </w:r>
+      <w:bookmarkEnd w:id="16"/>
+    </w:p>
+    <w:p>
+      <w:pPr>
+        <w:pStyle w:val="Titre3"/>
+        <w:rPr>
+          <w:rFonts w:ascii="Consolas" w:hAnsi="Consolas"/>
+        </w:rPr>
+      </w:pPr>
+      <w:bookmarkStart w:id="17" w:name="_Toc105922176"/>
+      <w:r>
+        <w:rPr>
+          <w:rFonts w:ascii="Consolas" w:hAnsi="Consolas"/>
+        </w:rPr>
+        <w:t>Miller</w:t>
+      </w:r>
+      <w:bookmarkEnd w:id="17"/>
     </w:p>
     <w:p>
       <w:pPr>
         <w:pStyle w:val="Contenu"/>
         <w:ind w:firstLine="720"/>
       </w:pPr>
-    </w:p>
-    <w:p>
-      <w:pPr>
-        <w:pStyle w:val="Titre3"/>
-        <w:rPr>
-          <w:rFonts w:ascii="Consolas" w:hAnsi="Consolas"/>
-        </w:rPr>
-      </w:pPr>
-      <w:bookmarkStart w:id="21" w:name="_Toc105686579"/>
-      <w:r>
-        <w:rPr>
-          <w:rFonts w:ascii="Consolas" w:hAnsi="Consolas"/>
-        </w:rPr>
-        <w:t>Fitts</w:t>
-      </w:r>
-      <w:bookmarkEnd w:id="21"/>
+      <w:r>
+        <w:t>Notre application respecte la règle du « nombre magique sept, plus ou moins deux » issue de l’article de psychologie publié par Miller.</w:t>
+      </w:r>
+      <w:r>
+        <w:t xml:space="preserve"> Tous nos menus et nos regroupement sémantiques ont été conçus pour ne pas </w:t>
+      </w:r>
+      <w:r>
+        <w:t>dépasser</w:t>
+      </w:r>
+      <w:r>
+        <w:t xml:space="preserve"> 9 items, ce qui risquerait d’augmenter la charge cognitive de l’utilisateur.</w:t>
+      </w:r>
     </w:p>
     <w:p>
       <w:pPr>
         <w:pStyle w:val="Contenu"/>
         <w:ind w:firstLine="720"/>
       </w:pPr>
+    </w:p>
+    <w:p>
+      <w:pPr>
+        <w:pStyle w:val="Titre3"/>
+        <w:rPr>
+          <w:rFonts w:ascii="Consolas" w:hAnsi="Consolas"/>
+        </w:rPr>
+      </w:pPr>
+      <w:bookmarkStart w:id="18" w:name="_Toc105922177"/>
+      <w:r>
+        <w:rPr>
+          <w:rFonts w:ascii="Consolas" w:hAnsi="Consolas"/>
+        </w:rPr>
+        <w:t>Fitts</w:t>
+      </w:r>
+      <w:bookmarkEnd w:id="18"/>
+    </w:p>
+    <w:p>
+      <w:pPr>
+        <w:pStyle w:val="Contenu"/>
+        <w:ind w:firstLine="720"/>
+      </w:pPr>
       <w:r>
         <w:t>Nous avons également fait en sorte de respecter la loi de Fitts</w:t>
       </w:r>
@@ -4242,7 +4028,7 @@
           <w:rFonts w:ascii="Consolas" w:hAnsi="Consolas"/>
         </w:rPr>
       </w:pPr>
-      <w:bookmarkStart w:id="22" w:name="_Toc105686580"/>
+      <w:bookmarkStart w:id="19" w:name="_Toc105922178"/>
       <w:r>
         <w:rPr>
           <w:rFonts w:ascii="Consolas" w:hAnsi="Consolas"/>
@@ -4256,55 +4042,55 @@
         </w:rPr>
         <w:t xml:space="preserve"> et Bilan</w:t>
       </w:r>
+      <w:bookmarkEnd w:id="19"/>
+    </w:p>
+    <w:p>
+      <w:pPr>
+        <w:pStyle w:val="Titre2"/>
+        <w:rPr>
+          <w:rFonts w:ascii="Consolas" w:hAnsi="Consolas"/>
+        </w:rPr>
+      </w:pPr>
+      <w:bookmarkStart w:id="20" w:name="_Toc105922179"/>
+      <w:r>
+        <w:rPr>
+          <w:rFonts w:ascii="Consolas" w:hAnsi="Consolas"/>
+        </w:rPr>
+        <w:t>Alexandre</w:t>
+      </w:r>
+      <w:bookmarkEnd w:id="20"/>
+    </w:p>
+    <w:p>
+      <w:pPr>
+        <w:pStyle w:val="Titre2"/>
+        <w:rPr>
+          <w:rFonts w:ascii="Consolas" w:hAnsi="Consolas"/>
+        </w:rPr>
+      </w:pPr>
+      <w:bookmarkStart w:id="21" w:name="_Toc105922180"/>
+      <w:r>
+        <w:rPr>
+          <w:rFonts w:ascii="Consolas" w:hAnsi="Consolas"/>
+        </w:rPr>
+        <w:t>Léopold</w:t>
+      </w:r>
+      <w:bookmarkEnd w:id="21"/>
+    </w:p>
+    <w:p>
+      <w:pPr>
+        <w:pStyle w:val="Titre2"/>
+        <w:rPr>
+          <w:rFonts w:ascii="Consolas" w:hAnsi="Consolas"/>
+        </w:rPr>
+      </w:pPr>
+      <w:bookmarkStart w:id="22" w:name="_Toc105922181"/>
+      <w:r>
+        <w:rPr>
+          <w:rFonts w:ascii="Consolas" w:hAnsi="Consolas"/>
+        </w:rPr>
+        <w:t>Théo</w:t>
+      </w:r>
       <w:bookmarkEnd w:id="22"/>
-    </w:p>
-    <w:p>
-      <w:pPr>
-        <w:pStyle w:val="Titre2"/>
-        <w:rPr>
-          <w:rFonts w:ascii="Consolas" w:hAnsi="Consolas"/>
-        </w:rPr>
-      </w:pPr>
-      <w:bookmarkStart w:id="23" w:name="_Toc105686581"/>
-      <w:r>
-        <w:rPr>
-          <w:rFonts w:ascii="Consolas" w:hAnsi="Consolas"/>
-        </w:rPr>
-        <w:t>Alexandre</w:t>
-      </w:r>
-      <w:bookmarkEnd w:id="23"/>
-    </w:p>
-    <w:p>
-      <w:pPr>
-        <w:pStyle w:val="Titre2"/>
-        <w:rPr>
-          <w:rFonts w:ascii="Consolas" w:hAnsi="Consolas"/>
-        </w:rPr>
-      </w:pPr>
-      <w:bookmarkStart w:id="24" w:name="_Toc105686582"/>
-      <w:r>
-        <w:rPr>
-          <w:rFonts w:ascii="Consolas" w:hAnsi="Consolas"/>
-        </w:rPr>
-        <w:t>Léopold</w:t>
-      </w:r>
-      <w:bookmarkEnd w:id="24"/>
-    </w:p>
-    <w:p>
-      <w:pPr>
-        <w:pStyle w:val="Titre2"/>
-        <w:rPr>
-          <w:rFonts w:ascii="Consolas" w:hAnsi="Consolas"/>
-        </w:rPr>
-      </w:pPr>
-      <w:bookmarkStart w:id="25" w:name="_Toc105686583"/>
-      <w:r>
-        <w:rPr>
-          <w:rFonts w:ascii="Consolas" w:hAnsi="Consolas"/>
-        </w:rPr>
-        <w:t>Théo</w:t>
-      </w:r>
-      <w:bookmarkEnd w:id="25"/>
     </w:p>
     <w:p>
       <w:pPr>
@@ -4332,7 +4118,7 @@
           <w:rFonts w:ascii="Consolas" w:hAnsi="Consolas"/>
         </w:rPr>
       </w:pPr>
-      <w:bookmarkStart w:id="26" w:name="_Toc105686584"/>
+      <w:bookmarkStart w:id="23" w:name="_Toc105922182"/>
       <w:r>
         <w:rPr>
           <w:rFonts w:ascii="Consolas" w:hAnsi="Consolas"/>
@@ -4341,7 +4127,7 @@
         <w:t>Dépôt Git</w:t>
       </w:r>
       <w:bookmarkEnd w:id="1"/>
-      <w:bookmarkEnd w:id="26"/>
+      <w:bookmarkEnd w:id="23"/>
     </w:p>
     <w:p>
       <w:pPr>
@@ -6127,6 +5913,7 @@
     <w:rsidRoot w:val="00631919"/>
     <w:rsid w:val="00087BE1"/>
     <w:rsid w:val="000E1DAA"/>
+    <w:rsid w:val="0033672E"/>
     <w:rsid w:val="00617DA6"/>
     <w:rsid w:val="00631919"/>
     <w:rsid w:val="0065759E"/>

</xml_diff>

<commit_message>
SALUT A TOUS C FANTA LA CRYPTOMONNAIE
</commit_message>
<xml_diff>
--- a/res/IHM.docx
+++ b/res/IHM.docx
@@ -659,6 +659,17 @@
               </w:rPr>
               <w:t xml:space="preserve"> </w:t>
             </w:r>
+            <w:r>
+              <w:rPr>
+                <w:rFonts w:cstheme="minorHAnsi"/>
+                <w:b w:val="0"/>
+                <w:bCs/>
+                <w:noProof/>
+                <w:sz w:val="24"/>
+                <w:szCs w:val="20"/>
+              </w:rPr>
+              <w:t>4d7d8067</w:t>
+            </w:r>
           </w:p>
         </w:tc>
       </w:tr>
@@ -913,16 +924,8 @@
               <w:rPr>
                 <w:rFonts w:ascii="Consolas" w:hAnsi="Consolas"/>
               </w:rPr>
-              <w:t xml:space="preserve">Léopold </w:t>
+              <w:t>Léopold Varlamoff</w:t>
             </w:r>
-            <w:proofErr w:type="spellStart"/>
-            <w:r>
-              <w:rPr>
-                <w:rFonts w:ascii="Consolas" w:hAnsi="Consolas"/>
-              </w:rPr>
-              <w:t>Varlamoff</w:t>
-            </w:r>
-            <w:proofErr w:type="spellEnd"/>
           </w:p>
           <w:p>
             <w:pPr>
@@ -939,18 +942,8 @@
                 <w:sz w:val="22"/>
                 <w:szCs w:val="18"/>
               </w:rPr>
-              <w:t xml:space="preserve">Théo </w:t>
+              <w:t>Théo Franos</w:t>
             </w:r>
-            <w:proofErr w:type="spellStart"/>
-            <w:r>
-              <w:rPr>
-                <w:rFonts w:ascii="Consolas" w:hAnsi="Consolas"/>
-                <w:sz w:val="22"/>
-                <w:szCs w:val="18"/>
-              </w:rPr>
-              <w:t>Franos</w:t>
-            </w:r>
-            <w:proofErr w:type="spellEnd"/>
           </w:p>
           <w:p>
             <w:pPr>
@@ -1308,7 +1301,7 @@
         <w:rPr>
           <w:noProof/>
         </w:rPr>
-        <w:t>2</w:t>
+        <w:t>3</w:t>
       </w:r>
       <w:r>
         <w:rPr>
@@ -1390,7 +1383,7 @@
         <w:rPr>
           <w:noProof/>
         </w:rPr>
-        <w:t>3</w:t>
+        <w:t>4</w:t>
       </w:r>
       <w:r>
         <w:rPr>
@@ -1472,7 +1465,7 @@
         <w:rPr>
           <w:noProof/>
         </w:rPr>
-        <w:t>3</w:t>
+        <w:t>4</w:t>
       </w:r>
       <w:r>
         <w:rPr>
@@ -1554,7 +1547,7 @@
         <w:rPr>
           <w:noProof/>
         </w:rPr>
-        <w:t>3</w:t>
+        <w:t>5</w:t>
       </w:r>
       <w:r>
         <w:rPr>
@@ -1636,7 +1629,7 @@
         <w:rPr>
           <w:noProof/>
         </w:rPr>
-        <w:t>4</w:t>
+        <w:t>6</w:t>
       </w:r>
       <w:r>
         <w:rPr>
@@ -1718,7 +1711,7 @@
         <w:rPr>
           <w:noProof/>
         </w:rPr>
-        <w:t>4</w:t>
+        <w:t>6</w:t>
       </w:r>
       <w:r>
         <w:rPr>
@@ -1800,7 +1793,7 @@
         <w:rPr>
           <w:noProof/>
         </w:rPr>
-        <w:t>4</w:t>
+        <w:t>6</w:t>
       </w:r>
       <w:r>
         <w:rPr>
@@ -1882,7 +1875,7 @@
         <w:rPr>
           <w:noProof/>
         </w:rPr>
-        <w:t>5</w:t>
+        <w:t>7</w:t>
       </w:r>
       <w:r>
         <w:rPr>
@@ -1964,7 +1957,7 @@
         <w:rPr>
           <w:noProof/>
         </w:rPr>
-        <w:t>5</w:t>
+        <w:t>7</w:t>
       </w:r>
       <w:r>
         <w:rPr>
@@ -2046,7 +2039,7 @@
         <w:rPr>
           <w:noProof/>
         </w:rPr>
-        <w:t>5</w:t>
+        <w:t>7</w:t>
       </w:r>
       <w:r>
         <w:rPr>
@@ -2128,7 +2121,7 @@
         <w:rPr>
           <w:noProof/>
         </w:rPr>
-        <w:t>6</w:t>
+        <w:t>8</w:t>
       </w:r>
       <w:r>
         <w:rPr>
@@ -2210,7 +2203,7 @@
         <w:rPr>
           <w:noProof/>
         </w:rPr>
-        <w:t>6</w:t>
+        <w:t>8</w:t>
       </w:r>
       <w:r>
         <w:rPr>
@@ -2292,7 +2285,7 @@
         <w:rPr>
           <w:noProof/>
         </w:rPr>
-        <w:t>7</w:t>
+        <w:t>9</w:t>
       </w:r>
       <w:r>
         <w:rPr>
@@ -2374,7 +2367,7 @@
         <w:rPr>
           <w:noProof/>
         </w:rPr>
-        <w:t>7</w:t>
+        <w:t>9</w:t>
       </w:r>
       <w:r>
         <w:rPr>
@@ -2456,7 +2449,7 @@
         <w:rPr>
           <w:noProof/>
         </w:rPr>
-        <w:t>7</w:t>
+        <w:t>9</w:t>
       </w:r>
       <w:r>
         <w:rPr>
@@ -2538,7 +2531,7 @@
         <w:rPr>
           <w:noProof/>
         </w:rPr>
-        <w:t>7</w:t>
+        <w:t>9</w:t>
       </w:r>
       <w:r>
         <w:rPr>
@@ -2620,7 +2613,7 @@
         <w:rPr>
           <w:noProof/>
         </w:rPr>
-        <w:t>7</w:t>
+        <w:t>9</w:t>
       </w:r>
       <w:r>
         <w:rPr>
@@ -2702,7 +2695,7 @@
         <w:rPr>
           <w:noProof/>
         </w:rPr>
-        <w:t>8</w:t>
+        <w:t>10</w:t>
       </w:r>
       <w:r>
         <w:rPr>
@@ -2784,7 +2777,7 @@
         <w:rPr>
           <w:noProof/>
         </w:rPr>
-        <w:t>8</w:t>
+        <w:t>10</w:t>
       </w:r>
       <w:r>
         <w:rPr>
@@ -2866,7 +2859,7 @@
         <w:rPr>
           <w:noProof/>
         </w:rPr>
-        <w:t>8</w:t>
+        <w:t>10</w:t>
       </w:r>
       <w:r>
         <w:rPr>
@@ -2948,7 +2941,7 @@
         <w:rPr>
           <w:noProof/>
         </w:rPr>
-        <w:t>8</w:t>
+        <w:t>11</w:t>
       </w:r>
       <w:r>
         <w:rPr>
@@ -3030,7 +3023,7 @@
         <w:rPr>
           <w:noProof/>
         </w:rPr>
-        <w:t>9</w:t>
+        <w:t>12</w:t>
       </w:r>
       <w:r>
         <w:rPr>
@@ -3538,23 +3531,7 @@
                 <w:sz w:val="24"/>
                 <w:szCs w:val="20"/>
               </w:rPr>
-              <w:t xml:space="preserve">Un </w:t>
-            </w:r>
-            <w:proofErr w:type="spellStart"/>
-            <w:r>
-              <w:rPr>
-                <w:sz w:val="24"/>
-                <w:szCs w:val="20"/>
-              </w:rPr>
-              <w:t>drag’n’drop</w:t>
-            </w:r>
-            <w:proofErr w:type="spellEnd"/>
-            <w:r>
-              <w:rPr>
-                <w:sz w:val="24"/>
-                <w:szCs w:val="20"/>
-              </w:rPr>
-              <w:t xml:space="preserve"> entre deux étudiants forcera le duo (clique </w:t>
+              <w:t xml:space="preserve">Un drag’n’drop entre deux étudiants forcera le duo (clique </w:t>
             </w:r>
             <w:r>
               <w:rPr>
@@ -3614,23 +3591,7 @@
                 <w:sz w:val="24"/>
                 <w:szCs w:val="20"/>
               </w:rPr>
-              <w:t xml:space="preserve">Un </w:t>
-            </w:r>
-            <w:proofErr w:type="spellStart"/>
-            <w:r>
-              <w:rPr>
-                <w:sz w:val="24"/>
-                <w:szCs w:val="20"/>
-              </w:rPr>
-              <w:t>drag’n’drop</w:t>
-            </w:r>
-            <w:proofErr w:type="spellEnd"/>
-            <w:r>
-              <w:rPr>
-                <w:sz w:val="24"/>
-                <w:szCs w:val="20"/>
-              </w:rPr>
-              <w:t xml:space="preserve"> entre deux étudiants </w:t>
+              <w:t xml:space="preserve">Un drag’n’drop entre deux étudiants </w:t>
             </w:r>
             <w:r>
               <w:rPr>
@@ -4398,11 +4359,78 @@
     <w:p>
       <w:pPr>
         <w:spacing w:after="200"/>
-        <w:jc w:val="both"/>
-        <w:rPr>
-          <w:rFonts w:ascii="Consolas" w:hAnsi="Consolas"/>
-        </w:rPr>
-      </w:pPr>
+        <w:rPr>
+          <w:b w:val="0"/>
+        </w:rPr>
+      </w:pPr>
+      <w:r>
+        <w:br w:type="page"/>
+      </w:r>
+    </w:p>
+    <w:p>
+      <w:pPr>
+        <w:spacing w:after="200"/>
+        <w:jc w:val="both"/>
+        <w:rPr>
+          <w:rFonts w:ascii="Consolas" w:hAnsi="Consolas"/>
+        </w:rPr>
+      </w:pPr>
+      <w:r>
+        <w:rPr>
+          <w:rFonts w:ascii="Consolas" w:hAnsi="Consolas"/>
+        </w:rPr>
+        <w:lastRenderedPageBreak/>
+        <w:t>Sequence d’intéraction</w:t>
+      </w:r>
+    </w:p>
+    <w:p>
+      <w:pPr>
+        <w:spacing w:after="200"/>
+        <w:jc w:val="both"/>
+        <w:rPr>
+          <w:rFonts w:ascii="Consolas" w:hAnsi="Consolas"/>
+        </w:rPr>
+      </w:pPr>
+      <w:r>
+        <w:rPr>
+          <w:rFonts w:ascii="Consolas" w:hAnsi="Consolas"/>
+        </w:rPr>
+        <w:drawing>
+          <wp:inline distT="0" distB="0" distL="0" distR="0" wp14:anchorId="0AB2FE85" wp14:editId="45354A6B">
+            <wp:extent cx="5760720" cy="4070985"/>
+            <wp:effectExtent l="0" t="0" r="0" b="5715"/>
+            <wp:docPr id="7" name="Image 7"/>
+            <wp:cNvGraphicFramePr>
+              <a:graphicFrameLocks xmlns:a="http://schemas.openxmlformats.org/drawingml/2006/main" noChangeAspect="1"/>
+            </wp:cNvGraphicFramePr>
+            <a:graphic xmlns:a="http://schemas.openxmlformats.org/drawingml/2006/main">
+              <a:graphicData uri="http://schemas.openxmlformats.org/drawingml/2006/picture">
+                <pic:pic xmlns:pic="http://schemas.openxmlformats.org/drawingml/2006/picture">
+                  <pic:nvPicPr>
+                    <pic:cNvPr id="1" name=""/>
+                    <pic:cNvPicPr/>
+                  </pic:nvPicPr>
+                  <pic:blipFill>
+                    <a:blip r:embed="rId13"/>
+                    <a:stretch>
+                      <a:fillRect/>
+                    </a:stretch>
+                  </pic:blipFill>
+                  <pic:spPr>
+                    <a:xfrm>
+                      <a:off x="0" y="0"/>
+                      <a:ext cx="5760720" cy="4070985"/>
+                    </a:xfrm>
+                    <a:prstGeom prst="rect">
+                      <a:avLst/>
+                    </a:prstGeom>
+                  </pic:spPr>
+                </pic:pic>
+              </a:graphicData>
+            </a:graphic>
+          </wp:inline>
+        </w:drawing>
+      </w:r>
       <w:r>
         <w:rPr>
           <w:rFonts w:ascii="Consolas" w:hAnsi="Consolas"/>
@@ -4518,15 +4546,7 @@
         <w:t xml:space="preserve">Nous pensons également que les contrôles et les menus ont été correctement groupés de façon à les distinguer des uns des autres, et que l’utilisateur peut facilement identifier la classe des items. Leur localisation est pensée pour regrouper les éléments similaires et éloigner les éléments non compatibles sémantiquement parlant, </w:t>
       </w:r>
       <w:r>
-        <w:t xml:space="preserve">et l’encadrement et la séparation des menus avec des </w:t>
-      </w:r>
-      <w:proofErr w:type="spellStart"/>
-      <w:r>
-        <w:t>MenuSeparators</w:t>
-      </w:r>
-      <w:proofErr w:type="spellEnd"/>
-      <w:r>
-        <w:t>.</w:t>
+        <w:t>et l’encadrement et la séparation des menus avec des MenuSeparators.</w:t>
       </w:r>
       <w:r>
         <w:t xml:space="preserve"> Nous mettons en plus de ça des distinctions visuelles pour que l’utilisateur face bien </w:t>
@@ -4545,15 +4565,7 @@
         <w:jc w:val="both"/>
       </w:pPr>
       <w:r>
-        <w:t xml:space="preserve">Le feedback immédiat à l’utilisateur n’est par contre pas respecté pour toutes les fonctionnalités implémentées : par exemple, pour le </w:t>
-      </w:r>
-      <w:proofErr w:type="spellStart"/>
-      <w:r>
-        <w:t>drag’n’drop</w:t>
-      </w:r>
-      <w:proofErr w:type="spellEnd"/>
-      <w:r>
-        <w:t xml:space="preserve"> utilisé pour forcer ou interdire l’affectation de deux élèves, l’utilisateur n’aura de feedback que lorsqu’il lancera l’affectation, ce qui pourrait le faire douter </w:t>
+        <w:t xml:space="preserve">Le feedback immédiat à l’utilisateur n’est par contre pas respecté pour toutes les fonctionnalités implémentées : par exemple, pour le drag’n’drop utilisé pour forcer ou interdire l’affectation de deux élèves, l’utilisateur n’aura de feedback que lorsqu’il lancera l’affectation, ce qui pourrait le faire douter </w:t>
       </w:r>
       <w:r>
         <w:t>quant à la</w:t>
@@ -5115,7 +5127,6 @@
         </w:rPr>
       </w:pPr>
       <w:bookmarkStart w:id="18" w:name="_Toc105922177"/>
-      <w:proofErr w:type="spellStart"/>
       <w:r>
         <w:rPr>
           <w:rFonts w:ascii="Consolas" w:hAnsi="Consolas"/>
@@ -5123,7 +5134,6 @@
         <w:t>Fitts</w:t>
       </w:r>
       <w:bookmarkEnd w:id="18"/>
-      <w:proofErr w:type="spellEnd"/>
     </w:p>
     <w:p>
       <w:pPr>
@@ -5132,13 +5142,8 @@
         <w:jc w:val="both"/>
       </w:pPr>
       <w:r>
-        <w:t xml:space="preserve">Nous avons également fait en sorte de respecter la loi de </w:t>
-      </w:r>
-      <w:proofErr w:type="spellStart"/>
-      <w:r>
-        <w:t>Fitts</w:t>
-      </w:r>
-      <w:proofErr w:type="spellEnd"/>
+        <w:t>Nous avons également fait en sorte de respecter la loi de Fitts</w:t>
+      </w:r>
       <w:r>
         <w:t>. Pour les actions les plus importantes, et pour guider l’utilisateur lorsque c’est nécessaire, nous avons privilégié les cibles larges et proches pour faciliter un maximum le pointage.</w:t>
       </w:r>
@@ -5304,7 +5309,13 @@
         <w:t xml:space="preserve"> voir les actions se réaliser selon le plan établi et j’ai également pu m’amuser en implémentant les différents thèmes de couleurs quand j’ai découvert </w:t>
       </w:r>
       <w:r>
-        <w:t>que cela ne nécessitait qu’un ligne de code.</w:t>
+        <w:t xml:space="preserve">que cela ne nécessitait </w:t>
+      </w:r>
+      <w:r>
+        <w:t>qu’une ligne</w:t>
+      </w:r>
+      <w:r>
+        <w:t xml:space="preserve"> de code.</w:t>
       </w:r>
     </w:p>
     <w:p>
@@ -5329,6 +5340,40 @@
         <w:t>Léopold</w:t>
       </w:r>
       <w:bookmarkEnd w:id="21"/>
+    </w:p>
+    <w:p>
+      <w:pPr>
+        <w:pStyle w:val="Contenu"/>
+        <w:ind w:firstLine="720"/>
+      </w:pPr>
+      <w:r>
+        <w:t>J’ai beaucoup moins participé au code qu’Alexandre, néanmoins j’ai essayé de l’assister du mieux que je peux sur certaines tâches comme des fenêtres modales ou sur la mise en page des éléments.</w:t>
+      </w:r>
+    </w:p>
+    <w:p>
+      <w:pPr>
+        <w:pStyle w:val="Contenu"/>
+        <w:ind w:firstLine="720"/>
+      </w:pPr>
+      <w:r>
+        <w:t xml:space="preserve">En contrepartie, j’ai travaillé sur le compte rendu en réalisant la plus grosse partie de celui-ci, ainsi que sur les prototypages, en réalisant au propre </w:t>
+      </w:r>
+      <w:r>
+        <w:lastRenderedPageBreak/>
+        <w:t xml:space="preserve">les maquettes sur papier en regroupant les idées que chacun avait </w:t>
+      </w:r>
+      <w:r>
+        <w:t>amené</w:t>
+      </w:r>
+      <w:r>
+        <w:t xml:space="preserve"> grâce aux séances de brainstorming, et j’ai réalisé les fichiers FXML sur SceneBuilder pour pouvoir avoir une preview de ce que nous pouvions réaliser.</w:t>
+      </w:r>
+    </w:p>
+    <w:p>
+      <w:pPr>
+        <w:pStyle w:val="Contenu"/>
+        <w:ind w:firstLine="720"/>
+      </w:pPr>
     </w:p>
     <w:p>
       <w:pPr>
@@ -5412,7 +5457,7 @@
       <w:r>
         <w:tab/>
       </w:r>
-      <w:hyperlink r:id="rId13" w:history="1">
+      <w:hyperlink r:id="rId14" w:history="1">
         <w:r>
           <w:rPr>
             <w:rStyle w:val="Lienhypertexte"/>
@@ -5438,6 +5483,9 @@
       <w:r>
         <w:tab/>
       </w:r>
+      <w:r>
+        <w:t>4d7d8067</w:t>
+      </w:r>
     </w:p>
     <w:p>
       <w:pPr>
@@ -5459,6 +5507,9 @@
       <w:r>
         <w:tab/>
       </w:r>
+      <w:r>
+        <w:t>4d7d8067ecdc49c423d857397f803b8538e47c68</w:t>
+      </w:r>
     </w:p>
     <w:p>
       <w:pPr>
@@ -5473,12 +5524,8 @@
       </w:r>
       <w:r>
         <w:tab/>
-      </w:r>
-      <w:proofErr w:type="spellStart"/>
-      <w:r>
         <w:t>ihm.Interface</w:t>
       </w:r>
-      <w:proofErr w:type="spellEnd"/>
     </w:p>
     <w:p>
       <w:pPr>
@@ -5490,14 +5537,7 @@
       </w:r>
       <w:r>
         <w:tab/>
-      </w:r>
-      <w:proofErr w:type="spellStart"/>
-      <w:r>
-        <w:t>ihm</w:t>
-      </w:r>
-      <w:proofErr w:type="spellEnd"/>
-      <w:r>
-        <w:t>, ihm.*</w:t>
+        <w:t>ihm, ihm.*</w:t>
       </w:r>
     </w:p>
     <w:p>
@@ -5510,19 +5550,15 @@
       </w:r>
       <w:r>
         <w:tab/>
-      </w:r>
-      <w:proofErr w:type="spellStart"/>
-      <w:r>
         <w:t>ihmtest</w:t>
       </w:r>
       <w:r>
         <w:t>s</w:t>
       </w:r>
-      <w:proofErr w:type="spellEnd"/>
     </w:p>
     <w:sectPr>
-      <w:headerReference w:type="default" r:id="rId14"/>
-      <w:footerReference w:type="default" r:id="rId15"/>
+      <w:headerReference w:type="default" r:id="rId15"/>
+      <w:footerReference w:type="default" r:id="rId16"/>
       <w:pgSz w:w="11906" w:h="16838" w:code="9"/>
       <w:pgMar w:top="1417" w:right="1417" w:bottom="1417" w:left="1417" w:header="0" w:footer="289" w:gutter="0"/>
       <w:pgNumType w:start="1"/>
@@ -5803,6 +5839,184 @@
     </w:lvl>
   </w:abstractNum>
   <w:abstractNum w:abstractNumId="1" w15:restartNumberingAfterBreak="0">
+    <w:nsid w:val="3FAA2DFC"/>
+    <w:multiLevelType w:val="hybridMultilevel"/>
+    <w:tmpl w:val="6D6A175E"/>
+    <w:lvl w:ilvl="0" w:tplc="0744F9D0">
+      <w:start w:val="1"/>
+      <w:numFmt w:val="upperRoman"/>
+      <w:lvlText w:val="%1."/>
+      <w:lvlJc w:val="left"/>
+      <w:pPr>
+        <w:ind w:left="1080" w:hanging="720"/>
+      </w:pPr>
+      <w:rPr>
+        <w:rFonts w:hint="default"/>
+      </w:rPr>
+    </w:lvl>
+    <w:lvl w:ilvl="1" w:tplc="040C0019" w:tentative="1">
+      <w:start w:val="1"/>
+      <w:numFmt w:val="lowerLetter"/>
+      <w:lvlText w:val="%2."/>
+      <w:lvlJc w:val="left"/>
+      <w:pPr>
+        <w:ind w:left="1440" w:hanging="360"/>
+      </w:pPr>
+    </w:lvl>
+    <w:lvl w:ilvl="2" w:tplc="040C001B" w:tentative="1">
+      <w:start w:val="1"/>
+      <w:numFmt w:val="lowerRoman"/>
+      <w:lvlText w:val="%3."/>
+      <w:lvlJc w:val="right"/>
+      <w:pPr>
+        <w:ind w:left="2160" w:hanging="180"/>
+      </w:pPr>
+    </w:lvl>
+    <w:lvl w:ilvl="3" w:tplc="040C000F" w:tentative="1">
+      <w:start w:val="1"/>
+      <w:numFmt w:val="decimal"/>
+      <w:lvlText w:val="%4."/>
+      <w:lvlJc w:val="left"/>
+      <w:pPr>
+        <w:ind w:left="2880" w:hanging="360"/>
+      </w:pPr>
+    </w:lvl>
+    <w:lvl w:ilvl="4" w:tplc="040C0019" w:tentative="1">
+      <w:start w:val="1"/>
+      <w:numFmt w:val="lowerLetter"/>
+      <w:lvlText w:val="%5."/>
+      <w:lvlJc w:val="left"/>
+      <w:pPr>
+        <w:ind w:left="3600" w:hanging="360"/>
+      </w:pPr>
+    </w:lvl>
+    <w:lvl w:ilvl="5" w:tplc="040C001B" w:tentative="1">
+      <w:start w:val="1"/>
+      <w:numFmt w:val="lowerRoman"/>
+      <w:lvlText w:val="%6."/>
+      <w:lvlJc w:val="right"/>
+      <w:pPr>
+        <w:ind w:left="4320" w:hanging="180"/>
+      </w:pPr>
+    </w:lvl>
+    <w:lvl w:ilvl="6" w:tplc="040C000F" w:tentative="1">
+      <w:start w:val="1"/>
+      <w:numFmt w:val="decimal"/>
+      <w:lvlText w:val="%7."/>
+      <w:lvlJc w:val="left"/>
+      <w:pPr>
+        <w:ind w:left="5040" w:hanging="360"/>
+      </w:pPr>
+    </w:lvl>
+    <w:lvl w:ilvl="7" w:tplc="040C0019" w:tentative="1">
+      <w:start w:val="1"/>
+      <w:numFmt w:val="lowerLetter"/>
+      <w:lvlText w:val="%8."/>
+      <w:lvlJc w:val="left"/>
+      <w:pPr>
+        <w:ind w:left="5760" w:hanging="360"/>
+      </w:pPr>
+    </w:lvl>
+    <w:lvl w:ilvl="8" w:tplc="040C001B" w:tentative="1">
+      <w:start w:val="1"/>
+      <w:numFmt w:val="lowerRoman"/>
+      <w:lvlText w:val="%9."/>
+      <w:lvlJc w:val="right"/>
+      <w:pPr>
+        <w:ind w:left="6480" w:hanging="180"/>
+      </w:pPr>
+    </w:lvl>
+  </w:abstractNum>
+  <w:abstractNum w:abstractNumId="2" w15:restartNumberingAfterBreak="0">
+    <w:nsid w:val="45187DD4"/>
+    <w:multiLevelType w:val="hybridMultilevel"/>
+    <w:tmpl w:val="F4C60A72"/>
+    <w:lvl w:ilvl="0" w:tplc="22A8141C">
+      <w:start w:val="1"/>
+      <w:numFmt w:val="upperRoman"/>
+      <w:lvlText w:val="%1."/>
+      <w:lvlJc w:val="left"/>
+      <w:pPr>
+        <w:ind w:left="1440" w:hanging="1080"/>
+      </w:pPr>
+      <w:rPr>
+        <w:rFonts w:hint="default"/>
+      </w:rPr>
+    </w:lvl>
+    <w:lvl w:ilvl="1" w:tplc="040C0019" w:tentative="1">
+      <w:start w:val="1"/>
+      <w:numFmt w:val="lowerLetter"/>
+      <w:lvlText w:val="%2."/>
+      <w:lvlJc w:val="left"/>
+      <w:pPr>
+        <w:ind w:left="1440" w:hanging="360"/>
+      </w:pPr>
+    </w:lvl>
+    <w:lvl w:ilvl="2" w:tplc="040C001B" w:tentative="1">
+      <w:start w:val="1"/>
+      <w:numFmt w:val="lowerRoman"/>
+      <w:lvlText w:val="%3."/>
+      <w:lvlJc w:val="right"/>
+      <w:pPr>
+        <w:ind w:left="2160" w:hanging="180"/>
+      </w:pPr>
+    </w:lvl>
+    <w:lvl w:ilvl="3" w:tplc="040C000F" w:tentative="1">
+      <w:start w:val="1"/>
+      <w:numFmt w:val="decimal"/>
+      <w:lvlText w:val="%4."/>
+      <w:lvlJc w:val="left"/>
+      <w:pPr>
+        <w:ind w:left="2880" w:hanging="360"/>
+      </w:pPr>
+    </w:lvl>
+    <w:lvl w:ilvl="4" w:tplc="040C0019" w:tentative="1">
+      <w:start w:val="1"/>
+      <w:numFmt w:val="lowerLetter"/>
+      <w:lvlText w:val="%5."/>
+      <w:lvlJc w:val="left"/>
+      <w:pPr>
+        <w:ind w:left="3600" w:hanging="360"/>
+      </w:pPr>
+    </w:lvl>
+    <w:lvl w:ilvl="5" w:tplc="040C001B" w:tentative="1">
+      <w:start w:val="1"/>
+      <w:numFmt w:val="lowerRoman"/>
+      <w:lvlText w:val="%6."/>
+      <w:lvlJc w:val="right"/>
+      <w:pPr>
+        <w:ind w:left="4320" w:hanging="180"/>
+      </w:pPr>
+    </w:lvl>
+    <w:lvl w:ilvl="6" w:tplc="040C000F" w:tentative="1">
+      <w:start w:val="1"/>
+      <w:numFmt w:val="decimal"/>
+      <w:lvlText w:val="%7."/>
+      <w:lvlJc w:val="left"/>
+      <w:pPr>
+        <w:ind w:left="5040" w:hanging="360"/>
+      </w:pPr>
+    </w:lvl>
+    <w:lvl w:ilvl="7" w:tplc="040C0019" w:tentative="1">
+      <w:start w:val="1"/>
+      <w:numFmt w:val="lowerLetter"/>
+      <w:lvlText w:val="%8."/>
+      <w:lvlJc w:val="left"/>
+      <w:pPr>
+        <w:ind w:left="5760" w:hanging="360"/>
+      </w:pPr>
+    </w:lvl>
+    <w:lvl w:ilvl="8" w:tplc="040C001B" w:tentative="1">
+      <w:start w:val="1"/>
+      <w:numFmt w:val="lowerRoman"/>
+      <w:lvlText w:val="%9."/>
+      <w:lvlJc w:val="right"/>
+      <w:pPr>
+        <w:ind w:left="6480" w:hanging="180"/>
+      </w:pPr>
+    </w:lvl>
+  </w:abstractNum>
+  <w:abstractNum w:abstractNumId="3" w15:restartNumberingAfterBreak="0">
     <w:nsid w:val="74442572"/>
     <w:multiLevelType w:val="multilevel"/>
     <w:tmpl w:val="040C0027"/>
@@ -5898,10 +6112,16 @@
     </w:lvl>
   </w:abstractNum>
   <w:num w:numId="1" w16cid:durableId="2051491583">
-    <w:abstractNumId w:val="1"/>
+    <w:abstractNumId w:val="3"/>
   </w:num>
   <w:num w:numId="2" w16cid:durableId="1675953234">
     <w:abstractNumId w:val="0"/>
+  </w:num>
+  <w:num w:numId="3" w16cid:durableId="1831367937">
+    <w:abstractNumId w:val="1"/>
+  </w:num>
+  <w:num w:numId="4" w16cid:durableId="579481866">
+    <w:abstractNumId w:val="2"/>
   </w:num>
 </w:numbering>
 </file>
@@ -7204,6 +7424,7 @@
     <w:rsid w:val="00917347"/>
     <w:rsid w:val="00B96F2D"/>
     <w:rsid w:val="00E2179A"/>
+    <w:rsid w:val="00EB10CF"/>
   </w:rsids>
   <m:mathPr>
     <m:mathFont m:val="Cambria Math"/>
@@ -7220,8 +7441,8 @@
   </m:mathPr>
   <w:themeFontLang w:val="fr-FR"/>
   <w:clrSchemeMapping w:bg1="light1" w:t1="dark1" w:bg2="light2" w:t2="dark2" w:accent1="accent1" w:accent2="accent2" w:accent3="accent3" w:accent4="accent4" w:accent5="accent5" w:accent6="accent6" w:hyperlink="hyperlink" w:followedHyperlink="followedHyperlink"/>
-  <w:decimalSymbol w:val=","/>
-  <w:listSeparator w:val=";"/>
+  <w:decimalSymbol w:val="."/>
+  <w:listSeparator w:val=","/>
   <w15:chartTrackingRefBased/>
 </w:settings>
 </file>

</xml_diff>